<commit_message>
Expense limit and income objective
</commit_message>
<xml_diff>
--- a/licenta.docx
+++ b/licenta.docx
@@ -6774,7 +6774,7 @@
           <w:noProof/>
         </w:rPr>
         <w:drawing>
-          <wp:anchor distT="0" distB="0" distL="114300" distR="114300" simplePos="0" relativeHeight="251452416" behindDoc="0" locked="0" layoutInCell="1" allowOverlap="1" wp14:anchorId="70F0EA9E" wp14:editId="3D0E42B2">
+          <wp:anchor distT="0" distB="0" distL="114300" distR="114300" simplePos="0" relativeHeight="251451392" behindDoc="0" locked="0" layoutInCell="1" allowOverlap="1" wp14:anchorId="70F0EA9E" wp14:editId="3D0E42B2">
             <wp:simplePos x="0" y="0"/>
             <wp:positionH relativeFrom="margin">
               <wp:posOffset>825500</wp:posOffset>
@@ -7191,7 +7191,7 @@
           <w:noProof/>
         </w:rPr>
         <w:drawing>
-          <wp:anchor distT="0" distB="0" distL="114300" distR="114300" simplePos="0" relativeHeight="251460608" behindDoc="0" locked="0" layoutInCell="1" allowOverlap="1" wp14:anchorId="15868B65" wp14:editId="1AE1DABC">
+          <wp:anchor distT="0" distB="0" distL="114300" distR="114300" simplePos="0" relativeHeight="251459584" behindDoc="0" locked="0" layoutInCell="1" allowOverlap="1" wp14:anchorId="15868B65" wp14:editId="1AE1DABC">
             <wp:simplePos x="0" y="0"/>
             <wp:positionH relativeFrom="margin">
               <wp:posOffset>889000</wp:posOffset>
@@ -7535,7 +7535,7 @@
           <w:noProof/>
         </w:rPr>
         <w:drawing>
-          <wp:anchor distT="0" distB="0" distL="114300" distR="114300" simplePos="0" relativeHeight="251468800" behindDoc="0" locked="0" layoutInCell="1" allowOverlap="1" wp14:anchorId="4B2F0637" wp14:editId="75E29CF5">
+          <wp:anchor distT="0" distB="0" distL="114300" distR="114300" simplePos="0" relativeHeight="251467776" behindDoc="0" locked="0" layoutInCell="1" allowOverlap="1" wp14:anchorId="4B2F0637" wp14:editId="75E29CF5">
             <wp:simplePos x="0" y="0"/>
             <wp:positionH relativeFrom="margin">
               <wp:align>center</wp:align>
@@ -11789,7 +11789,7 @@
           <w:lang w:val="ro-RO"/>
         </w:rPr>
         <w:drawing>
-          <wp:anchor distT="0" distB="0" distL="114300" distR="114300" simplePos="0" relativeHeight="251476992" behindDoc="0" locked="0" layoutInCell="1" allowOverlap="1" wp14:anchorId="76106A15" wp14:editId="3A845D41">
+          <wp:anchor distT="0" distB="0" distL="114300" distR="114300" simplePos="0" relativeHeight="251475968" behindDoc="0" locked="0" layoutInCell="1" allowOverlap="1" wp14:anchorId="76106A15" wp14:editId="3A845D41">
             <wp:simplePos x="0" y="0"/>
             <wp:positionH relativeFrom="margin">
               <wp:posOffset>-219710</wp:posOffset>
@@ -13132,7 +13132,7 @@
           <w:noProof/>
         </w:rPr>
         <w:drawing>
-          <wp:anchor distT="0" distB="0" distL="114300" distR="114300" simplePos="0" relativeHeight="251485184" behindDoc="0" locked="0" layoutInCell="1" allowOverlap="1" wp14:anchorId="494A374D" wp14:editId="55E0D325">
+          <wp:anchor distT="0" distB="0" distL="114300" distR="114300" simplePos="0" relativeHeight="251484160" behindDoc="0" locked="0" layoutInCell="1" allowOverlap="1" wp14:anchorId="494A374D" wp14:editId="55E0D325">
             <wp:simplePos x="0" y="0"/>
             <wp:positionH relativeFrom="column">
               <wp:posOffset>972967</wp:posOffset>
@@ -13584,7 +13584,7 @@
           <w:lang w:val="ro-RO"/>
         </w:rPr>
         <w:drawing>
-          <wp:anchor distT="0" distB="0" distL="114300" distR="114300" simplePos="0" relativeHeight="251544576" behindDoc="0" locked="0" layoutInCell="1" allowOverlap="1" wp14:anchorId="0208F8FD" wp14:editId="701D6C00">
+          <wp:anchor distT="0" distB="0" distL="114300" distR="114300" simplePos="0" relativeHeight="251543552" behindDoc="0" locked="0" layoutInCell="1" allowOverlap="1" wp14:anchorId="0208F8FD" wp14:editId="701D6C00">
             <wp:simplePos x="0" y="0"/>
             <wp:positionH relativeFrom="column">
               <wp:posOffset>3322320</wp:posOffset>
@@ -13646,7 +13646,7 @@
           <w:lang w:val="ro-RO"/>
         </w:rPr>
         <w:drawing>
-          <wp:anchor distT="0" distB="0" distL="114300" distR="114300" simplePos="0" relativeHeight="251493376" behindDoc="0" locked="0" layoutInCell="1" allowOverlap="1" wp14:anchorId="4A79A712" wp14:editId="5EC0CDF7">
+          <wp:anchor distT="0" distB="0" distL="114300" distR="114300" simplePos="0" relativeHeight="251492352" behindDoc="0" locked="0" layoutInCell="1" allowOverlap="1" wp14:anchorId="4A79A712" wp14:editId="5EC0CDF7">
             <wp:simplePos x="0" y="0"/>
             <wp:positionH relativeFrom="column">
               <wp:posOffset>-487045</wp:posOffset>
@@ -14352,7 +14352,7 @@
           <w:noProof/>
         </w:rPr>
         <w:drawing>
-          <wp:anchor distT="0" distB="0" distL="114300" distR="114300" simplePos="0" relativeHeight="251560960" behindDoc="0" locked="0" layoutInCell="1" allowOverlap="1" wp14:anchorId="7854FDDF" wp14:editId="0E3BDD13">
+          <wp:anchor distT="0" distB="0" distL="114300" distR="114300" simplePos="0" relativeHeight="251559936" behindDoc="0" locked="0" layoutInCell="1" allowOverlap="1" wp14:anchorId="7854FDDF" wp14:editId="0E3BDD13">
             <wp:simplePos x="0" y="0"/>
             <wp:positionH relativeFrom="column">
               <wp:posOffset>-15240</wp:posOffset>
@@ -14412,7 +14412,7 @@
           <w:noProof/>
         </w:rPr>
         <w:drawing>
-          <wp:anchor distT="0" distB="0" distL="114300" distR="114300" simplePos="0" relativeHeight="251552768" behindDoc="0" locked="0" layoutInCell="1" allowOverlap="1" wp14:anchorId="02BBD8B0" wp14:editId="5E8B9257">
+          <wp:anchor distT="0" distB="0" distL="114300" distR="114300" simplePos="0" relativeHeight="251551744" behindDoc="0" locked="0" layoutInCell="1" allowOverlap="1" wp14:anchorId="02BBD8B0" wp14:editId="5E8B9257">
             <wp:simplePos x="0" y="0"/>
             <wp:positionH relativeFrom="column">
               <wp:posOffset>2842260</wp:posOffset>
@@ -15351,7 +15351,7 @@
           <w:noProof/>
         </w:rPr>
         <w:drawing>
-          <wp:anchor distT="0" distB="0" distL="114300" distR="114300" simplePos="0" relativeHeight="251569152" behindDoc="0" locked="0" layoutInCell="1" allowOverlap="1" wp14:anchorId="078CDA6C" wp14:editId="3170CAF4">
+          <wp:anchor distT="0" distB="0" distL="114300" distR="114300" simplePos="0" relativeHeight="251568128" behindDoc="0" locked="0" layoutInCell="1" allowOverlap="1" wp14:anchorId="078CDA6C" wp14:editId="3170CAF4">
             <wp:simplePos x="0" y="0"/>
             <wp:positionH relativeFrom="column">
               <wp:posOffset>1452901</wp:posOffset>
@@ -18256,7 +18256,7 @@
           <w:noProof/>
         </w:rPr>
         <w:drawing>
-          <wp:anchor distT="0" distB="0" distL="114300" distR="114300" simplePos="0" relativeHeight="251577344" behindDoc="0" locked="0" layoutInCell="1" allowOverlap="1" wp14:anchorId="58AC9CC6" wp14:editId="0B933C0C">
+          <wp:anchor distT="0" distB="0" distL="114300" distR="114300" simplePos="0" relativeHeight="251576320" behindDoc="0" locked="0" layoutInCell="1" allowOverlap="1" wp14:anchorId="58AC9CC6" wp14:editId="0B933C0C">
             <wp:simplePos x="0" y="0"/>
             <wp:positionH relativeFrom="column">
               <wp:posOffset>1375410</wp:posOffset>
@@ -19406,7 +19406,7 @@
           <w:noProof/>
         </w:rPr>
         <w:drawing>
-          <wp:anchor distT="0" distB="0" distL="114300" distR="114300" simplePos="0" relativeHeight="251585536" behindDoc="0" locked="0" layoutInCell="1" allowOverlap="1" wp14:anchorId="39153EBC" wp14:editId="4D1F27A4">
+          <wp:anchor distT="0" distB="0" distL="114300" distR="114300" simplePos="0" relativeHeight="251584512" behindDoc="0" locked="0" layoutInCell="1" allowOverlap="1" wp14:anchorId="39153EBC" wp14:editId="4D1F27A4">
             <wp:simplePos x="0" y="0"/>
             <wp:positionH relativeFrom="column">
               <wp:posOffset>1196340</wp:posOffset>
@@ -20658,7 +20658,7 @@
           <w:noProof/>
         </w:rPr>
         <w:drawing>
-          <wp:anchor distT="0" distB="0" distL="114300" distR="114300" simplePos="0" relativeHeight="251595776" behindDoc="0" locked="0" layoutInCell="1" allowOverlap="1" wp14:anchorId="6C8771AF" wp14:editId="2635DE36">
+          <wp:anchor distT="0" distB="0" distL="114300" distR="114300" simplePos="0" relativeHeight="251594752" behindDoc="0" locked="0" layoutInCell="1" allowOverlap="1" wp14:anchorId="6C8771AF" wp14:editId="2635DE36">
             <wp:simplePos x="0" y="0"/>
             <wp:positionH relativeFrom="column">
               <wp:posOffset>1412587</wp:posOffset>
@@ -20906,7 +20906,7 @@
       </w:pPr>
       <w:r>
         <w:drawing>
-          <wp:anchor distT="0" distB="0" distL="114300" distR="114300" simplePos="0" relativeHeight="251616256" behindDoc="0" locked="0" layoutInCell="1" allowOverlap="1" wp14:anchorId="12B2F9C5" wp14:editId="2FBF3162">
+          <wp:anchor distT="0" distB="0" distL="114300" distR="114300" simplePos="0" relativeHeight="251615232" behindDoc="0" locked="0" layoutInCell="1" allowOverlap="1" wp14:anchorId="12B2F9C5" wp14:editId="2FBF3162">
             <wp:simplePos x="0" y="0"/>
             <wp:positionH relativeFrom="column">
               <wp:posOffset>1289627</wp:posOffset>
@@ -20963,7 +20963,7 @@
       </w:r>
       <w:r>
         <w:drawing>
-          <wp:anchor distT="0" distB="0" distL="114300" distR="114300" simplePos="0" relativeHeight="251639808" behindDoc="0" locked="0" layoutInCell="1" allowOverlap="1" wp14:anchorId="0B8F1868" wp14:editId="354D2641">
+          <wp:anchor distT="0" distB="0" distL="114300" distR="114300" simplePos="0" relativeHeight="251638784" behindDoc="0" locked="0" layoutInCell="1" allowOverlap="1" wp14:anchorId="0B8F1868" wp14:editId="354D2641">
             <wp:simplePos x="0" y="0"/>
             <wp:positionH relativeFrom="column">
               <wp:posOffset>3054581</wp:posOffset>
@@ -21071,7 +21071,7 @@
           <w:lang w:val="ro-RO"/>
         </w:rPr>
         <w:drawing>
-          <wp:anchor distT="0" distB="0" distL="114300" distR="114300" simplePos="0" relativeHeight="251662336" behindDoc="0" locked="0" layoutInCell="1" allowOverlap="1" wp14:anchorId="5E818038" wp14:editId="22AB6BBB">
+          <wp:anchor distT="0" distB="0" distL="114300" distR="114300" simplePos="0" relativeHeight="251661312" behindDoc="0" locked="0" layoutInCell="1" allowOverlap="1" wp14:anchorId="5E818038" wp14:editId="22AB6BBB">
             <wp:simplePos x="0" y="0"/>
             <wp:positionH relativeFrom="column">
               <wp:posOffset>1288415</wp:posOffset>
@@ -21163,7 +21163,7 @@
           <w:lang w:val="ro-RO"/>
         </w:rPr>
         <w:drawing>
-          <wp:anchor distT="0" distB="0" distL="114300" distR="114300" simplePos="0" relativeHeight="251673600" behindDoc="0" locked="0" layoutInCell="1" allowOverlap="1" wp14:anchorId="446A51AE" wp14:editId="770FF0BB">
+          <wp:anchor distT="0" distB="0" distL="114300" distR="114300" simplePos="0" relativeHeight="251672576" behindDoc="0" locked="0" layoutInCell="1" allowOverlap="1" wp14:anchorId="446A51AE" wp14:editId="770FF0BB">
             <wp:simplePos x="0" y="0"/>
             <wp:positionH relativeFrom="column">
               <wp:posOffset>1260128</wp:posOffset>
@@ -21435,7 +21435,7 @@
           <w:noProof/>
         </w:rPr>
         <w:drawing>
-          <wp:anchor distT="0" distB="0" distL="114300" distR="114300" simplePos="0" relativeHeight="251691008" behindDoc="0" locked="0" layoutInCell="1" allowOverlap="1" wp14:anchorId="4760FA52" wp14:editId="4A2CD768">
+          <wp:anchor distT="0" distB="0" distL="114300" distR="114300" simplePos="0" relativeHeight="251689984" behindDoc="0" locked="0" layoutInCell="1" allowOverlap="1" wp14:anchorId="4760FA52" wp14:editId="4A2CD768">
             <wp:simplePos x="0" y="0"/>
             <wp:positionH relativeFrom="column">
               <wp:posOffset>-196850</wp:posOffset>
@@ -22113,7 +22113,7 @@
           <w:lang w:val="ro-RO"/>
         </w:rPr>
         <w:drawing>
-          <wp:anchor distT="0" distB="0" distL="114300" distR="114300" simplePos="0" relativeHeight="251869184" behindDoc="0" locked="0" layoutInCell="1" allowOverlap="1" wp14:anchorId="45241CAF" wp14:editId="3471E121">
+          <wp:anchor distT="0" distB="0" distL="114300" distR="114300" simplePos="0" relativeHeight="251868160" behindDoc="0" locked="0" layoutInCell="1" allowOverlap="1" wp14:anchorId="45241CAF" wp14:editId="3471E121">
             <wp:simplePos x="0" y="0"/>
             <wp:positionH relativeFrom="column">
               <wp:posOffset>0</wp:posOffset>
@@ -22236,7 +22236,7 @@
         <mc:AlternateContent>
           <mc:Choice Requires="wpi">
             <w:drawing>
-              <wp:anchor distT="0" distB="0" distL="114300" distR="114300" simplePos="0" relativeHeight="251815936" behindDoc="0" locked="0" layoutInCell="1" allowOverlap="1" wp14:anchorId="4887FD29" wp14:editId="339430EF">
+              <wp:anchor distT="0" distB="0" distL="114300" distR="114300" simplePos="0" relativeHeight="251814912" behindDoc="0" locked="0" layoutInCell="1" allowOverlap="1" wp14:anchorId="4887FD29" wp14:editId="339430EF">
                 <wp:simplePos x="0" y="0"/>
                 <wp:positionH relativeFrom="column">
                   <wp:posOffset>1878330</wp:posOffset>
@@ -22271,7 +22271,7 @@
           </mc:Choice>
           <mc:Fallback>
             <w:pict>
-              <v:shapetype w14:anchorId="68FA16F5" id="_x0000_t75" coordsize="21600,21600" o:spt="75" o:preferrelative="t" path="m@4@5l@4@11@9@11@9@5xe" filled="f" stroked="f">
+              <v:shapetype w14:anchorId="4A8062B0" id="_x0000_t75" coordsize="21600,21600" o:spt="75" o:preferrelative="t" path="m@4@5l@4@11@9@11@9@5xe" filled="f" stroked="f">
                 <v:stroke joinstyle="miter"/>
                 <v:formulas>
                   <v:f eqn="if lineDrawn pixelLineWidth 0"/>
@@ -22290,7 +22290,7 @@
                 <v:path o:extrusionok="f" gradientshapeok="t" o:connecttype="rect"/>
                 <o:lock v:ext="edit" aspectratio="t"/>
               </v:shapetype>
-              <v:shape id="Ink 75" o:spid="_x0000_s1026" type="#_x0000_t75" style="position:absolute;margin-left:147.2pt;margin-top:270.15pt;width:1.45pt;height:2.35pt;z-index:251815936;visibility:visible;mso-wrap-style:square;mso-wrap-distance-left:9pt;mso-wrap-distance-top:0;mso-wrap-distance-right:9pt;mso-wrap-distance-bottom:0;mso-position-horizontal:absolute;mso-position-horizontal-relative:text;mso-position-vertical:absolute;mso-position-vertical-relative:text" o:gfxdata="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">
+              <v:shape id="Ink 75" o:spid="_x0000_s1026" type="#_x0000_t75" style="position:absolute;margin-left:147.2pt;margin-top:270.15pt;width:1.45pt;height:2.35pt;z-index:251814912;visibility:visible;mso-wrap-style:square;mso-wrap-distance-left:9pt;mso-wrap-distance-top:0;mso-wrap-distance-right:9pt;mso-wrap-distance-bottom:0;mso-position-horizontal:absolute;mso-position-horizontal-relative:text;mso-position-vertical:absolute;mso-position-vertical-relative:text" o:gfxdata="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">
                 <v:imagedata r:id="rId34" o:title=""/>
                 <o:lock v:ext="edit" rotation="t" aspectratio="f"/>
               </v:shape>
@@ -22305,7 +22305,7 @@
         <mc:AlternateContent>
           <mc:Choice Requires="wpi">
             <w:drawing>
-              <wp:anchor distT="0" distB="0" distL="114300" distR="114300" simplePos="0" relativeHeight="251784192" behindDoc="0" locked="0" layoutInCell="1" allowOverlap="1" wp14:anchorId="1DEDE757" wp14:editId="22784F59">
+              <wp:anchor distT="0" distB="0" distL="114300" distR="114300" simplePos="0" relativeHeight="251783168" behindDoc="0" locked="0" layoutInCell="1" allowOverlap="1" wp14:anchorId="1DEDE757" wp14:editId="22784F59">
                 <wp:simplePos x="0" y="0"/>
                 <wp:positionH relativeFrom="column">
                   <wp:posOffset>1878240</wp:posOffset>
@@ -22340,7 +22340,7 @@
           </mc:Choice>
           <mc:Fallback>
             <w:pict>
-              <v:shape w14:anchorId="633E4AB7" id="Ink 65" o:spid="_x0000_s1026" type="#_x0000_t75" style="position:absolute;margin-left:147.2pt;margin-top:273.35pt;width:1.45pt;height:1.45pt;z-index:251784192;visibility:visible;mso-wrap-style:square;mso-wrap-distance-left:9pt;mso-wrap-distance-top:0;mso-wrap-distance-right:9pt;mso-wrap-distance-bottom:0;mso-position-horizontal:absolute;mso-position-horizontal-relative:text;mso-position-vertical:absolute;mso-position-vertical-relative:text" o:gfxdata="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">
+              <v:shape w14:anchorId="5D1B998A" id="Ink 65" o:spid="_x0000_s1026" type="#_x0000_t75" style="position:absolute;margin-left:147.2pt;margin-top:273.35pt;width:1.45pt;height:1.45pt;z-index:251783168;visibility:visible;mso-wrap-style:square;mso-wrap-distance-left:9pt;mso-wrap-distance-top:0;mso-wrap-distance-right:9pt;mso-wrap-distance-bottom:0;mso-position-horizontal:absolute;mso-position-horizontal-relative:text;mso-position-vertical:absolute;mso-position-vertical-relative:text" o:gfxdata="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">
                 <v:imagedata r:id="rId36" o:title=""/>
                 <o:lock v:ext="edit" rotation="t" aspectratio="f"/>
               </v:shape>
@@ -22355,7 +22355,7 @@
         <mc:AlternateContent>
           <mc:Choice Requires="wpi">
             <w:drawing>
-              <wp:anchor distT="0" distB="0" distL="114300" distR="114300" simplePos="0" relativeHeight="251713536" behindDoc="0" locked="0" layoutInCell="1" allowOverlap="1" wp14:anchorId="2F2C13B4" wp14:editId="060418B6">
+              <wp:anchor distT="0" distB="0" distL="114300" distR="114300" simplePos="0" relativeHeight="251712512" behindDoc="0" locked="0" layoutInCell="1" allowOverlap="1" wp14:anchorId="2F2C13B4" wp14:editId="060418B6">
                 <wp:simplePos x="0" y="0"/>
                 <wp:positionH relativeFrom="column">
                   <wp:posOffset>1135200</wp:posOffset>
@@ -22390,7 +22390,7 @@
           </mc:Choice>
           <mc:Fallback>
             <w:pict>
-              <v:shape w14:anchorId="403C9ADA" id="Ink 7" o:spid="_x0000_s1026" type="#_x0000_t75" style="position:absolute;margin-left:88pt;margin-top:278.25pt;width:11.7pt;height:5.15pt;z-index:251713536;visibility:visible;mso-wrap-style:square;mso-wrap-distance-left:9pt;mso-wrap-distance-top:0;mso-wrap-distance-right:9pt;mso-wrap-distance-bottom:0;mso-position-horizontal:absolute;mso-position-horizontal-relative:text;mso-position-vertical:absolute;mso-position-vertical-relative:text" o:gfxdata="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">
+              <v:shape w14:anchorId="13AB6214" id="Ink 7" o:spid="_x0000_s1026" type="#_x0000_t75" style="position:absolute;margin-left:88pt;margin-top:278.25pt;width:11.7pt;height:5.15pt;z-index:251712512;visibility:visible;mso-wrap-style:square;mso-wrap-distance-left:9pt;mso-wrap-distance-top:0;mso-wrap-distance-right:9pt;mso-wrap-distance-bottom:0;mso-position-horizontal:absolute;mso-position-horizontal-relative:text;mso-position-vertical:absolute;mso-position-vertical-relative:text" o:gfxdata="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">
                 <v:imagedata r:id="rId38" o:title=""/>
                 <o:lock v:ext="edit" rotation="t" aspectratio="f"/>
               </v:shape>
@@ -22405,7 +22405,7 @@
         <mc:AlternateContent>
           <mc:Choice Requires="wpi">
             <w:drawing>
-              <wp:anchor distT="0" distB="0" distL="114300" distR="114300" simplePos="0" relativeHeight="251702272" behindDoc="0" locked="0" layoutInCell="1" allowOverlap="1" wp14:anchorId="5D90D36E" wp14:editId="45E80A00">
+              <wp:anchor distT="0" distB="0" distL="114300" distR="114300" simplePos="0" relativeHeight="251701248" behindDoc="0" locked="0" layoutInCell="1" allowOverlap="1" wp14:anchorId="5D90D36E" wp14:editId="45E80A00">
                 <wp:simplePos x="0" y="0"/>
                 <wp:positionH relativeFrom="column">
                   <wp:posOffset>987960</wp:posOffset>
@@ -22440,7 +22440,7 @@
           </mc:Choice>
           <mc:Fallback>
             <w:pict>
-              <v:shape w14:anchorId="74ADBA46" id="Ink 5" o:spid="_x0000_s1026" type="#_x0000_t75" style="position:absolute;margin-left:77.1pt;margin-top:270.5pt;width:35.6pt;height:9.35pt;z-index:251702272;visibility:visible;mso-wrap-style:square;mso-wrap-distance-left:9pt;mso-wrap-distance-top:0;mso-wrap-distance-right:9pt;mso-wrap-distance-bottom:0;mso-position-horizontal:absolute;mso-position-horizontal-relative:text;mso-position-vertical:absolute;mso-position-vertical-relative:text" o:gfxdata="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">
+              <v:shape w14:anchorId="4206304F" id="Ink 5" o:spid="_x0000_s1026" type="#_x0000_t75" style="position:absolute;margin-left:77.1pt;margin-top:270.5pt;width:35.6pt;height:9.35pt;z-index:251701248;visibility:visible;mso-wrap-style:square;mso-wrap-distance-left:9pt;mso-wrap-distance-top:0;mso-wrap-distance-right:9pt;mso-wrap-distance-bottom:0;mso-position-horizontal:absolute;mso-position-horizontal-relative:text;mso-position-vertical:absolute;mso-position-vertical-relative:text" o:gfxdata="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">
                 <v:imagedata r:id="rId40" o:title=""/>
                 <o:lock v:ext="edit" rotation="t" aspectratio="f"/>
               </v:shape>
@@ -22490,7 +22490,7 @@
           </mc:Choice>
           <mc:Fallback>
             <w:pict>
-              <v:shape w14:anchorId="08EB7EA8" id="Ink 113" o:spid="_x0000_s1026" type="#_x0000_t75" style="position:absolute;margin-left:153.5pt;margin-top:10.65pt;width:29.95pt;height:8.1pt;z-index:251870208;visibility:visible;mso-wrap-style:square;mso-wrap-distance-left:9pt;mso-wrap-distance-top:0;mso-wrap-distance-right:9pt;mso-wrap-distance-bottom:0;mso-position-horizontal:absolute;mso-position-horizontal-relative:text;mso-position-vertical:absolute;mso-position-vertical-relative:text" o:gfxdata="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">
+              <v:shape w14:anchorId="7A936FDD" id="Ink 113" o:spid="_x0000_s1026" type="#_x0000_t75" style="position:absolute;margin-left:153.5pt;margin-top:10.65pt;width:29.95pt;height:8.1pt;z-index:251870208;visibility:visible;mso-wrap-style:square;mso-wrap-distance-left:9pt;mso-wrap-distance-top:0;mso-wrap-distance-right:9pt;mso-wrap-distance-bottom:0;mso-position-horizontal:absolute;mso-position-horizontal-relative:text;mso-position-vertical:absolute;mso-position-vertical-relative:text" o:gfxdata="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">
                 <v:imagedata r:id="rId42" o:title=""/>
                 <o:lock v:ext="edit" rotation="t" aspectratio="f"/>
               </v:shape>
@@ -22540,7 +22540,7 @@
           </mc:Choice>
           <mc:Fallback>
             <w:pict>
-              <v:shape w14:anchorId="7899D9F3" id="Ink 90" o:spid="_x0000_s1026" type="#_x0000_t75" style="position:absolute;margin-left:132.3pt;margin-top:11.45pt;width:21.35pt;height:7pt;z-index:251846656;visibility:visible;mso-wrap-style:square;mso-wrap-distance-left:9pt;mso-wrap-distance-top:0;mso-wrap-distance-right:9pt;mso-wrap-distance-bottom:0;mso-position-horizontal:absolute;mso-position-horizontal-relative:text;mso-position-vertical:absolute;mso-position-vertical-relative:text" o:gfxdata="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">
+              <v:shape w14:anchorId="6FE98FDF" id="Ink 90" o:spid="_x0000_s1026" type="#_x0000_t75" style="position:absolute;margin-left:132.3pt;margin-top:11.45pt;width:21.35pt;height:7pt;z-index:251846656;visibility:visible;mso-wrap-style:square;mso-wrap-distance-left:9pt;mso-wrap-distance-top:0;mso-wrap-distance-right:9pt;mso-wrap-distance-bottom:0;mso-position-horizontal:absolute;mso-position-horizontal-relative:text;mso-position-vertical:absolute;mso-position-vertical-relative:text" o:gfxdata="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">
                 <v:imagedata r:id="rId44" o:title=""/>
                 <o:lock v:ext="edit" rotation="t" aspectratio="f"/>
               </v:shape>
@@ -22679,8 +22679,6 @@
     <w:p/>
     <w:p/>
     <w:p/>
-    <w:p/>
-    <w:p/>
     <w:p>
       <w:pPr>
         <w:pStyle w:val="Heading3"/>
@@ -22702,6 +22700,7 @@
           <w:sz w:val="28"/>
           <w:szCs w:val="28"/>
         </w:rPr>
+        <w:lastRenderedPageBreak/>
         <w:t>4</w:t>
       </w:r>
       <w:r>
@@ -23704,15 +23703,7 @@
                     <w:noProof/>
                     <w:lang w:val="ro-RO"/>
                   </w:rPr>
-                  <w:t xml:space="preserve">nr. </w:t>
-                </w:r>
-                <w:r>
-                  <w:rPr>
-                    <w:noProof/>
-                    <w:lang w:val="ro-RO"/>
-                  </w:rPr>
-                  <w:lastRenderedPageBreak/>
-                  <w:t xml:space="preserve">Available at SSRN: https://ssrn.com/abstract=3047875 , pp. 3-4, 5th February, 2022. </w:t>
+                  <w:t xml:space="preserve">nr. Available at SSRN: https://ssrn.com/abstract=3047875 , pp. 3-4, 5th February, 2022. </w:t>
                 </w:r>
               </w:p>
             </w:tc>
@@ -23740,7 +23731,6 @@
                     <w:noProof/>
                     <w:lang w:val="ro-RO"/>
                   </w:rPr>
-                  <w:lastRenderedPageBreak/>
                   <w:t xml:space="preserve">[2] </w:t>
                 </w:r>
               </w:p>
@@ -23791,6 +23781,7 @@
                     <w:noProof/>
                     <w:lang w:val="ro-RO"/>
                   </w:rPr>
+                  <w:lastRenderedPageBreak/>
                   <w:t xml:space="preserve">[3] </w:t>
                 </w:r>
               </w:p>
@@ -24541,7 +24532,6 @@
                     <w:noProof/>
                     <w:lang w:val="ro-RO"/>
                   </w:rPr>
-                  <w:lastRenderedPageBreak/>
                   <w:t xml:space="preserve">[18] </w:t>
                 </w:r>
               </w:p>
@@ -24592,6 +24582,7 @@
                     <w:noProof/>
                     <w:lang w:val="ro-RO"/>
                   </w:rPr>
+                  <w:lastRenderedPageBreak/>
                   <w:t xml:space="preserve">[19] </w:t>
                 </w:r>
               </w:p>

</xml_diff>

<commit_message>
Lets commit today to not regret tomorrow
</commit_message>
<xml_diff>
--- a/licenta.docx
+++ b/licenta.docx
@@ -795,6 +795,7 @@
               <w:kern w:val="2"/>
               <w:sz w:val="22"/>
               <w:szCs w:val="22"/>
+              <w14:ligatures w14:val="standardContextual"/>
             </w:rPr>
           </w:pPr>
           <w:r>
@@ -818,7 +819,7 @@
             </w:rPr>
             <w:fldChar w:fldCharType="separate"/>
           </w:r>
-          <w:hyperlink w:anchor="_Toc137645651" w:history="1">
+          <w:hyperlink w:anchor="_Toc137747916" w:history="1">
             <w:r>
               <w:rPr>
                 <w:rStyle w:val="Hyperlink"/>
@@ -834,6 +835,7 @@
                 <w:kern w:val="2"/>
                 <w:sz w:val="22"/>
                 <w:szCs w:val="22"/>
+                <w14:ligatures w14:val="standardContextual"/>
               </w:rPr>
               <w:tab/>
             </w:r>
@@ -865,7 +867,7 @@
                 <w:noProof/>
                 <w:webHidden/>
               </w:rPr>
-              <w:instrText xml:space="preserve"> PAGEREF _Toc137645651 \h </w:instrText>
+              <w:instrText xml:space="preserve"> PAGEREF _Toc137747916 \h </w:instrText>
             </w:r>
             <w:r>
               <w:rPr>
@@ -908,9 +910,10 @@
               <w:kern w:val="2"/>
               <w:sz w:val="22"/>
               <w:szCs w:val="22"/>
+              <w14:ligatures w14:val="standardContextual"/>
             </w:rPr>
           </w:pPr>
-          <w:hyperlink w:anchor="_Toc137645652" w:history="1">
+          <w:hyperlink w:anchor="_Toc137747917" w:history="1">
             <w:r>
               <w:rPr>
                 <w:rStyle w:val="Hyperlink"/>
@@ -926,6 +929,7 @@
                 <w:kern w:val="2"/>
                 <w:sz w:val="22"/>
                 <w:szCs w:val="22"/>
+                <w14:ligatures w14:val="standardContextual"/>
               </w:rPr>
               <w:tab/>
             </w:r>
@@ -957,7 +961,7 @@
                 <w:noProof/>
                 <w:webHidden/>
               </w:rPr>
-              <w:instrText xml:space="preserve"> PAGEREF _Toc137645652 \h </w:instrText>
+              <w:instrText xml:space="preserve"> PAGEREF _Toc137747917 \h </w:instrText>
             </w:r>
             <w:r>
               <w:rPr>
@@ -1000,9 +1004,10 @@
               <w:kern w:val="2"/>
               <w:sz w:val="22"/>
               <w:szCs w:val="22"/>
+              <w14:ligatures w14:val="standardContextual"/>
             </w:rPr>
           </w:pPr>
-          <w:hyperlink w:anchor="_Toc137645653" w:history="1">
+          <w:hyperlink w:anchor="_Toc137747918" w:history="1">
             <w:r>
               <w:rPr>
                 <w:rStyle w:val="Hyperlink"/>
@@ -1018,6 +1023,7 @@
                 <w:kern w:val="2"/>
                 <w:sz w:val="22"/>
                 <w:szCs w:val="22"/>
+                <w14:ligatures w14:val="standardContextual"/>
               </w:rPr>
               <w:tab/>
             </w:r>
@@ -1049,7 +1055,7 @@
                 <w:noProof/>
                 <w:webHidden/>
               </w:rPr>
-              <w:instrText xml:space="preserve"> PAGEREF _Toc137645653 \h </w:instrText>
+              <w:instrText xml:space="preserve"> PAGEREF _Toc137747918 \h </w:instrText>
             </w:r>
             <w:r>
               <w:rPr>
@@ -1092,9 +1098,10 @@
               <w:kern w:val="2"/>
               <w:sz w:val="22"/>
               <w:szCs w:val="22"/>
+              <w14:ligatures w14:val="standardContextual"/>
             </w:rPr>
           </w:pPr>
-          <w:hyperlink w:anchor="_Toc137645654" w:history="1">
+          <w:hyperlink w:anchor="_Toc137747919" w:history="1">
             <w:r>
               <w:rPr>
                 <w:rStyle w:val="Hyperlink"/>
@@ -1110,6 +1117,7 @@
                 <w:kern w:val="2"/>
                 <w:sz w:val="22"/>
                 <w:szCs w:val="22"/>
+                <w14:ligatures w14:val="standardContextual"/>
               </w:rPr>
               <w:tab/>
             </w:r>
@@ -1141,7 +1149,7 @@
                 <w:noProof/>
                 <w:webHidden/>
               </w:rPr>
-              <w:instrText xml:space="preserve"> PAGEREF _Toc137645654 \h </w:instrText>
+              <w:instrText xml:space="preserve"> PAGEREF _Toc137747919 \h </w:instrText>
             </w:r>
             <w:r>
               <w:rPr>
@@ -1184,9 +1192,10 @@
               <w:kern w:val="2"/>
               <w:sz w:val="22"/>
               <w:szCs w:val="22"/>
+              <w14:ligatures w14:val="standardContextual"/>
             </w:rPr>
           </w:pPr>
-          <w:hyperlink w:anchor="_Toc137645655" w:history="1">
+          <w:hyperlink w:anchor="_Toc137747920" w:history="1">
             <w:r>
               <w:rPr>
                 <w:rStyle w:val="Hyperlink"/>
@@ -1202,6 +1211,7 @@
                 <w:kern w:val="2"/>
                 <w:sz w:val="22"/>
                 <w:szCs w:val="22"/>
+                <w14:ligatures w14:val="standardContextual"/>
               </w:rPr>
               <w:tab/>
             </w:r>
@@ -1233,7 +1243,7 @@
                 <w:noProof/>
                 <w:webHidden/>
               </w:rPr>
-              <w:instrText xml:space="preserve"> PAGEREF _Toc137645655 \h </w:instrText>
+              <w:instrText xml:space="preserve"> PAGEREF _Toc137747920 \h </w:instrText>
             </w:r>
             <w:r>
               <w:rPr>
@@ -1276,9 +1286,10 @@
               <w:kern w:val="2"/>
               <w:sz w:val="22"/>
               <w:szCs w:val="22"/>
+              <w14:ligatures w14:val="standardContextual"/>
             </w:rPr>
           </w:pPr>
-          <w:hyperlink w:anchor="_Toc137645656" w:history="1">
+          <w:hyperlink w:anchor="_Toc137747921" w:history="1">
             <w:r>
               <w:rPr>
                 <w:rStyle w:val="Hyperlink"/>
@@ -1294,6 +1305,7 @@
                 <w:kern w:val="2"/>
                 <w:sz w:val="22"/>
                 <w:szCs w:val="22"/>
+                <w14:ligatures w14:val="standardContextual"/>
               </w:rPr>
               <w:tab/>
             </w:r>
@@ -1325,7 +1337,7 @@
                 <w:noProof/>
                 <w:webHidden/>
               </w:rPr>
-              <w:instrText xml:space="preserve"> PAGEREF _Toc137645656 \h </w:instrText>
+              <w:instrText xml:space="preserve"> PAGEREF _Toc137747921 \h </w:instrText>
             </w:r>
             <w:r>
               <w:rPr>
@@ -1368,9 +1380,10 @@
               <w:kern w:val="2"/>
               <w:sz w:val="22"/>
               <w:szCs w:val="22"/>
+              <w14:ligatures w14:val="standardContextual"/>
             </w:rPr>
           </w:pPr>
-          <w:hyperlink w:anchor="_Toc137645657" w:history="1">
+          <w:hyperlink w:anchor="_Toc137747922" w:history="1">
             <w:r>
               <w:rPr>
                 <w:rStyle w:val="Hyperlink"/>
@@ -1386,6 +1399,7 @@
                 <w:kern w:val="2"/>
                 <w:sz w:val="22"/>
                 <w:szCs w:val="22"/>
+                <w14:ligatures w14:val="standardContextual"/>
               </w:rPr>
               <w:tab/>
             </w:r>
@@ -1417,7 +1431,7 @@
                 <w:noProof/>
                 <w:webHidden/>
               </w:rPr>
-              <w:instrText xml:space="preserve"> PAGEREF _Toc137645657 \h </w:instrText>
+              <w:instrText xml:space="preserve"> PAGEREF _Toc137747922 \h </w:instrText>
             </w:r>
             <w:r>
               <w:rPr>
@@ -1460,9 +1474,10 @@
               <w:kern w:val="2"/>
               <w:sz w:val="22"/>
               <w:szCs w:val="22"/>
+              <w14:ligatures w14:val="standardContextual"/>
             </w:rPr>
           </w:pPr>
-          <w:hyperlink w:anchor="_Toc137645658" w:history="1">
+          <w:hyperlink w:anchor="_Toc137747923" w:history="1">
             <w:r>
               <w:rPr>
                 <w:rStyle w:val="Hyperlink"/>
@@ -1478,6 +1493,7 @@
                 <w:kern w:val="2"/>
                 <w:sz w:val="22"/>
                 <w:szCs w:val="22"/>
+                <w14:ligatures w14:val="standardContextual"/>
               </w:rPr>
               <w:tab/>
             </w:r>
@@ -1509,7 +1525,7 @@
                 <w:noProof/>
                 <w:webHidden/>
               </w:rPr>
-              <w:instrText xml:space="preserve"> PAGEREF _Toc137645658 \h </w:instrText>
+              <w:instrText xml:space="preserve"> PAGEREF _Toc137747923 \h </w:instrText>
             </w:r>
             <w:r>
               <w:rPr>
@@ -1552,9 +1568,10 @@
               <w:kern w:val="2"/>
               <w:sz w:val="22"/>
               <w:szCs w:val="22"/>
+              <w14:ligatures w14:val="standardContextual"/>
             </w:rPr>
           </w:pPr>
-          <w:hyperlink w:anchor="_Toc137645659" w:history="1">
+          <w:hyperlink w:anchor="_Toc137747924" w:history="1">
             <w:r>
               <w:rPr>
                 <w:rStyle w:val="Hyperlink"/>
@@ -1569,6 +1586,7 @@
                 <w:kern w:val="2"/>
                 <w:sz w:val="22"/>
                 <w:szCs w:val="22"/>
+                <w14:ligatures w14:val="standardContextual"/>
               </w:rPr>
               <w:tab/>
             </w:r>
@@ -1599,7 +1617,7 @@
                 <w:noProof/>
                 <w:webHidden/>
               </w:rPr>
-              <w:instrText xml:space="preserve"> PAGEREF _Toc137645659 \h </w:instrText>
+              <w:instrText xml:space="preserve"> PAGEREF _Toc137747924 \h </w:instrText>
             </w:r>
             <w:r>
               <w:rPr>
@@ -1642,9 +1660,10 @@
               <w:kern w:val="2"/>
               <w:sz w:val="22"/>
               <w:szCs w:val="22"/>
+              <w14:ligatures w14:val="standardContextual"/>
             </w:rPr>
           </w:pPr>
-          <w:hyperlink w:anchor="_Toc137645660" w:history="1">
+          <w:hyperlink w:anchor="_Toc137747925" w:history="1">
             <w:r>
               <w:rPr>
                 <w:rStyle w:val="Hyperlink"/>
@@ -1659,6 +1678,7 @@
                 <w:kern w:val="2"/>
                 <w:sz w:val="22"/>
                 <w:szCs w:val="22"/>
+                <w14:ligatures w14:val="standardContextual"/>
               </w:rPr>
               <w:tab/>
             </w:r>
@@ -1689,7 +1709,7 @@
                 <w:noProof/>
                 <w:webHidden/>
               </w:rPr>
-              <w:instrText xml:space="preserve"> PAGEREF _Toc137645660 \h </w:instrText>
+              <w:instrText xml:space="preserve"> PAGEREF _Toc137747925 \h </w:instrText>
             </w:r>
             <w:r>
               <w:rPr>
@@ -1732,9 +1752,10 @@
               <w:kern w:val="2"/>
               <w:sz w:val="22"/>
               <w:szCs w:val="22"/>
+              <w14:ligatures w14:val="standardContextual"/>
             </w:rPr>
           </w:pPr>
-          <w:hyperlink w:anchor="_Toc137645661" w:history="1">
+          <w:hyperlink w:anchor="_Toc137747926" w:history="1">
             <w:r>
               <w:rPr>
                 <w:rStyle w:val="Hyperlink"/>
@@ -1749,6 +1770,7 @@
                 <w:kern w:val="2"/>
                 <w:sz w:val="22"/>
                 <w:szCs w:val="22"/>
+                <w14:ligatures w14:val="standardContextual"/>
               </w:rPr>
               <w:tab/>
             </w:r>
@@ -1779,7 +1801,7 @@
                 <w:noProof/>
                 <w:webHidden/>
               </w:rPr>
-              <w:instrText xml:space="preserve"> PAGEREF _Toc137645661 \h </w:instrText>
+              <w:instrText xml:space="preserve"> PAGEREF _Toc137747926 \h </w:instrText>
             </w:r>
             <w:r>
               <w:rPr>
@@ -1822,9 +1844,10 @@
               <w:kern w:val="2"/>
               <w:sz w:val="22"/>
               <w:szCs w:val="22"/>
+              <w14:ligatures w14:val="standardContextual"/>
             </w:rPr>
           </w:pPr>
-          <w:hyperlink w:anchor="_Toc137645662" w:history="1">
+          <w:hyperlink w:anchor="_Toc137747927" w:history="1">
             <w:r>
               <w:rPr>
                 <w:rStyle w:val="Hyperlink"/>
@@ -1840,6 +1863,7 @@
                 <w:kern w:val="2"/>
                 <w:sz w:val="22"/>
                 <w:szCs w:val="22"/>
+                <w14:ligatures w14:val="standardContextual"/>
               </w:rPr>
               <w:tab/>
             </w:r>
@@ -1871,7 +1895,7 @@
                 <w:noProof/>
                 <w:webHidden/>
               </w:rPr>
-              <w:instrText xml:space="preserve"> PAGEREF _Toc137645662 \h </w:instrText>
+              <w:instrText xml:space="preserve"> PAGEREF _Toc137747927 \h </w:instrText>
             </w:r>
             <w:r>
               <w:rPr>
@@ -1914,9 +1938,10 @@
               <w:kern w:val="2"/>
               <w:sz w:val="22"/>
               <w:szCs w:val="22"/>
+              <w14:ligatures w14:val="standardContextual"/>
             </w:rPr>
           </w:pPr>
-          <w:hyperlink w:anchor="_Toc137645663" w:history="1">
+          <w:hyperlink w:anchor="_Toc137747928" w:history="1">
             <w:r>
               <w:rPr>
                 <w:rStyle w:val="Hyperlink"/>
@@ -1932,6 +1957,7 @@
                 <w:kern w:val="2"/>
                 <w:sz w:val="22"/>
                 <w:szCs w:val="22"/>
+                <w14:ligatures w14:val="standardContextual"/>
               </w:rPr>
               <w:tab/>
             </w:r>
@@ -1963,7 +1989,7 @@
                 <w:noProof/>
                 <w:webHidden/>
               </w:rPr>
-              <w:instrText xml:space="preserve"> PAGEREF _Toc137645663 \h </w:instrText>
+              <w:instrText xml:space="preserve"> PAGEREF _Toc137747928 \h </w:instrText>
             </w:r>
             <w:r>
               <w:rPr>
@@ -2006,9 +2032,10 @@
               <w:kern w:val="2"/>
               <w:sz w:val="22"/>
               <w:szCs w:val="22"/>
+              <w14:ligatures w14:val="standardContextual"/>
             </w:rPr>
           </w:pPr>
-          <w:hyperlink w:anchor="_Toc137645664" w:history="1">
+          <w:hyperlink w:anchor="_Toc137747929" w:history="1">
             <w:r>
               <w:rPr>
                 <w:rStyle w:val="Hyperlink"/>
@@ -2024,6 +2051,7 @@
                 <w:kern w:val="2"/>
                 <w:sz w:val="22"/>
                 <w:szCs w:val="22"/>
+                <w14:ligatures w14:val="standardContextual"/>
               </w:rPr>
               <w:tab/>
             </w:r>
@@ -2055,7 +2083,7 @@
                 <w:noProof/>
                 <w:webHidden/>
               </w:rPr>
-              <w:instrText xml:space="preserve"> PAGEREF _Toc137645664 \h </w:instrText>
+              <w:instrText xml:space="preserve"> PAGEREF _Toc137747929 \h </w:instrText>
             </w:r>
             <w:r>
               <w:rPr>
@@ -2098,9 +2126,10 @@
               <w:kern w:val="2"/>
               <w:sz w:val="22"/>
               <w:szCs w:val="22"/>
+              <w14:ligatures w14:val="standardContextual"/>
             </w:rPr>
           </w:pPr>
-          <w:hyperlink w:anchor="_Toc137645665" w:history="1">
+          <w:hyperlink w:anchor="_Toc137747930" w:history="1">
             <w:r>
               <w:rPr>
                 <w:rStyle w:val="Hyperlink"/>
@@ -2116,6 +2145,7 @@
                 <w:kern w:val="2"/>
                 <w:sz w:val="22"/>
                 <w:szCs w:val="22"/>
+                <w14:ligatures w14:val="standardContextual"/>
               </w:rPr>
               <w:tab/>
             </w:r>
@@ -2147,7 +2177,7 @@
                 <w:noProof/>
                 <w:webHidden/>
               </w:rPr>
-              <w:instrText xml:space="preserve"> PAGEREF _Toc137645665 \h </w:instrText>
+              <w:instrText xml:space="preserve"> PAGEREF _Toc137747930 \h </w:instrText>
             </w:r>
             <w:r>
               <w:rPr>
@@ -2190,9 +2220,10 @@
               <w:kern w:val="2"/>
               <w:sz w:val="22"/>
               <w:szCs w:val="22"/>
+              <w14:ligatures w14:val="standardContextual"/>
             </w:rPr>
           </w:pPr>
-          <w:hyperlink w:anchor="_Toc137645666" w:history="1">
+          <w:hyperlink w:anchor="_Toc137747931" w:history="1">
             <w:r>
               <w:rPr>
                 <w:rStyle w:val="Hyperlink"/>
@@ -2208,6 +2239,7 @@
                 <w:kern w:val="2"/>
                 <w:sz w:val="22"/>
                 <w:szCs w:val="22"/>
+                <w14:ligatures w14:val="standardContextual"/>
               </w:rPr>
               <w:tab/>
             </w:r>
@@ -2239,7 +2271,7 @@
                 <w:noProof/>
                 <w:webHidden/>
               </w:rPr>
-              <w:instrText xml:space="preserve"> PAGEREF _Toc137645666 \h </w:instrText>
+              <w:instrText xml:space="preserve"> PAGEREF _Toc137747931 \h </w:instrText>
             </w:r>
             <w:r>
               <w:rPr>
@@ -2281,9 +2313,10 @@
               <w:kern w:val="2"/>
               <w:sz w:val="22"/>
               <w:szCs w:val="22"/>
+              <w14:ligatures w14:val="standardContextual"/>
             </w:rPr>
           </w:pPr>
-          <w:hyperlink w:anchor="_Toc137645667" w:history="1">
+          <w:hyperlink w:anchor="_Toc137747932" w:history="1">
             <w:r>
               <w:rPr>
                 <w:rStyle w:val="Hyperlink"/>
@@ -2311,7 +2344,7 @@
                 <w:noProof/>
                 <w:webHidden/>
               </w:rPr>
-              <w:instrText xml:space="preserve"> PAGEREF _Toc137645667 \h </w:instrText>
+              <w:instrText xml:space="preserve"> PAGEREF _Toc137747932 \h </w:instrText>
             </w:r>
             <w:r>
               <w:rPr>
@@ -2353,9 +2386,10 @@
               <w:kern w:val="2"/>
               <w:sz w:val="22"/>
               <w:szCs w:val="22"/>
+              <w14:ligatures w14:val="standardContextual"/>
             </w:rPr>
           </w:pPr>
-          <w:hyperlink w:anchor="_Toc137645668" w:history="1">
+          <w:hyperlink w:anchor="_Toc137747933" w:history="1">
             <w:r>
               <w:rPr>
                 <w:rStyle w:val="Hyperlink"/>
@@ -2383,7 +2417,7 @@
                 <w:noProof/>
                 <w:webHidden/>
               </w:rPr>
-              <w:instrText xml:space="preserve"> PAGEREF _Toc137645668 \h </w:instrText>
+              <w:instrText xml:space="preserve"> PAGEREF _Toc137747933 \h </w:instrText>
             </w:r>
             <w:r>
               <w:rPr>
@@ -2425,9 +2459,10 @@
               <w:kern w:val="2"/>
               <w:sz w:val="22"/>
               <w:szCs w:val="22"/>
+              <w14:ligatures w14:val="standardContextual"/>
             </w:rPr>
           </w:pPr>
-          <w:hyperlink w:anchor="_Toc137645669" w:history="1">
+          <w:hyperlink w:anchor="_Toc137747934" w:history="1">
             <w:r>
               <w:rPr>
                 <w:rStyle w:val="Hyperlink"/>
@@ -2455,7 +2490,7 @@
                 <w:noProof/>
                 <w:webHidden/>
               </w:rPr>
-              <w:instrText xml:space="preserve"> PAGEREF _Toc137645669 \h </w:instrText>
+              <w:instrText xml:space="preserve"> PAGEREF _Toc137747934 \h </w:instrText>
             </w:r>
             <w:r>
               <w:rPr>
@@ -2497,9 +2532,10 @@
               <w:kern w:val="2"/>
               <w:sz w:val="22"/>
               <w:szCs w:val="22"/>
+              <w14:ligatures w14:val="standardContextual"/>
             </w:rPr>
           </w:pPr>
-          <w:hyperlink w:anchor="_Toc137645670" w:history="1">
+          <w:hyperlink w:anchor="_Toc137747935" w:history="1">
             <w:r>
               <w:rPr>
                 <w:rStyle w:val="Hyperlink"/>
@@ -2527,7 +2563,7 @@
                 <w:noProof/>
                 <w:webHidden/>
               </w:rPr>
-              <w:instrText xml:space="preserve"> PAGEREF _Toc137645670 \h </w:instrText>
+              <w:instrText xml:space="preserve"> PAGEREF _Toc137747935 \h </w:instrText>
             </w:r>
             <w:r>
               <w:rPr>
@@ -2569,9 +2605,10 @@
               <w:kern w:val="2"/>
               <w:sz w:val="22"/>
               <w:szCs w:val="22"/>
+              <w14:ligatures w14:val="standardContextual"/>
             </w:rPr>
           </w:pPr>
-          <w:hyperlink w:anchor="_Toc137645671" w:history="1">
+          <w:hyperlink w:anchor="_Toc137747936" w:history="1">
             <w:r>
               <w:rPr>
                 <w:rStyle w:val="Hyperlink"/>
@@ -2599,7 +2636,7 @@
                 <w:noProof/>
                 <w:webHidden/>
               </w:rPr>
-              <w:instrText xml:space="preserve"> PAGEREF _Toc137645671 \h </w:instrText>
+              <w:instrText xml:space="preserve"> PAGEREF _Toc137747936 \h </w:instrText>
             </w:r>
             <w:r>
               <w:rPr>
@@ -2642,9 +2679,10 @@
               <w:kern w:val="2"/>
               <w:sz w:val="22"/>
               <w:szCs w:val="22"/>
+              <w14:ligatures w14:val="standardContextual"/>
             </w:rPr>
           </w:pPr>
-          <w:hyperlink w:anchor="_Toc137645672" w:history="1">
+          <w:hyperlink w:anchor="_Toc137747937" w:history="1">
             <w:r>
               <w:rPr>
                 <w:rStyle w:val="Hyperlink"/>
@@ -2659,6 +2697,7 @@
                 <w:kern w:val="2"/>
                 <w:sz w:val="22"/>
                 <w:szCs w:val="22"/>
+                <w14:ligatures w14:val="standardContextual"/>
               </w:rPr>
               <w:tab/>
             </w:r>
@@ -2689,7 +2728,7 @@
                 <w:noProof/>
                 <w:webHidden/>
               </w:rPr>
-              <w:instrText xml:space="preserve"> PAGEREF _Toc137645672 \h </w:instrText>
+              <w:instrText xml:space="preserve"> PAGEREF _Toc137747937 \h </w:instrText>
             </w:r>
             <w:r>
               <w:rPr>
@@ -2731,9 +2770,10 @@
               <w:kern w:val="2"/>
               <w:sz w:val="22"/>
               <w:szCs w:val="22"/>
+              <w14:ligatures w14:val="standardContextual"/>
             </w:rPr>
           </w:pPr>
-          <w:hyperlink w:anchor="_Toc137645673" w:history="1">
+          <w:hyperlink w:anchor="_Toc137747938" w:history="1">
             <w:r>
               <w:rPr>
                 <w:rStyle w:val="Hyperlink"/>
@@ -2761,7 +2801,7 @@
                 <w:noProof/>
                 <w:webHidden/>
               </w:rPr>
-              <w:instrText xml:space="preserve"> PAGEREF _Toc137645673 \h </w:instrText>
+              <w:instrText xml:space="preserve"> PAGEREF _Toc137747938 \h </w:instrText>
             </w:r>
             <w:r>
               <w:rPr>
@@ -2803,9 +2843,10 @@
               <w:kern w:val="2"/>
               <w:sz w:val="22"/>
               <w:szCs w:val="22"/>
+              <w14:ligatures w14:val="standardContextual"/>
             </w:rPr>
           </w:pPr>
-          <w:hyperlink w:anchor="_Toc137645674" w:history="1">
+          <w:hyperlink w:anchor="_Toc137747939" w:history="1">
             <w:r>
               <w:rPr>
                 <w:rStyle w:val="Hyperlink"/>
@@ -2833,7 +2874,7 @@
                 <w:noProof/>
                 <w:webHidden/>
               </w:rPr>
-              <w:instrText xml:space="preserve"> PAGEREF _Toc137645674 \h </w:instrText>
+              <w:instrText xml:space="preserve"> PAGEREF _Toc137747939 \h </w:instrText>
             </w:r>
             <w:r>
               <w:rPr>
@@ -2875,9 +2916,10 @@
               <w:kern w:val="2"/>
               <w:sz w:val="22"/>
               <w:szCs w:val="22"/>
+              <w14:ligatures w14:val="standardContextual"/>
             </w:rPr>
           </w:pPr>
-          <w:hyperlink w:anchor="_Toc137645675" w:history="1">
+          <w:hyperlink w:anchor="_Toc137747940" w:history="1">
             <w:r>
               <w:rPr>
                 <w:rStyle w:val="Hyperlink"/>
@@ -2914,7 +2956,7 @@
                 <w:noProof/>
                 <w:webHidden/>
               </w:rPr>
-              <w:instrText xml:space="preserve"> PAGEREF _Toc137645675 \h </w:instrText>
+              <w:instrText xml:space="preserve"> PAGEREF _Toc137747940 \h </w:instrText>
             </w:r>
             <w:r>
               <w:rPr>
@@ -2957,9 +2999,10 @@
               <w:kern w:val="2"/>
               <w:sz w:val="22"/>
               <w:szCs w:val="22"/>
+              <w14:ligatures w14:val="standardContextual"/>
             </w:rPr>
           </w:pPr>
-          <w:hyperlink w:anchor="_Toc137645676" w:history="1">
+          <w:hyperlink w:anchor="_Toc137747941" w:history="1">
             <w:r>
               <w:rPr>
                 <w:rStyle w:val="Hyperlink"/>
@@ -2975,6 +3018,7 @@
                 <w:kern w:val="2"/>
                 <w:sz w:val="22"/>
                 <w:szCs w:val="22"/>
+                <w14:ligatures w14:val="standardContextual"/>
               </w:rPr>
               <w:tab/>
             </w:r>
@@ -2985,7 +3029,7 @@
                 <w:noProof/>
                 <w:lang w:val="ro-RO"/>
               </w:rPr>
-              <w:t>Considerente legate de dezvoltarea aplicației (12 pagini)</w:t>
+              <w:t>Considerente legate de dezvoltarea aplicației</w:t>
             </w:r>
             <w:r>
               <w:rPr>
@@ -3006,7 +3050,7 @@
                 <w:noProof/>
                 <w:webHidden/>
               </w:rPr>
-              <w:instrText xml:space="preserve"> PAGEREF _Toc137645676 \h </w:instrText>
+              <w:instrText xml:space="preserve"> PAGEREF _Toc137747941 \h </w:instrText>
             </w:r>
             <w:r>
               <w:rPr>
@@ -3048,16 +3092,17 @@
               <w:kern w:val="2"/>
               <w:sz w:val="22"/>
               <w:szCs w:val="22"/>
+              <w14:ligatures w14:val="standardContextual"/>
             </w:rPr>
           </w:pPr>
-          <w:hyperlink w:anchor="_Toc137645677" w:history="1">
+          <w:hyperlink w:anchor="_Toc137747942" w:history="1">
             <w:r>
               <w:rPr>
                 <w:rStyle w:val="Hyperlink"/>
                 <w:rFonts w:ascii="Times New Roman" w:hAnsi="Times New Roman" w:cs="Times New Roman"/>
                 <w:noProof/>
               </w:rPr>
-              <w:t>4.1     Arhitectura aplicației web (intro cu client server si restapi| diagrama de procese, baza de date, crawler-ul)</w:t>
+              <w:t>4.1     Arhitectura aplicației</w:t>
             </w:r>
             <w:r>
               <w:rPr>
@@ -3078,7 +3123,7 @@
                 <w:noProof/>
                 <w:webHidden/>
               </w:rPr>
-              <w:instrText xml:space="preserve"> PAGEREF _Toc137645677 \h </w:instrText>
+              <w:instrText xml:space="preserve"> PAGEREF _Toc137747942 \h </w:instrText>
             </w:r>
             <w:r>
               <w:rPr>
@@ -3099,6 +3144,79 @@
                 <w:webHidden/>
               </w:rPr>
               <w:t>34</w:t>
+            </w:r>
+            <w:r>
+              <w:rPr>
+                <w:noProof/>
+                <w:webHidden/>
+              </w:rPr>
+              <w:fldChar w:fldCharType="end"/>
+            </w:r>
+          </w:hyperlink>
+        </w:p>
+        <w:p>
+          <w:pPr>
+            <w:pStyle w:val="TOC2"/>
+            <w:tabs>
+              <w:tab w:val="right" w:leader="dot" w:pos="9019"/>
+            </w:tabs>
+            <w:rPr>
+              <w:noProof/>
+              <w:kern w:val="2"/>
+              <w:sz w:val="22"/>
+              <w:szCs w:val="22"/>
+              <w14:ligatures w14:val="standardContextual"/>
+            </w:rPr>
+          </w:pPr>
+          <w:hyperlink w:anchor="_Toc137747943" w:history="1">
+            <w:r>
+              <w:rPr>
+                <w:rStyle w:val="Hyperlink"/>
+                <w:rFonts w:ascii="Times New Roman" w:hAnsi="Times New Roman" w:cs="Times New Roman"/>
+                <w:noProof/>
+              </w:rPr>
+              <w:t>4.2   Implementarea aplicației</w:t>
+            </w:r>
+            <w:r>
+              <w:rPr>
+                <w:noProof/>
+                <w:webHidden/>
+              </w:rPr>
+              <w:tab/>
+            </w:r>
+            <w:r>
+              <w:rPr>
+                <w:noProof/>
+                <w:webHidden/>
+              </w:rPr>
+              <w:fldChar w:fldCharType="begin"/>
+            </w:r>
+            <w:r>
+              <w:rPr>
+                <w:noProof/>
+                <w:webHidden/>
+              </w:rPr>
+              <w:instrText xml:space="preserve"> PAGEREF _Toc137747943 \h </w:instrText>
+            </w:r>
+            <w:r>
+              <w:rPr>
+                <w:noProof/>
+                <w:webHidden/>
+              </w:rPr>
+            </w:r>
+            <w:r>
+              <w:rPr>
+                <w:noProof/>
+                <w:webHidden/>
+              </w:rPr>
+              <w:fldChar w:fldCharType="separate"/>
+            </w:r>
+            <w:r>
+              <w:rPr>
+                <w:noProof/>
+                <w:webHidden/>
+              </w:rPr>
+              <w:t>35</w:t>
             </w:r>
             <w:r>
               <w:rPr>
@@ -3120,16 +3238,17 @@
               <w:kern w:val="2"/>
               <w:sz w:val="22"/>
               <w:szCs w:val="22"/>
+              <w14:ligatures w14:val="standardContextual"/>
             </w:rPr>
           </w:pPr>
-          <w:hyperlink w:anchor="_Toc137645678" w:history="1">
+          <w:hyperlink w:anchor="_Toc137747944" w:history="1">
             <w:r>
               <w:rPr>
                 <w:rStyle w:val="Hyperlink"/>
                 <w:rFonts w:ascii="Times New Roman" w:hAnsi="Times New Roman" w:cs="Times New Roman"/>
                 <w:noProof/>
               </w:rPr>
-              <w:t>4.1.1  Baza de date</w:t>
+              <w:t>4.2.1  Baza de date</w:t>
             </w:r>
             <w:r>
               <w:rPr>
@@ -3150,7 +3269,7 @@
                 <w:noProof/>
                 <w:webHidden/>
               </w:rPr>
-              <w:instrText xml:space="preserve"> PAGEREF _Toc137645678 \h </w:instrText>
+              <w:instrText xml:space="preserve"> PAGEREF _Toc137747944 \h </w:instrText>
             </w:r>
             <w:r>
               <w:rPr>
@@ -3192,16 +3311,17 @@
               <w:kern w:val="2"/>
               <w:sz w:val="22"/>
               <w:szCs w:val="22"/>
+              <w14:ligatures w14:val="standardContextual"/>
             </w:rPr>
           </w:pPr>
-          <w:hyperlink w:anchor="_Toc137645679" w:history="1">
+          <w:hyperlink w:anchor="_Toc137747945" w:history="1">
             <w:r>
               <w:rPr>
                 <w:rStyle w:val="Hyperlink"/>
                 <w:rFonts w:ascii="Times New Roman" w:hAnsi="Times New Roman" w:cs="Times New Roman"/>
                 <w:noProof/>
               </w:rPr>
-              <w:t>4.1.2  Backend (axios controllere, rute, middleware)</w:t>
+              <w:t>4.2.2  Backend</w:t>
             </w:r>
             <w:r>
               <w:rPr>
@@ -3222,7 +3342,7 @@
                 <w:noProof/>
                 <w:webHidden/>
               </w:rPr>
-              <w:instrText xml:space="preserve"> PAGEREF _Toc137645679 \h </w:instrText>
+              <w:instrText xml:space="preserve"> PAGEREF _Toc137747945 \h </w:instrText>
             </w:r>
             <w:r>
               <w:rPr>
@@ -3264,16 +3384,17 @@
               <w:kern w:val="2"/>
               <w:sz w:val="22"/>
               <w:szCs w:val="22"/>
+              <w14:ligatures w14:val="standardContextual"/>
             </w:rPr>
           </w:pPr>
-          <w:hyperlink w:anchor="_Toc137645680" w:history="1">
+          <w:hyperlink w:anchor="_Toc137747946" w:history="1">
             <w:r>
               <w:rPr>
                 <w:rStyle w:val="Hyperlink"/>
                 <w:rFonts w:ascii="Times New Roman" w:hAnsi="Times New Roman" w:cs="Times New Roman"/>
                 <w:noProof/>
               </w:rPr>
-              <w:t>4.1.3  Frontend (componente frontend)</w:t>
+              <w:t>4.2.3  Frontend (realstonks chart js</w:t>
             </w:r>
             <w:r>
               <w:rPr>
@@ -3294,7 +3415,7 @@
                 <w:noProof/>
                 <w:webHidden/>
               </w:rPr>
-              <w:instrText xml:space="preserve"> PAGEREF _Toc137645680 \h </w:instrText>
+              <w:instrText xml:space="preserve"> PAGEREF _Toc137747946 \h </w:instrText>
             </w:r>
             <w:r>
               <w:rPr>
@@ -3314,7 +3435,7 @@
                 <w:noProof/>
                 <w:webHidden/>
               </w:rPr>
-              <w:t>37</w:t>
+              <w:t>39</w:t>
             </w:r>
             <w:r>
               <w:rPr>
@@ -3336,16 +3457,17 @@
               <w:kern w:val="2"/>
               <w:sz w:val="22"/>
               <w:szCs w:val="22"/>
+              <w14:ligatures w14:val="standardContextual"/>
             </w:rPr>
           </w:pPr>
-          <w:hyperlink w:anchor="_Toc137645681" w:history="1">
+          <w:hyperlink w:anchor="_Toc137747947" w:history="1">
             <w:r>
               <w:rPr>
                 <w:rStyle w:val="Hyperlink"/>
                 <w:rFonts w:ascii="Times New Roman" w:hAnsi="Times New Roman" w:cs="Times New Roman"/>
                 <w:noProof/>
               </w:rPr>
-              <w:t>4.2   Antrenarea rețelei neuronale (vorbesti despre setul de date si cum e impartit, codul efectiv, formarea modelului cu metrici)</w:t>
+              <w:t>4.3   Antrenarea rețelei neuronale (vorbesti despre setul de date si cum e impartit, codul efectiv, formarea modelului cu metrici) 4pag minim -&gt; 43</w:t>
             </w:r>
             <w:r>
               <w:rPr>
@@ -3366,7 +3488,7 @@
                 <w:noProof/>
                 <w:webHidden/>
               </w:rPr>
-              <w:instrText xml:space="preserve"> PAGEREF _Toc137645681 \h </w:instrText>
+              <w:instrText xml:space="preserve"> PAGEREF _Toc137747947 \h </w:instrText>
             </w:r>
             <w:r>
               <w:rPr>
@@ -3386,79 +3508,7 @@
                 <w:noProof/>
                 <w:webHidden/>
               </w:rPr>
-              <w:t>37</w:t>
-            </w:r>
-            <w:r>
-              <w:rPr>
-                <w:noProof/>
-                <w:webHidden/>
-              </w:rPr>
-              <w:fldChar w:fldCharType="end"/>
-            </w:r>
-          </w:hyperlink>
-        </w:p>
-        <w:p>
-          <w:pPr>
-            <w:pStyle w:val="TOC2"/>
-            <w:tabs>
-              <w:tab w:val="right" w:leader="dot" w:pos="9019"/>
-            </w:tabs>
-            <w:rPr>
-              <w:noProof/>
-              <w:kern w:val="2"/>
-              <w:sz w:val="22"/>
-              <w:szCs w:val="22"/>
-            </w:rPr>
-          </w:pPr>
-          <w:hyperlink w:anchor="_Toc137645682" w:history="1">
-            <w:r>
-              <w:rPr>
-                <w:rStyle w:val="Hyperlink"/>
-                <w:rFonts w:ascii="Times New Roman" w:hAnsi="Times New Roman" w:cs="Times New Roman"/>
-                <w:noProof/>
-              </w:rPr>
-              <w:t>4.3   Implementarea aplicației (realstonks api, twitter api, calcularea scorului si formula predictiei, pipeline ul din python de preluare si procesare a datelor (schema))</w:t>
-            </w:r>
-            <w:r>
-              <w:rPr>
-                <w:noProof/>
-                <w:webHidden/>
-              </w:rPr>
-              <w:tab/>
-            </w:r>
-            <w:r>
-              <w:rPr>
-                <w:noProof/>
-                <w:webHidden/>
-              </w:rPr>
-              <w:fldChar w:fldCharType="begin"/>
-            </w:r>
-            <w:r>
-              <w:rPr>
-                <w:noProof/>
-                <w:webHidden/>
-              </w:rPr>
-              <w:instrText xml:space="preserve"> PAGEREF _Toc137645682 \h </w:instrText>
-            </w:r>
-            <w:r>
-              <w:rPr>
-                <w:noProof/>
-                <w:webHidden/>
-              </w:rPr>
-            </w:r>
-            <w:r>
-              <w:rPr>
-                <w:noProof/>
-                <w:webHidden/>
-              </w:rPr>
-              <w:fldChar w:fldCharType="separate"/>
-            </w:r>
-            <w:r>
-              <w:rPr>
-                <w:noProof/>
-                <w:webHidden/>
-              </w:rPr>
-              <w:t>37</w:t>
+              <w:t>39</w:t>
             </w:r>
             <w:r>
               <w:rPr>
@@ -3481,9 +3531,10 @@
               <w:kern w:val="2"/>
               <w:sz w:val="22"/>
               <w:szCs w:val="22"/>
+              <w14:ligatures w14:val="standardContextual"/>
             </w:rPr>
           </w:pPr>
-          <w:hyperlink w:anchor="_Toc137645683" w:history="1">
+          <w:hyperlink w:anchor="_Toc137747948" w:history="1">
             <w:r>
               <w:rPr>
                 <w:rStyle w:val="Hyperlink"/>
@@ -3499,6 +3550,7 @@
                 <w:kern w:val="2"/>
                 <w:sz w:val="22"/>
                 <w:szCs w:val="22"/>
+                <w14:ligatures w14:val="standardContextual"/>
               </w:rPr>
               <w:tab/>
             </w:r>
@@ -3509,7 +3561,7 @@
                 <w:noProof/>
                 <w:lang w:val="ro-RO"/>
               </w:rPr>
-              <w:t>Studiu de caz (7 pagini) – pag 51</w:t>
+              <w:t>Studiu de caz (7 pagini) – pag 53</w:t>
             </w:r>
             <w:r>
               <w:rPr>
@@ -3530,7 +3582,7 @@
                 <w:noProof/>
                 <w:webHidden/>
               </w:rPr>
-              <w:instrText xml:space="preserve"> PAGEREF _Toc137645683 \h </w:instrText>
+              <w:instrText xml:space="preserve"> PAGEREF _Toc137747948 \h </w:instrText>
             </w:r>
             <w:r>
               <w:rPr>
@@ -3550,7 +3602,7 @@
                 <w:noProof/>
                 <w:webHidden/>
               </w:rPr>
-              <w:t>37</w:t>
+              <w:t>39</w:t>
             </w:r>
             <w:r>
               <w:rPr>
@@ -3572,9 +3624,10 @@
               <w:kern w:val="2"/>
               <w:sz w:val="22"/>
               <w:szCs w:val="22"/>
+              <w14:ligatures w14:val="standardContextual"/>
             </w:rPr>
           </w:pPr>
-          <w:hyperlink w:anchor="_Toc137645684" w:history="1">
+          <w:hyperlink w:anchor="_Toc137747949" w:history="1">
             <w:r>
               <w:rPr>
                 <w:rStyle w:val="Hyperlink"/>
@@ -3602,7 +3655,7 @@
                 <w:noProof/>
                 <w:webHidden/>
               </w:rPr>
-              <w:instrText xml:space="preserve"> PAGEREF _Toc137645684 \h </w:instrText>
+              <w:instrText xml:space="preserve"> PAGEREF _Toc137747949 \h </w:instrText>
             </w:r>
             <w:r>
               <w:rPr>
@@ -3622,7 +3675,7 @@
                 <w:noProof/>
                 <w:webHidden/>
               </w:rPr>
-              <w:t>37</w:t>
+              <w:t>40</w:t>
             </w:r>
             <w:r>
               <w:rPr>
@@ -3644,9 +3697,10 @@
               <w:kern w:val="2"/>
               <w:sz w:val="22"/>
               <w:szCs w:val="22"/>
+              <w14:ligatures w14:val="standardContextual"/>
             </w:rPr>
           </w:pPr>
-          <w:hyperlink w:anchor="_Toc137645685" w:history="1">
+          <w:hyperlink w:anchor="_Toc137747950" w:history="1">
             <w:r>
               <w:rPr>
                 <w:rStyle w:val="Hyperlink"/>
@@ -3674,7 +3728,7 @@
                 <w:noProof/>
                 <w:webHidden/>
               </w:rPr>
-              <w:instrText xml:space="preserve"> PAGEREF _Toc137645685 \h </w:instrText>
+              <w:instrText xml:space="preserve"> PAGEREF _Toc137747950 \h </w:instrText>
             </w:r>
             <w:r>
               <w:rPr>
@@ -3694,7 +3748,7 @@
                 <w:noProof/>
                 <w:webHidden/>
               </w:rPr>
-              <w:t>37</w:t>
+              <w:t>40</w:t>
             </w:r>
             <w:r>
               <w:rPr>
@@ -3716,9 +3770,10 @@
               <w:kern w:val="2"/>
               <w:sz w:val="22"/>
               <w:szCs w:val="22"/>
+              <w14:ligatures w14:val="standardContextual"/>
             </w:rPr>
           </w:pPr>
-          <w:hyperlink w:anchor="_Toc137645686" w:history="1">
+          <w:hyperlink w:anchor="_Toc137747951" w:history="1">
             <w:r>
               <w:rPr>
                 <w:rStyle w:val="Hyperlink"/>
@@ -3746,7 +3801,7 @@
                 <w:noProof/>
                 <w:webHidden/>
               </w:rPr>
-              <w:instrText xml:space="preserve"> PAGEREF _Toc137645686 \h </w:instrText>
+              <w:instrText xml:space="preserve"> PAGEREF _Toc137747951 \h </w:instrText>
             </w:r>
             <w:r>
               <w:rPr>
@@ -3766,7 +3821,7 @@
                 <w:noProof/>
                 <w:webHidden/>
               </w:rPr>
-              <w:t>37</w:t>
+              <w:t>40</w:t>
             </w:r>
             <w:r>
               <w:rPr>
@@ -3789,9 +3844,10 @@
               <w:kern w:val="2"/>
               <w:sz w:val="22"/>
               <w:szCs w:val="22"/>
+              <w14:ligatures w14:val="standardContextual"/>
             </w:rPr>
           </w:pPr>
-          <w:hyperlink w:anchor="_Toc137645687" w:history="1">
+          <w:hyperlink w:anchor="_Toc137747952" w:history="1">
             <w:r>
               <w:rPr>
                 <w:rStyle w:val="Hyperlink"/>
@@ -3807,6 +3863,7 @@
                 <w:kern w:val="2"/>
                 <w:sz w:val="22"/>
                 <w:szCs w:val="22"/>
+                <w14:ligatures w14:val="standardContextual"/>
               </w:rPr>
               <w:tab/>
             </w:r>
@@ -3817,7 +3874,7 @@
                 <w:noProof/>
                 <w:lang w:val="ro-RO"/>
               </w:rPr>
-              <w:t>Concluzii – pag 53</w:t>
+              <w:t>Concluzii – pag 55</w:t>
             </w:r>
             <w:r>
               <w:rPr>
@@ -3838,7 +3895,7 @@
                 <w:noProof/>
                 <w:webHidden/>
               </w:rPr>
-              <w:instrText xml:space="preserve"> PAGEREF _Toc137645687 \h </w:instrText>
+              <w:instrText xml:space="preserve"> PAGEREF _Toc137747952 \h </w:instrText>
             </w:r>
             <w:r>
               <w:rPr>
@@ -3858,7 +3915,7 @@
                 <w:noProof/>
                 <w:webHidden/>
               </w:rPr>
-              <w:t>37</w:t>
+              <w:t>40</w:t>
             </w:r>
             <w:r>
               <w:rPr>
@@ -3881,9 +3938,10 @@
               <w:kern w:val="2"/>
               <w:sz w:val="22"/>
               <w:szCs w:val="22"/>
+              <w14:ligatures w14:val="standardContextual"/>
             </w:rPr>
           </w:pPr>
-          <w:hyperlink w:anchor="_Toc137645688" w:history="1">
+          <w:hyperlink w:anchor="_Toc137747953" w:history="1">
             <w:r>
               <w:rPr>
                 <w:rStyle w:val="Hyperlink"/>
@@ -3898,6 +3956,7 @@
                 <w:kern w:val="2"/>
                 <w:sz w:val="22"/>
                 <w:szCs w:val="22"/>
+                <w14:ligatures w14:val="standardContextual"/>
               </w:rPr>
               <w:tab/>
             </w:r>
@@ -3929,7 +3988,7 @@
                 <w:noProof/>
                 <w:webHidden/>
               </w:rPr>
-              <w:instrText xml:space="preserve"> PAGEREF _Toc137645688 \h </w:instrText>
+              <w:instrText xml:space="preserve"> PAGEREF _Toc137747953 \h </w:instrText>
             </w:r>
             <w:r>
               <w:rPr>
@@ -3949,7 +4008,7 @@
                 <w:noProof/>
                 <w:webHidden/>
               </w:rPr>
-              <w:t>38</w:t>
+              <w:t>41</w:t>
             </w:r>
             <w:r>
               <w:rPr>
@@ -4285,7 +4344,7 @@
         <w:lastRenderedPageBreak/>
         <w:t xml:space="preserve"> </w:t>
       </w:r>
-      <w:bookmarkStart w:id="3" w:name="_Toc137645651"/>
+      <w:bookmarkStart w:id="3" w:name="_Toc137747916"/>
       <w:r>
         <w:rPr>
           <w:rFonts w:ascii="Times New Roman" w:hAnsi="Times New Roman" w:cs="Times New Roman"/>
@@ -4315,7 +4374,7 @@
           <w:lang w:val="ro-RO"/>
         </w:rPr>
       </w:pPr>
-      <w:bookmarkStart w:id="4" w:name="_Toc137645652"/>
+      <w:bookmarkStart w:id="4" w:name="_Toc137747917"/>
       <w:r>
         <w:rPr>
           <w:rFonts w:ascii="Times New Roman" w:hAnsi="Times New Roman" w:cs="Times New Roman"/>
@@ -4583,7 +4642,7 @@
           <w:lang w:val="ro-RO"/>
         </w:rPr>
       </w:pPr>
-      <w:bookmarkStart w:id="5" w:name="_Toc137645653"/>
+      <w:bookmarkStart w:id="5" w:name="_Toc137747918"/>
       <w:r>
         <w:rPr>
           <w:rFonts w:ascii="Times New Roman" w:hAnsi="Times New Roman" w:cs="Times New Roman"/>
@@ -5157,7 +5216,7 @@
           <w:lang w:val="ro-RO"/>
         </w:rPr>
       </w:pPr>
-      <w:bookmarkStart w:id="6" w:name="_Toc137645654"/>
+      <w:bookmarkStart w:id="6" w:name="_Toc137747919"/>
       <w:r>
         <w:rPr>
           <w:rFonts w:ascii="Times New Roman" w:hAnsi="Times New Roman" w:cs="Times New Roman"/>
@@ -5548,7 +5607,7 @@
           <w:lang w:val="ro-RO"/>
         </w:rPr>
       </w:pPr>
-      <w:bookmarkStart w:id="7" w:name="_Toc137645655"/>
+      <w:bookmarkStart w:id="7" w:name="_Toc137747920"/>
       <w:r>
         <w:rPr>
           <w:rFonts w:ascii="Times New Roman" w:hAnsi="Times New Roman" w:cs="Times New Roman"/>
@@ -5810,7 +5869,7 @@
         <w:lastRenderedPageBreak/>
         <w:t xml:space="preserve"> </w:t>
       </w:r>
-      <w:bookmarkStart w:id="8" w:name="_Toc137645656"/>
+      <w:bookmarkStart w:id="8" w:name="_Toc137747921"/>
       <w:r>
         <w:rPr>
           <w:rFonts w:ascii="Times New Roman" w:hAnsi="Times New Roman" w:cs="Times New Roman"/>
@@ -5843,7 +5902,7 @@
           <w:lang w:val="ro-RO"/>
         </w:rPr>
       </w:pPr>
-      <w:bookmarkStart w:id="9" w:name="_Toc137645657"/>
+      <w:bookmarkStart w:id="9" w:name="_Toc137747922"/>
       <w:r>
         <w:rPr>
           <w:rFonts w:ascii="Times New Roman" w:hAnsi="Times New Roman" w:cs="Times New Roman"/>
@@ -6544,7 +6603,7 @@
           <w:lang w:val="ro-RO"/>
         </w:rPr>
       </w:pPr>
-      <w:bookmarkStart w:id="10" w:name="_Toc137645658"/>
+      <w:bookmarkStart w:id="10" w:name="_Toc137747923"/>
       <w:r>
         <w:rPr>
           <w:rFonts w:ascii="Times New Roman" w:hAnsi="Times New Roman" w:cs="Times New Roman"/>
@@ -6647,7 +6706,7 @@
           <w:rFonts w:ascii="Times New Roman" w:hAnsi="Times New Roman" w:cs="Times New Roman"/>
         </w:rPr>
       </w:pPr>
-      <w:bookmarkStart w:id="11" w:name="_Toc137645659"/>
+      <w:bookmarkStart w:id="11" w:name="_Toc137747924"/>
       <w:r>
         <w:rPr>
           <w:rFonts w:ascii="Times New Roman" w:hAnsi="Times New Roman" w:cs="Times New Roman"/>
@@ -6715,7 +6774,7 @@
           <w:noProof/>
         </w:rPr>
         <w:drawing>
-          <wp:anchor distT="0" distB="0" distL="114300" distR="114300" simplePos="0" relativeHeight="251451392" behindDoc="0" locked="0" layoutInCell="1" allowOverlap="1" wp14:anchorId="70F0EA9E" wp14:editId="3D0E42B2">
+          <wp:anchor distT="0" distB="0" distL="114300" distR="114300" simplePos="0" relativeHeight="251639808" behindDoc="0" locked="0" layoutInCell="1" allowOverlap="1" wp14:anchorId="70F0EA9E" wp14:editId="3D0E42B2">
             <wp:simplePos x="0" y="0"/>
             <wp:positionH relativeFrom="margin">
               <wp:posOffset>825500</wp:posOffset>
@@ -6977,7 +7036,7 @@
           <w:rFonts w:ascii="Times New Roman" w:hAnsi="Times New Roman" w:cs="Times New Roman"/>
         </w:rPr>
       </w:pPr>
-      <w:bookmarkStart w:id="12" w:name="_Toc137645660"/>
+      <w:bookmarkStart w:id="12" w:name="_Toc137747925"/>
       <w:r>
         <w:rPr>
           <w:rFonts w:ascii="Times New Roman" w:hAnsi="Times New Roman" w:cs="Times New Roman"/>
@@ -7132,7 +7191,7 @@
           <w:noProof/>
         </w:rPr>
         <w:drawing>
-          <wp:anchor distT="0" distB="0" distL="114300" distR="114300" simplePos="0" relativeHeight="251459584" behindDoc="0" locked="0" layoutInCell="1" allowOverlap="1" wp14:anchorId="15868B65" wp14:editId="1AE1DABC">
+          <wp:anchor distT="0" distB="0" distL="114300" distR="114300" simplePos="0" relativeHeight="251641856" behindDoc="0" locked="0" layoutInCell="1" allowOverlap="1" wp14:anchorId="15868B65" wp14:editId="1AE1DABC">
             <wp:simplePos x="0" y="0"/>
             <wp:positionH relativeFrom="margin">
               <wp:posOffset>889000</wp:posOffset>
@@ -7308,7 +7367,7 @@
           <w:rFonts w:ascii="Times New Roman" w:hAnsi="Times New Roman" w:cs="Times New Roman"/>
         </w:rPr>
       </w:pPr>
-      <w:bookmarkStart w:id="13" w:name="_Toc137645661"/>
+      <w:bookmarkStart w:id="13" w:name="_Toc137747926"/>
       <w:r>
         <w:rPr>
           <w:rFonts w:ascii="Times New Roman" w:hAnsi="Times New Roman" w:cs="Times New Roman"/>
@@ -7476,7 +7535,7 @@
           <w:noProof/>
         </w:rPr>
         <w:drawing>
-          <wp:anchor distT="0" distB="0" distL="114300" distR="114300" simplePos="0" relativeHeight="251467776" behindDoc="0" locked="0" layoutInCell="1" allowOverlap="1" wp14:anchorId="4B2F0637" wp14:editId="75E29CF5">
+          <wp:anchor distT="0" distB="0" distL="114300" distR="114300" simplePos="0" relativeHeight="251643904" behindDoc="0" locked="0" layoutInCell="1" allowOverlap="1" wp14:anchorId="4B2F0637" wp14:editId="75E29CF5">
             <wp:simplePos x="0" y="0"/>
             <wp:positionH relativeFrom="margin">
               <wp:align>center</wp:align>
@@ -7675,7 +7734,7 @@
           <w:lang w:val="ro-RO"/>
         </w:rPr>
       </w:pPr>
-      <w:bookmarkStart w:id="14" w:name="_Toc137645662"/>
+      <w:bookmarkStart w:id="14" w:name="_Toc137747927"/>
       <w:r>
         <w:rPr>
           <w:rFonts w:ascii="Times New Roman" w:hAnsi="Times New Roman" w:cs="Times New Roman"/>
@@ -11666,7 +11725,7 @@
           <w:lang w:val="ro-RO"/>
         </w:rPr>
       </w:pPr>
-      <w:bookmarkStart w:id="15" w:name="_Toc137645663"/>
+      <w:bookmarkStart w:id="15" w:name="_Toc137747928"/>
       <w:r>
         <w:rPr>
           <w:rFonts w:ascii="Times New Roman" w:hAnsi="Times New Roman" w:cs="Times New Roman"/>
@@ -11698,7 +11757,7 @@
           <w:lang w:val="ro-RO"/>
         </w:rPr>
       </w:pPr>
-      <w:bookmarkStart w:id="16" w:name="_Toc137645664"/>
+      <w:bookmarkStart w:id="16" w:name="_Toc137747929"/>
       <w:r>
         <w:rPr>
           <w:rFonts w:ascii="Times New Roman" w:hAnsi="Times New Roman" w:cs="Times New Roman"/>
@@ -11730,7 +11789,7 @@
           <w:lang w:val="ro-RO"/>
         </w:rPr>
         <w:drawing>
-          <wp:anchor distT="0" distB="0" distL="114300" distR="114300" simplePos="0" relativeHeight="251475968" behindDoc="0" locked="0" layoutInCell="1" allowOverlap="1" wp14:anchorId="76106A15" wp14:editId="3A845D41">
+          <wp:anchor distT="0" distB="0" distL="114300" distR="114300" simplePos="0" relativeHeight="251645952" behindDoc="0" locked="0" layoutInCell="1" allowOverlap="1" wp14:anchorId="76106A15" wp14:editId="3A845D41">
             <wp:simplePos x="0" y="0"/>
             <wp:positionH relativeFrom="margin">
               <wp:posOffset>-219710</wp:posOffset>
@@ -12634,7 +12693,7 @@
           <w:lang w:val="ro-RO"/>
         </w:rPr>
       </w:pPr>
-      <w:bookmarkStart w:id="17" w:name="_Toc137645665"/>
+      <w:bookmarkStart w:id="17" w:name="_Toc137747930"/>
       <w:r>
         <w:rPr>
           <w:rFonts w:ascii="Times New Roman" w:hAnsi="Times New Roman" w:cs="Times New Roman"/>
@@ -12966,7 +13025,7 @@
         <w:lastRenderedPageBreak/>
         <w:t xml:space="preserve"> </w:t>
       </w:r>
-      <w:bookmarkStart w:id="18" w:name="_Toc137645666"/>
+      <w:bookmarkStart w:id="18" w:name="_Toc137747931"/>
       <w:r>
         <w:rPr>
           <w:rFonts w:ascii="Times New Roman" w:hAnsi="Times New Roman" w:cs="Times New Roman"/>
@@ -12997,7 +13056,7 @@
           <w:rFonts w:ascii="Times New Roman" w:hAnsi="Times New Roman" w:cs="Times New Roman"/>
         </w:rPr>
       </w:pPr>
-      <w:bookmarkStart w:id="19" w:name="_Toc137645667"/>
+      <w:bookmarkStart w:id="19" w:name="_Toc137747932"/>
       <w:r>
         <w:rPr>
           <w:rFonts w:ascii="Times New Roman" w:hAnsi="Times New Roman" w:cs="Times New Roman"/>
@@ -13073,7 +13132,7 @@
           <w:noProof/>
         </w:rPr>
         <w:drawing>
-          <wp:anchor distT="0" distB="0" distL="114300" distR="114300" simplePos="0" relativeHeight="251484160" behindDoc="0" locked="0" layoutInCell="1" allowOverlap="1" wp14:anchorId="494A374D" wp14:editId="55E0D325">
+          <wp:anchor distT="0" distB="0" distL="114300" distR="114300" simplePos="0" relativeHeight="251648000" behindDoc="0" locked="0" layoutInCell="1" allowOverlap="1" wp14:anchorId="494A374D" wp14:editId="55E0D325">
             <wp:simplePos x="0" y="0"/>
             <wp:positionH relativeFrom="column">
               <wp:posOffset>972967</wp:posOffset>
@@ -13357,7 +13416,7 @@
           <w:szCs w:val="28"/>
         </w:rPr>
       </w:pPr>
-      <w:bookmarkStart w:id="20" w:name="_Toc137645668"/>
+      <w:bookmarkStart w:id="20" w:name="_Toc137747933"/>
       <w:r>
         <w:rPr>
           <w:rFonts w:ascii="Times New Roman" w:hAnsi="Times New Roman" w:cs="Times New Roman"/>
@@ -13525,7 +13584,7 @@
           <w:lang w:val="ro-RO"/>
         </w:rPr>
         <w:drawing>
-          <wp:anchor distT="0" distB="0" distL="114300" distR="114300" simplePos="0" relativeHeight="251543552" behindDoc="0" locked="0" layoutInCell="1" allowOverlap="1" wp14:anchorId="0208F8FD" wp14:editId="701D6C00">
+          <wp:anchor distT="0" distB="0" distL="114300" distR="114300" simplePos="0" relativeHeight="251652096" behindDoc="0" locked="0" layoutInCell="1" allowOverlap="1" wp14:anchorId="0208F8FD" wp14:editId="701D6C00">
             <wp:simplePos x="0" y="0"/>
             <wp:positionH relativeFrom="column">
               <wp:posOffset>3322320</wp:posOffset>
@@ -13587,7 +13646,7 @@
           <w:lang w:val="ro-RO"/>
         </w:rPr>
         <w:drawing>
-          <wp:anchor distT="0" distB="0" distL="114300" distR="114300" simplePos="0" relativeHeight="251492352" behindDoc="0" locked="0" layoutInCell="1" allowOverlap="1" wp14:anchorId="4A79A712" wp14:editId="5EC0CDF7">
+          <wp:anchor distT="0" distB="0" distL="114300" distR="114300" simplePos="0" relativeHeight="251650048" behindDoc="0" locked="0" layoutInCell="1" allowOverlap="1" wp14:anchorId="4A79A712" wp14:editId="5EC0CDF7">
             <wp:simplePos x="0" y="0"/>
             <wp:positionH relativeFrom="column">
               <wp:posOffset>-487045</wp:posOffset>
@@ -13692,7 +13751,7 @@
           <w:szCs w:val="28"/>
         </w:rPr>
       </w:pPr>
-      <w:bookmarkStart w:id="21" w:name="_Toc137645669"/>
+      <w:bookmarkStart w:id="21" w:name="_Toc137747934"/>
       <w:r>
         <w:rPr>
           <w:rFonts w:ascii="Times New Roman" w:hAnsi="Times New Roman" w:cs="Times New Roman"/>
@@ -13845,7 +13904,7 @@
           <w:szCs w:val="28"/>
         </w:rPr>
       </w:pPr>
-      <w:bookmarkStart w:id="22" w:name="_Toc137645670"/>
+      <w:bookmarkStart w:id="22" w:name="_Toc137747935"/>
       <w:r>
         <w:rPr>
           <w:rFonts w:ascii="Times New Roman" w:hAnsi="Times New Roman" w:cs="Times New Roman"/>
@@ -14293,7 +14352,7 @@
           <w:noProof/>
         </w:rPr>
         <w:drawing>
-          <wp:anchor distT="0" distB="0" distL="114300" distR="114300" simplePos="0" relativeHeight="251559936" behindDoc="0" locked="0" layoutInCell="1" allowOverlap="1" wp14:anchorId="7854FDDF" wp14:editId="0E3BDD13">
+          <wp:anchor distT="0" distB="0" distL="114300" distR="114300" simplePos="0" relativeHeight="251656192" behindDoc="0" locked="0" layoutInCell="1" allowOverlap="1" wp14:anchorId="7854FDDF" wp14:editId="0E3BDD13">
             <wp:simplePos x="0" y="0"/>
             <wp:positionH relativeFrom="column">
               <wp:posOffset>-15240</wp:posOffset>
@@ -14353,7 +14412,7 @@
           <w:noProof/>
         </w:rPr>
         <w:drawing>
-          <wp:anchor distT="0" distB="0" distL="114300" distR="114300" simplePos="0" relativeHeight="251551744" behindDoc="0" locked="0" layoutInCell="1" allowOverlap="1" wp14:anchorId="02BBD8B0" wp14:editId="5E8B9257">
+          <wp:anchor distT="0" distB="0" distL="114300" distR="114300" simplePos="0" relativeHeight="251654144" behindDoc="0" locked="0" layoutInCell="1" allowOverlap="1" wp14:anchorId="02BBD8B0" wp14:editId="5E8B9257">
             <wp:simplePos x="0" y="0"/>
             <wp:positionH relativeFrom="column">
               <wp:posOffset>2842260</wp:posOffset>
@@ -14675,7 +14734,7 @@
           <w:szCs w:val="28"/>
         </w:rPr>
       </w:pPr>
-      <w:bookmarkStart w:id="23" w:name="_Toc137645671"/>
+      <w:bookmarkStart w:id="23" w:name="_Toc137747936"/>
       <w:r>
         <w:rPr>
           <w:rFonts w:ascii="Times New Roman" w:hAnsi="Times New Roman" w:cs="Times New Roman"/>
@@ -15292,7 +15351,7 @@
           <w:noProof/>
         </w:rPr>
         <w:drawing>
-          <wp:anchor distT="0" distB="0" distL="114300" distR="114300" simplePos="0" relativeHeight="251568128" behindDoc="0" locked="0" layoutInCell="1" allowOverlap="1" wp14:anchorId="078CDA6C" wp14:editId="3170CAF4">
+          <wp:anchor distT="0" distB="0" distL="114300" distR="114300" simplePos="0" relativeHeight="251658240" behindDoc="0" locked="0" layoutInCell="1" allowOverlap="1" wp14:anchorId="078CDA6C" wp14:editId="3170CAF4">
             <wp:simplePos x="0" y="0"/>
             <wp:positionH relativeFrom="column">
               <wp:posOffset>1452901</wp:posOffset>
@@ -15510,7 +15569,7 @@
           <w:rFonts w:ascii="Times New Roman" w:hAnsi="Times New Roman" w:cs="Times New Roman"/>
         </w:rPr>
       </w:pPr>
-      <w:bookmarkStart w:id="24" w:name="_Toc137645672"/>
+      <w:bookmarkStart w:id="24" w:name="_Toc137747937"/>
       <w:r>
         <w:rPr>
           <w:rFonts w:ascii="Times New Roman" w:hAnsi="Times New Roman" w:cs="Times New Roman"/>
@@ -16561,7 +16620,7 @@
           <w:szCs w:val="28"/>
         </w:rPr>
       </w:pPr>
-      <w:bookmarkStart w:id="25" w:name="_Toc137645673"/>
+      <w:bookmarkStart w:id="25" w:name="_Toc137747938"/>
       <w:r>
         <w:rPr>
           <w:rFonts w:ascii="Times New Roman" w:hAnsi="Times New Roman" w:cs="Times New Roman"/>
@@ -17997,7 +18056,7 @@
           <w:szCs w:val="28"/>
         </w:rPr>
       </w:pPr>
-      <w:bookmarkStart w:id="26" w:name="_Toc137645674"/>
+      <w:bookmarkStart w:id="26" w:name="_Toc137747939"/>
       <w:r>
         <w:rPr>
           <w:rFonts w:ascii="Times New Roman" w:hAnsi="Times New Roman" w:cs="Times New Roman"/>
@@ -18197,7 +18256,7 @@
           <w:noProof/>
         </w:rPr>
         <w:drawing>
-          <wp:anchor distT="0" distB="0" distL="114300" distR="114300" simplePos="0" relativeHeight="251576320" behindDoc="0" locked="0" layoutInCell="1" allowOverlap="1" wp14:anchorId="58AC9CC6" wp14:editId="0B933C0C">
+          <wp:anchor distT="0" distB="0" distL="114300" distR="114300" simplePos="0" relativeHeight="251660288" behindDoc="0" locked="0" layoutInCell="1" allowOverlap="1" wp14:anchorId="58AC9CC6" wp14:editId="0B933C0C">
             <wp:simplePos x="0" y="0"/>
             <wp:positionH relativeFrom="column">
               <wp:posOffset>1375410</wp:posOffset>
@@ -19347,7 +19406,7 @@
           <w:noProof/>
         </w:rPr>
         <w:drawing>
-          <wp:anchor distT="0" distB="0" distL="114300" distR="114300" simplePos="0" relativeHeight="251584512" behindDoc="0" locked="0" layoutInCell="1" allowOverlap="1" wp14:anchorId="39153EBC" wp14:editId="4D1F27A4">
+          <wp:anchor distT="0" distB="0" distL="114300" distR="114300" simplePos="0" relativeHeight="251662336" behindDoc="0" locked="0" layoutInCell="1" allowOverlap="1" wp14:anchorId="39153EBC" wp14:editId="4D1F27A4">
             <wp:simplePos x="0" y="0"/>
             <wp:positionH relativeFrom="column">
               <wp:posOffset>1196340</wp:posOffset>
@@ -20167,7 +20226,7 @@
           <w:lang w:val="ro-RO"/>
         </w:rPr>
       </w:pPr>
-      <w:bookmarkStart w:id="27" w:name="_Toc137645675"/>
+      <w:bookmarkStart w:id="27" w:name="_Toc137747940"/>
       <w:r>
         <w:rPr>
           <w:rFonts w:ascii="Times New Roman" w:hAnsi="Times New Roman" w:cs="Times New Roman"/>
@@ -20585,7 +20644,7 @@
           <w:noProof/>
         </w:rPr>
         <w:drawing>
-          <wp:anchor distT="0" distB="0" distL="114300" distR="114300" simplePos="0" relativeHeight="251594752" behindDoc="0" locked="0" layoutInCell="1" allowOverlap="1" wp14:anchorId="6C8771AF" wp14:editId="2635DE36">
+          <wp:anchor distT="0" distB="0" distL="114300" distR="114300" simplePos="0" relativeHeight="251664384" behindDoc="0" locked="0" layoutInCell="1" allowOverlap="1" wp14:anchorId="6C8771AF" wp14:editId="2635DE36">
             <wp:simplePos x="0" y="0"/>
             <wp:positionH relativeFrom="column">
               <wp:posOffset>1412587</wp:posOffset>
@@ -20764,7 +20823,7 @@
           <w:lang w:val="ro-RO"/>
         </w:rPr>
       </w:pPr>
-      <w:bookmarkStart w:id="28" w:name="_Toc137645676"/>
+      <w:bookmarkStart w:id="28" w:name="_Toc137747941"/>
       <w:r>
         <w:rPr>
           <w:rFonts w:ascii="Times New Roman" w:hAnsi="Times New Roman" w:cs="Times New Roman"/>
@@ -20775,6 +20834,7 @@
         </w:rPr>
         <w:t>Considerente legate de dezvoltarea aplicației</w:t>
       </w:r>
+      <w:bookmarkEnd w:id="28"/>
       <w:r>
         <w:rPr>
           <w:rFonts w:ascii="Times New Roman" w:hAnsi="Times New Roman" w:cs="Times New Roman"/>
@@ -20785,7 +20845,6 @@
         </w:rPr>
         <w:t xml:space="preserve"> </w:t>
       </w:r>
-      <w:bookmarkEnd w:id="28"/>
     </w:p>
     <w:p>
       <w:pPr>
@@ -20836,7 +20895,7 @@
           <w:noProof/>
         </w:rPr>
         <w:drawing>
-          <wp:anchor distT="0" distB="0" distL="114300" distR="114300" simplePos="0" relativeHeight="251615232" behindDoc="0" locked="0" layoutInCell="1" allowOverlap="1" wp14:anchorId="12B2F9C5" wp14:editId="2FBF3162">
+          <wp:anchor distT="0" distB="0" distL="114300" distR="114300" simplePos="0" relativeHeight="251666432" behindDoc="0" locked="0" layoutInCell="1" allowOverlap="1" wp14:anchorId="12B2F9C5" wp14:editId="2FBF3162">
             <wp:simplePos x="0" y="0"/>
             <wp:positionH relativeFrom="column">
               <wp:posOffset>1289627</wp:posOffset>
@@ -20896,7 +20955,7 @@
           <w:noProof/>
         </w:rPr>
         <w:drawing>
-          <wp:anchor distT="0" distB="0" distL="114300" distR="114300" simplePos="0" relativeHeight="251638784" behindDoc="0" locked="0" layoutInCell="1" allowOverlap="1" wp14:anchorId="0B8F1868" wp14:editId="354D2641">
+          <wp:anchor distT="0" distB="0" distL="114300" distR="114300" simplePos="0" relativeHeight="251668480" behindDoc="0" locked="0" layoutInCell="1" allowOverlap="1" wp14:anchorId="0B8F1868" wp14:editId="354D2641">
             <wp:simplePos x="0" y="0"/>
             <wp:positionH relativeFrom="column">
               <wp:posOffset>3054581</wp:posOffset>
@@ -21005,7 +21064,7 @@
           <w:lang w:val="ro-RO"/>
         </w:rPr>
         <w:drawing>
-          <wp:anchor distT="0" distB="0" distL="114300" distR="114300" simplePos="0" relativeHeight="251661312" behindDoc="0" locked="0" layoutInCell="1" allowOverlap="1" wp14:anchorId="5E818038" wp14:editId="22AB6BBB">
+          <wp:anchor distT="0" distB="0" distL="114300" distR="114300" simplePos="0" relativeHeight="251670528" behindDoc="0" locked="0" layoutInCell="1" allowOverlap="1" wp14:anchorId="5E818038" wp14:editId="22AB6BBB">
             <wp:simplePos x="0" y="0"/>
             <wp:positionH relativeFrom="column">
               <wp:posOffset>1288415</wp:posOffset>
@@ -21098,7 +21157,7 @@
           <w:lang w:val="ro-RO"/>
         </w:rPr>
         <w:drawing>
-          <wp:anchor distT="0" distB="0" distL="114300" distR="114300" simplePos="0" relativeHeight="251672576" behindDoc="0" locked="0" layoutInCell="1" allowOverlap="1" wp14:anchorId="446A51AE" wp14:editId="770FF0BB">
+          <wp:anchor distT="0" distB="0" distL="114300" distR="114300" simplePos="0" relativeHeight="251674624" behindDoc="0" locked="0" layoutInCell="1" allowOverlap="1" wp14:anchorId="446A51AE" wp14:editId="770FF0BB">
             <wp:simplePos x="0" y="0"/>
             <wp:positionH relativeFrom="column">
               <wp:posOffset>1260128</wp:posOffset>
@@ -21216,6 +21275,7 @@
           <w:rFonts w:ascii="Times New Roman" w:hAnsi="Times New Roman" w:cs="Times New Roman"/>
         </w:rPr>
       </w:pPr>
+      <w:bookmarkStart w:id="29" w:name="_Toc137747942"/>
       <w:r>
         <w:rPr>
           <w:rFonts w:ascii="Times New Roman" w:hAnsi="Times New Roman" w:cs="Times New Roman"/>
@@ -21223,7 +21283,6 @@
         <w:lastRenderedPageBreak/>
         <w:t xml:space="preserve">4.1     </w:t>
       </w:r>
-      <w:bookmarkStart w:id="29" w:name="_Toc137645677"/>
       <w:r>
         <w:rPr>
           <w:rFonts w:ascii="Times New Roman" w:hAnsi="Times New Roman" w:cs="Times New Roman"/>
@@ -21370,7 +21429,7 @@
           <w:noProof/>
         </w:rPr>
         <w:drawing>
-          <wp:anchor distT="0" distB="0" distL="114300" distR="114300" simplePos="0" relativeHeight="251662336" behindDoc="1" locked="0" layoutInCell="1" allowOverlap="1" wp14:anchorId="1DDCE0AB" wp14:editId="1FFD29E6">
+          <wp:anchor distT="0" distB="0" distL="114300" distR="114300" simplePos="0" relativeHeight="251672576" behindDoc="1" locked="0" layoutInCell="1" allowOverlap="1" wp14:anchorId="1DDCE0AB" wp14:editId="1FFD29E6">
             <wp:simplePos x="0" y="0"/>
             <wp:positionH relativeFrom="column">
               <wp:posOffset>-242859</wp:posOffset>
@@ -21515,6 +21574,47 @@
     </w:p>
     <w:p>
       <w:pPr>
+        <w:pStyle w:val="Heading2"/>
+        <w:numPr>
+          <w:ilvl w:val="0"/>
+          <w:numId w:val="0"/>
+        </w:numPr>
+        <w:ind w:left="576" w:hanging="576"/>
+        <w:rPr>
+          <w:rFonts w:ascii="Times New Roman" w:hAnsi="Times New Roman" w:cs="Times New Roman"/>
+        </w:rPr>
+      </w:pPr>
+      <w:bookmarkStart w:id="30" w:name="_Toc137747943"/>
+      <w:r>
+        <w:rPr>
+          <w:rFonts w:ascii="Times New Roman" w:hAnsi="Times New Roman" w:cs="Times New Roman"/>
+        </w:rPr>
+        <w:lastRenderedPageBreak/>
+        <w:t xml:space="preserve">4.2  </w:t>
+      </w:r>
+      <w:r>
+        <w:rPr>
+          <w:rFonts w:ascii="Times New Roman" w:hAnsi="Times New Roman" w:cs="Times New Roman"/>
+        </w:rPr>
+        <w:t xml:space="preserve"> Implementarea aplicației</w:t>
+      </w:r>
+      <w:bookmarkEnd w:id="30"/>
+      <w:r>
+        <w:rPr>
+          <w:rFonts w:ascii="Times New Roman" w:hAnsi="Times New Roman" w:cs="Times New Roman"/>
+        </w:rPr>
+        <w:t xml:space="preserve"> web</w:t>
+      </w:r>
+    </w:p>
+    <w:p>
+      <w:pPr>
+        <w:rPr>
+          <w:rFonts w:ascii="Times New Roman" w:hAnsi="Times New Roman" w:cs="Times New Roman"/>
+        </w:rPr>
+      </w:pPr>
+    </w:p>
+    <w:p>
+      <w:pPr>
         <w:pStyle w:val="Heading3"/>
         <w:numPr>
           <w:ilvl w:val="0"/>
@@ -21526,13 +21626,13 @@
           <w:szCs w:val="28"/>
         </w:rPr>
       </w:pPr>
+      <w:bookmarkStart w:id="31" w:name="_Toc137747944"/>
       <w:r>
         <w:rPr>
           <w:rFonts w:ascii="Times New Roman" w:hAnsi="Times New Roman" w:cs="Times New Roman"/>
           <w:sz w:val="28"/>
           <w:szCs w:val="28"/>
         </w:rPr>
-        <w:lastRenderedPageBreak/>
         <w:t>4</w:t>
       </w:r>
       <w:r>
@@ -21549,7 +21649,7 @@
           <w:sz w:val="28"/>
           <w:szCs w:val="28"/>
         </w:rPr>
-        <w:t>1</w:t>
+        <w:t>2</w:t>
       </w:r>
       <w:r>
         <w:rPr>
@@ -21581,18 +21681,9 @@
           <w:sz w:val="28"/>
           <w:szCs w:val="28"/>
         </w:rPr>
-        <w:t xml:space="preserve"> </w:t>
-      </w:r>
-      <w:bookmarkStart w:id="30" w:name="_Toc137645678"/>
-      <w:r>
-        <w:rPr>
-          <w:rFonts w:ascii="Times New Roman" w:hAnsi="Times New Roman" w:cs="Times New Roman"/>
-          <w:sz w:val="28"/>
-          <w:szCs w:val="28"/>
-        </w:rPr>
-        <w:t>Baza de date</w:t>
-      </w:r>
-      <w:bookmarkEnd w:id="30"/>
+        <w:t xml:space="preserve"> Baza de date</w:t>
+      </w:r>
+      <w:bookmarkEnd w:id="31"/>
       <w:r>
         <w:rPr>
           <w:rFonts w:ascii="Times New Roman" w:hAnsi="Times New Roman" w:cs="Times New Roman"/>
@@ -22000,7 +22091,14 @@
         <w:rPr>
           <w:rFonts w:ascii="Times New Roman" w:hAnsi="Times New Roman" w:cs="Times New Roman"/>
         </w:rPr>
-        <w:t>, având practic aceeași listă de active, doar că, în acest caz, predicțiile sunt actualizate o dată la două zile, când pipeline-ul este rulat. O predicție conține denumirea activului, numărul de știri pozitive/negative și neutre pentru fiecare, extrase în ultimele două zile, scorul, calculat pe baza unei formule, data când a fost actualizată ultima dată și tendința, ce poate fi crescătoare, descrescătoare sau stabilă, în funcție de scorul obținut.</w:t>
+        <w:t xml:space="preserve">, având practic aceeași listă de active, doar că, în acest caz, predicțiile sunt actualizate o dată la două zile, când pipeline-ul este rulat. O predicție conține denumirea activului, numărul de știri pozitive/negative și neutre pentru fiecare, extrase în ultimele două zile, scorul, calculat pe baza unei formule, data când a fost actualizată ultima dată și </w:t>
+      </w:r>
+      <w:r>
+        <w:rPr>
+          <w:rFonts w:ascii="Times New Roman" w:hAnsi="Times New Roman" w:cs="Times New Roman"/>
+        </w:rPr>
+        <w:lastRenderedPageBreak/>
+        <w:t>tendința, ce poate fi crescătoare, descrescătoare sau stabilă, în funcție de scorul obținut.</w:t>
       </w:r>
     </w:p>
     <w:p>
@@ -22016,7 +22114,6 @@
           <w:rFonts w:ascii="Times New Roman" w:hAnsi="Times New Roman" w:cs="Times New Roman"/>
           <w:lang w:val="ro-RO"/>
         </w:rPr>
-        <w:lastRenderedPageBreak/>
         <w:t xml:space="preserve">De menționat este faptul că fiecare dintre aceste colecții conține un identificator unic </w:t>
       </w:r>
       <w:r>
@@ -22066,7 +22163,7 @@
           <w:lang w:val="ro-RO"/>
         </w:rPr>
         <w:drawing>
-          <wp:anchor distT="0" distB="0" distL="114300" distR="114300" simplePos="0" relativeHeight="251868160" behindDoc="0" locked="0" layoutInCell="1" allowOverlap="1" wp14:anchorId="45241CAF" wp14:editId="3471E121">
+          <wp:anchor distT="0" distB="0" distL="114300" distR="114300" simplePos="0" relativeHeight="251676672" behindDoc="0" locked="0" layoutInCell="1" allowOverlap="1" wp14:anchorId="45241CAF" wp14:editId="3471E121">
             <wp:simplePos x="0" y="0"/>
             <wp:positionH relativeFrom="column">
               <wp:posOffset>0</wp:posOffset>
@@ -22248,7 +22345,7 @@
           <w:szCs w:val="28"/>
         </w:rPr>
       </w:pPr>
-      <w:bookmarkStart w:id="31" w:name="_Toc137645679"/>
+      <w:bookmarkStart w:id="32" w:name="_Toc137747945"/>
       <w:r>
         <w:rPr>
           <w:rFonts w:ascii="Times New Roman" w:hAnsi="Times New Roman" w:cs="Times New Roman"/>
@@ -22271,7 +22368,7 @@
           <w:sz w:val="28"/>
           <w:szCs w:val="28"/>
         </w:rPr>
-        <w:t>1</w:t>
+        <w:t>2</w:t>
       </w:r>
       <w:r>
         <w:rPr>
@@ -22303,9 +22400,17 @@
           <w:sz w:val="28"/>
           <w:szCs w:val="28"/>
         </w:rPr>
-        <w:t xml:space="preserve"> Backend </w:t>
-      </w:r>
-      <w:bookmarkEnd w:id="31"/>
+        <w:t xml:space="preserve"> Backend</w:t>
+      </w:r>
+      <w:bookmarkEnd w:id="32"/>
+      <w:r>
+        <w:rPr>
+          <w:rFonts w:ascii="Times New Roman" w:hAnsi="Times New Roman" w:cs="Times New Roman"/>
+          <w:sz w:val="28"/>
+          <w:szCs w:val="28"/>
+        </w:rPr>
+        <w:t xml:space="preserve"> </w:t>
+      </w:r>
     </w:p>
     <w:p/>
     <w:p>
@@ -22394,6 +22499,7 @@
           <w:rFonts w:ascii="Times New Roman" w:hAnsi="Times New Roman" w:cs="Times New Roman"/>
           <w:lang w:val="ro-RO"/>
         </w:rPr>
+        <w:lastRenderedPageBreak/>
         <w:tab/>
         <w:t xml:space="preserve">Odată ce aceste modele au fost clar definite în cod, prin intermediul </w:t>
       </w:r>
@@ -22416,7 +22522,6 @@
           <w:rFonts w:ascii="Times New Roman" w:hAnsi="Times New Roman" w:cs="Times New Roman"/>
           <w:lang w:val="ro-RO"/>
         </w:rPr>
-        <w:lastRenderedPageBreak/>
         <w:tab/>
         <w:t xml:space="preserve">Logica aplicației Twinvest a fost creată prin intermediul controllerelor. Un controller reprezintă o componentă a server-ului ce se ocupă de tratarea și prelucrarea cererilor, acționând ca o punte între rutele definite cu Express.js și modelele definite. Prin umare, acestea sunt de fapt niște funcții de bază ce se folosesc de interogări pentru a realiza diferite funcționalități în cadrul aplicației web. </w:t>
       </w:r>
@@ -22448,20 +22553,16 @@
       <w:r>
         <w:rPr>
           <w:rFonts w:ascii="Times New Roman" w:hAnsi="Times New Roman" w:cs="Times New Roman"/>
-        </w:rPr>
-        <w:t>Expense</w:t>
-      </w:r>
-      <w:r>
-        <w:rPr>
-          <w:rFonts w:ascii="Times New Roman" w:hAnsi="Times New Roman" w:cs="Times New Roman"/>
-        </w:rPr>
-        <w:t xml:space="preserve"> / </w:t>
-      </w:r>
-      <w:r>
-        <w:rPr>
-          <w:rFonts w:ascii="Times New Roman" w:hAnsi="Times New Roman" w:cs="Times New Roman"/>
-        </w:rPr>
-        <w:t xml:space="preserve">Income – </w:t>
+          <w:b/>
+          <w:bCs/>
+        </w:rPr>
+        <w:t>Expense / Income</w:t>
+      </w:r>
+      <w:r>
+        <w:rPr>
+          <w:rFonts w:ascii="Times New Roman" w:hAnsi="Times New Roman" w:cs="Times New Roman"/>
+        </w:rPr>
+        <w:t xml:space="preserve"> – </w:t>
       </w:r>
       <w:r>
         <w:rPr>
@@ -22537,8 +22638,16 @@
       <w:r>
         <w:rPr>
           <w:rFonts w:ascii="Times New Roman" w:hAnsi="Times New Roman" w:cs="Times New Roman"/>
-        </w:rPr>
-        <w:t xml:space="preserve">Interests – </w:t>
+          <w:b/>
+          <w:bCs/>
+        </w:rPr>
+        <w:t>Interests</w:t>
+      </w:r>
+      <w:r>
+        <w:rPr>
+          <w:rFonts w:ascii="Times New Roman" w:hAnsi="Times New Roman" w:cs="Times New Roman"/>
+        </w:rPr>
+        <w:t xml:space="preserve"> – </w:t>
       </w:r>
       <w:r>
         <w:rPr>
@@ -22573,6 +22682,8 @@
       <w:r>
         <w:rPr>
           <w:rFonts w:ascii="Times New Roman" w:hAnsi="Times New Roman" w:cs="Times New Roman"/>
+          <w:b/>
+          <w:bCs/>
         </w:rPr>
         <w:t>News</w:t>
       </w:r>
@@ -22637,8 +22748,16 @@
       <w:r>
         <w:rPr>
           <w:rFonts w:ascii="Times New Roman" w:hAnsi="Times New Roman" w:cs="Times New Roman"/>
-        </w:rPr>
-        <w:t xml:space="preserve">Predictions – </w:t>
+          <w:b/>
+          <w:bCs/>
+        </w:rPr>
+        <w:t>Predictions</w:t>
+      </w:r>
+      <w:r>
+        <w:rPr>
+          <w:rFonts w:ascii="Times New Roman" w:hAnsi="Times New Roman" w:cs="Times New Roman"/>
+        </w:rPr>
+        <w:t xml:space="preserve"> – </w:t>
       </w:r>
       <w:r>
         <w:rPr>
@@ -22661,8 +22780,16 @@
       <w:r>
         <w:rPr>
           <w:rFonts w:ascii="Times New Roman" w:hAnsi="Times New Roman" w:cs="Times New Roman"/>
-        </w:rPr>
-        <w:t xml:space="preserve">User – </w:t>
+          <w:b/>
+          <w:bCs/>
+        </w:rPr>
+        <w:t>User</w:t>
+      </w:r>
+      <w:r>
+        <w:rPr>
+          <w:rFonts w:ascii="Times New Roman" w:hAnsi="Times New Roman" w:cs="Times New Roman"/>
+        </w:rPr>
+        <w:t xml:space="preserve"> – </w:t>
       </w:r>
       <w:r>
         <w:rPr>
@@ -22853,6 +22980,7 @@
           <w:rFonts w:ascii="Times New Roman" w:hAnsi="Times New Roman" w:cs="Times New Roman"/>
           <w:lang w:val="ro-RO"/>
         </w:rPr>
+        <w:lastRenderedPageBreak/>
         <w:tab/>
         <w:t xml:space="preserve">Pentru autentificarea utilizatorului, bcrypt va prelua parola introdusă de acesta în formularul de Login </w:t>
       </w:r>
@@ -22902,15 +23030,7 @@
           <w:rFonts w:ascii="Times New Roman" w:hAnsi="Times New Roman" w:cs="Times New Roman"/>
           <w:lang w:val="ro-RO"/>
         </w:rPr>
-        <w:t xml:space="preserve">Totodată, pentru transmiterea </w:t>
-      </w:r>
-      <w:r>
-        <w:rPr>
-          <w:rFonts w:ascii="Times New Roman" w:hAnsi="Times New Roman" w:cs="Times New Roman"/>
-          <w:lang w:val="ro-RO"/>
-        </w:rPr>
-        <w:lastRenderedPageBreak/>
-        <w:t xml:space="preserve">și validarea informațiilor de autentificare am folosit JWT (JSON Web Token), ce are rolul de a impune un format securizat pentru transmiterea datelor în format JSON. În momentul în care </w:t>
+        <w:t xml:space="preserve">Totodată, pentru transmiterea și validarea informațiilor de autentificare am folosit JWT (JSON Web Token), ce are rolul de a impune un format securizat pentru transmiterea datelor în format JSON. În momentul în care </w:t>
       </w:r>
       <w:r>
         <w:rPr>
@@ -22968,21 +23088,21 @@
     </w:p>
     <w:tbl>
       <w:tblPr>
-        <w:tblpPr w:leftFromText="180" w:rightFromText="180" w:vertAnchor="text" w:horzAnchor="margin" w:tblpXSpec="center" w:tblpY="1825"/>
-        <w:tblW w:w="9018" w:type="dxa"/>
+        <w:tblpPr w:leftFromText="180" w:rightFromText="180" w:vertAnchor="text" w:horzAnchor="margin" w:tblpY="1833"/>
+        <w:tblW w:w="8981" w:type="dxa"/>
         <w:tblLook w:val="04A0" w:firstRow="1" w:lastRow="0" w:firstColumn="1" w:lastColumn="0" w:noHBand="0" w:noVBand="1"/>
       </w:tblPr>
       <w:tblGrid>
-        <w:gridCol w:w="2966"/>
-        <w:gridCol w:w="6052"/>
+        <w:gridCol w:w="2954"/>
+        <w:gridCol w:w="6027"/>
       </w:tblGrid>
       <w:tr>
         <w:trPr>
-          <w:trHeight w:val="378"/>
+          <w:trHeight w:val="365"/>
         </w:trPr>
         <w:tc>
           <w:tcPr>
-            <w:tcW w:w="2966" w:type="dxa"/>
+            <w:tcW w:w="2954" w:type="dxa"/>
             <w:vMerge w:val="restart"/>
             <w:tcBorders>
               <w:top w:val="single" w:sz="12" w:space="0" w:color="auto"/>
@@ -23018,7 +23138,7 @@
         </w:tc>
         <w:tc>
           <w:tcPr>
-            <w:tcW w:w="6052" w:type="dxa"/>
+            <w:tcW w:w="6027" w:type="dxa"/>
             <w:tcBorders>
               <w:top w:val="single" w:sz="12" w:space="0" w:color="auto"/>
               <w:left w:val="single" w:sz="4" w:space="0" w:color="auto"/>
@@ -23046,7 +23166,25 @@
                 <w:bCs/>
                 <w:color w:val="000000"/>
               </w:rPr>
-              <w:t>/get-incomes</w:t>
+              <w:t>/get</w:t>
+            </w:r>
+            <w:r>
+              <w:rPr>
+                <w:rFonts w:ascii="Calibri" w:eastAsia="Times New Roman" w:hAnsi="Calibri" w:cs="Calibri"/>
+                <w:b/>
+                <w:bCs/>
+                <w:color w:val="000000"/>
+              </w:rPr>
+              <w:t>I</w:t>
+            </w:r>
+            <w:r>
+              <w:rPr>
+                <w:rFonts w:ascii="Calibri" w:eastAsia="Times New Roman" w:hAnsi="Calibri" w:cs="Calibri"/>
+                <w:b/>
+                <w:bCs/>
+                <w:color w:val="000000"/>
+              </w:rPr>
+              <w:t>ncomes</w:t>
             </w:r>
             <w:r>
               <w:rPr>
@@ -23068,11 +23206,11 @@
       </w:tr>
       <w:tr>
         <w:trPr>
-          <w:trHeight w:val="378"/>
+          <w:trHeight w:val="365"/>
         </w:trPr>
         <w:tc>
           <w:tcPr>
-            <w:tcW w:w="2966" w:type="dxa"/>
+            <w:tcW w:w="2954" w:type="dxa"/>
             <w:vMerge/>
             <w:tcBorders>
               <w:top w:val="single" w:sz="12" w:space="0" w:color="auto"/>
@@ -23098,7 +23236,7 @@
         </w:tc>
         <w:tc>
           <w:tcPr>
-            <w:tcW w:w="6052" w:type="dxa"/>
+            <w:tcW w:w="6027" w:type="dxa"/>
             <w:tcBorders>
               <w:top w:val="single" w:sz="12" w:space="0" w:color="auto"/>
               <w:left w:val="single" w:sz="4" w:space="0" w:color="auto"/>
@@ -23126,7 +23264,27 @@
                 <w:color w:val="000000"/>
                 <w:lang w:val="ro-RO"/>
               </w:rPr>
-              <w:t>/get-expenses</w:t>
+              <w:t>/get</w:t>
+            </w:r>
+            <w:r>
+              <w:rPr>
+                <w:rFonts w:ascii="Calibri" w:eastAsia="Times New Roman" w:hAnsi="Calibri" w:cs="Calibri"/>
+                <w:b/>
+                <w:bCs/>
+                <w:color w:val="000000"/>
+                <w:lang w:val="ro-RO"/>
+              </w:rPr>
+              <w:t>E</w:t>
+            </w:r>
+            <w:r>
+              <w:rPr>
+                <w:rFonts w:ascii="Calibri" w:eastAsia="Times New Roman" w:hAnsi="Calibri" w:cs="Calibri"/>
+                <w:b/>
+                <w:bCs/>
+                <w:color w:val="000000"/>
+                <w:lang w:val="ro-RO"/>
+              </w:rPr>
+              <w:t>xpenses</w:t>
             </w:r>
             <w:r>
               <w:rPr>
@@ -23141,11 +23299,11 @@
       </w:tr>
       <w:tr>
         <w:trPr>
-          <w:trHeight w:val="378"/>
+          <w:trHeight w:val="365"/>
         </w:trPr>
         <w:tc>
           <w:tcPr>
-            <w:tcW w:w="2966" w:type="dxa"/>
+            <w:tcW w:w="2954" w:type="dxa"/>
             <w:vMerge/>
             <w:tcBorders>
               <w:top w:val="single" w:sz="12" w:space="0" w:color="auto"/>
@@ -23171,7 +23329,7 @@
         </w:tc>
         <w:tc>
           <w:tcPr>
-            <w:tcW w:w="6052" w:type="dxa"/>
+            <w:tcW w:w="6027" w:type="dxa"/>
             <w:tcBorders>
               <w:top w:val="single" w:sz="12" w:space="0" w:color="auto"/>
               <w:left w:val="single" w:sz="4" w:space="0" w:color="auto"/>
@@ -23199,7 +23357,27 @@
                 <w:color w:val="000000"/>
                 <w:lang w:val="ro-RO"/>
               </w:rPr>
-              <w:t>/get-tweets</w:t>
+              <w:t>/get</w:t>
+            </w:r>
+            <w:r>
+              <w:rPr>
+                <w:rFonts w:ascii="Calibri" w:eastAsia="Times New Roman" w:hAnsi="Calibri" w:cs="Calibri"/>
+                <w:b/>
+                <w:bCs/>
+                <w:color w:val="000000"/>
+                <w:lang w:val="ro-RO"/>
+              </w:rPr>
+              <w:t>T</w:t>
+            </w:r>
+            <w:r>
+              <w:rPr>
+                <w:rFonts w:ascii="Calibri" w:eastAsia="Times New Roman" w:hAnsi="Calibri" w:cs="Calibri"/>
+                <w:b/>
+                <w:bCs/>
+                <w:color w:val="000000"/>
+                <w:lang w:val="ro-RO"/>
+              </w:rPr>
+              <w:t>weets</w:t>
             </w:r>
             <w:r>
               <w:rPr>
@@ -23214,11 +23392,11 @@
       </w:tr>
       <w:tr>
         <w:trPr>
-          <w:trHeight w:val="378"/>
+          <w:trHeight w:val="365"/>
         </w:trPr>
         <w:tc>
           <w:tcPr>
-            <w:tcW w:w="2966" w:type="dxa"/>
+            <w:tcW w:w="2954" w:type="dxa"/>
             <w:vMerge/>
             <w:tcBorders>
               <w:top w:val="single" w:sz="12" w:space="0" w:color="auto"/>
@@ -23244,7 +23422,7 @@
         </w:tc>
         <w:tc>
           <w:tcPr>
-            <w:tcW w:w="6052" w:type="dxa"/>
+            <w:tcW w:w="6027" w:type="dxa"/>
             <w:tcBorders>
               <w:top w:val="single" w:sz="12" w:space="0" w:color="auto"/>
               <w:left w:val="single" w:sz="4" w:space="0" w:color="auto"/>
@@ -23272,7 +23450,27 @@
                 <w:color w:val="000000"/>
                 <w:lang w:val="ro-RO"/>
               </w:rPr>
-              <w:t>/get-news</w:t>
+              <w:t>/get</w:t>
+            </w:r>
+            <w:r>
+              <w:rPr>
+                <w:rFonts w:ascii="Calibri" w:eastAsia="Times New Roman" w:hAnsi="Calibri" w:cs="Calibri"/>
+                <w:b/>
+                <w:bCs/>
+                <w:color w:val="000000"/>
+                <w:lang w:val="ro-RO"/>
+              </w:rPr>
+              <w:t>N</w:t>
+            </w:r>
+            <w:r>
+              <w:rPr>
+                <w:rFonts w:ascii="Calibri" w:eastAsia="Times New Roman" w:hAnsi="Calibri" w:cs="Calibri"/>
+                <w:b/>
+                <w:bCs/>
+                <w:color w:val="000000"/>
+                <w:lang w:val="ro-RO"/>
+              </w:rPr>
+              <w:t>ews</w:t>
             </w:r>
             <w:r>
               <w:rPr>
@@ -23287,11 +23485,11 @@
       </w:tr>
       <w:tr>
         <w:trPr>
-          <w:trHeight w:val="378"/>
+          <w:trHeight w:val="365"/>
         </w:trPr>
         <w:tc>
           <w:tcPr>
-            <w:tcW w:w="2966" w:type="dxa"/>
+            <w:tcW w:w="2954" w:type="dxa"/>
             <w:vMerge/>
             <w:tcBorders>
               <w:top w:val="single" w:sz="12" w:space="0" w:color="auto"/>
@@ -23317,7 +23515,7 @@
         </w:tc>
         <w:tc>
           <w:tcPr>
-            <w:tcW w:w="6052" w:type="dxa"/>
+            <w:tcW w:w="6027" w:type="dxa"/>
             <w:tcBorders>
               <w:top w:val="single" w:sz="12" w:space="0" w:color="auto"/>
               <w:left w:val="single" w:sz="4" w:space="0" w:color="auto"/>
@@ -23345,7 +23543,27 @@
                 <w:color w:val="000000"/>
                 <w:lang w:val="ro-RO"/>
               </w:rPr>
-              <w:t>/get-predictions</w:t>
+              <w:t>/get</w:t>
+            </w:r>
+            <w:r>
+              <w:rPr>
+                <w:rFonts w:ascii="Calibri" w:eastAsia="Times New Roman" w:hAnsi="Calibri" w:cs="Calibri"/>
+                <w:b/>
+                <w:bCs/>
+                <w:color w:val="000000"/>
+                <w:lang w:val="ro-RO"/>
+              </w:rPr>
+              <w:t>P</w:t>
+            </w:r>
+            <w:r>
+              <w:rPr>
+                <w:rFonts w:ascii="Calibri" w:eastAsia="Times New Roman" w:hAnsi="Calibri" w:cs="Calibri"/>
+                <w:b/>
+                <w:bCs/>
+                <w:color w:val="000000"/>
+                <w:lang w:val="ro-RO"/>
+              </w:rPr>
+              <w:t>redictions</w:t>
             </w:r>
             <w:r>
               <w:rPr>
@@ -23360,11 +23578,11 @@
       </w:tr>
       <w:tr>
         <w:trPr>
-          <w:trHeight w:val="378"/>
+          <w:trHeight w:val="365"/>
         </w:trPr>
         <w:tc>
           <w:tcPr>
-            <w:tcW w:w="2966" w:type="dxa"/>
+            <w:tcW w:w="2954" w:type="dxa"/>
             <w:vMerge/>
             <w:tcBorders>
               <w:top w:val="single" w:sz="12" w:space="0" w:color="auto"/>
@@ -23390,7 +23608,7 @@
         </w:tc>
         <w:tc>
           <w:tcPr>
-            <w:tcW w:w="6052" w:type="dxa"/>
+            <w:tcW w:w="6027" w:type="dxa"/>
             <w:tcBorders>
               <w:top w:val="single" w:sz="12" w:space="0" w:color="auto"/>
               <w:left w:val="single" w:sz="4" w:space="0" w:color="auto"/>
@@ -23418,7 +23636,47 @@
                 <w:color w:val="000000"/>
                 <w:lang w:val="ro-RO"/>
               </w:rPr>
-              <w:t>/get-interests-prices</w:t>
+              <w:t>/get</w:t>
+            </w:r>
+            <w:r>
+              <w:rPr>
+                <w:rFonts w:ascii="Calibri" w:eastAsia="Times New Roman" w:hAnsi="Calibri" w:cs="Calibri"/>
+                <w:b/>
+                <w:bCs/>
+                <w:color w:val="000000"/>
+                <w:lang w:val="ro-RO"/>
+              </w:rPr>
+              <w:t>I</w:t>
+            </w:r>
+            <w:r>
+              <w:rPr>
+                <w:rFonts w:ascii="Calibri" w:eastAsia="Times New Roman" w:hAnsi="Calibri" w:cs="Calibri"/>
+                <w:b/>
+                <w:bCs/>
+                <w:color w:val="000000"/>
+                <w:lang w:val="ro-RO"/>
+              </w:rPr>
+              <w:t>nterests</w:t>
+            </w:r>
+            <w:r>
+              <w:rPr>
+                <w:rFonts w:ascii="Calibri" w:eastAsia="Times New Roman" w:hAnsi="Calibri" w:cs="Calibri"/>
+                <w:b/>
+                <w:bCs/>
+                <w:color w:val="000000"/>
+                <w:lang w:val="ro-RO"/>
+              </w:rPr>
+              <w:t>P</w:t>
+            </w:r>
+            <w:r>
+              <w:rPr>
+                <w:rFonts w:ascii="Calibri" w:eastAsia="Times New Roman" w:hAnsi="Calibri" w:cs="Calibri"/>
+                <w:b/>
+                <w:bCs/>
+                <w:color w:val="000000"/>
+                <w:lang w:val="ro-RO"/>
+              </w:rPr>
+              <w:t>rices</w:t>
             </w:r>
             <w:r>
               <w:rPr>
@@ -23433,11 +23691,11 @@
       </w:tr>
       <w:tr>
         <w:trPr>
-          <w:trHeight w:val="378"/>
+          <w:trHeight w:val="365"/>
         </w:trPr>
         <w:tc>
           <w:tcPr>
-            <w:tcW w:w="2966" w:type="dxa"/>
+            <w:tcW w:w="2954" w:type="dxa"/>
             <w:vMerge/>
             <w:tcBorders>
               <w:top w:val="single" w:sz="12" w:space="0" w:color="auto"/>
@@ -23463,7 +23721,7 @@
         </w:tc>
         <w:tc>
           <w:tcPr>
-            <w:tcW w:w="6052" w:type="dxa"/>
+            <w:tcW w:w="6027" w:type="dxa"/>
             <w:tcBorders>
               <w:top w:val="single" w:sz="12" w:space="0" w:color="auto"/>
               <w:left w:val="single" w:sz="4" w:space="0" w:color="auto"/>
@@ -23491,7 +23749,27 @@
                 <w:color w:val="000000"/>
                 <w:lang w:val="ro-RO"/>
               </w:rPr>
-              <w:t>/get-interests</w:t>
+              <w:t>/get</w:t>
+            </w:r>
+            <w:r>
+              <w:rPr>
+                <w:rFonts w:ascii="Calibri" w:eastAsia="Times New Roman" w:hAnsi="Calibri" w:cs="Calibri"/>
+                <w:b/>
+                <w:bCs/>
+                <w:color w:val="000000"/>
+                <w:lang w:val="ro-RO"/>
+              </w:rPr>
+              <w:t>I</w:t>
+            </w:r>
+            <w:r>
+              <w:rPr>
+                <w:rFonts w:ascii="Calibri" w:eastAsia="Times New Roman" w:hAnsi="Calibri" w:cs="Calibri"/>
+                <w:b/>
+                <w:bCs/>
+                <w:color w:val="000000"/>
+                <w:lang w:val="ro-RO"/>
+              </w:rPr>
+              <w:t>nterests</w:t>
             </w:r>
             <w:r>
               <w:rPr>
@@ -23506,11 +23784,11 @@
       </w:tr>
       <w:tr>
         <w:trPr>
-          <w:trHeight w:val="378"/>
+          <w:trHeight w:val="365"/>
         </w:trPr>
         <w:tc>
           <w:tcPr>
-            <w:tcW w:w="2966" w:type="dxa"/>
+            <w:tcW w:w="2954" w:type="dxa"/>
             <w:vMerge/>
             <w:tcBorders>
               <w:top w:val="single" w:sz="12" w:space="0" w:color="auto"/>
@@ -23536,7 +23814,7 @@
         </w:tc>
         <w:tc>
           <w:tcPr>
-            <w:tcW w:w="6052" w:type="dxa"/>
+            <w:tcW w:w="6027" w:type="dxa"/>
             <w:tcBorders>
               <w:top w:val="single" w:sz="12" w:space="0" w:color="auto"/>
               <w:left w:val="single" w:sz="4" w:space="0" w:color="auto"/>
@@ -23595,11 +23873,11 @@
       </w:tr>
       <w:tr>
         <w:trPr>
-          <w:trHeight w:val="378"/>
+          <w:trHeight w:val="365"/>
         </w:trPr>
         <w:tc>
           <w:tcPr>
-            <w:tcW w:w="2966" w:type="dxa"/>
+            <w:tcW w:w="2954" w:type="dxa"/>
             <w:vMerge/>
             <w:tcBorders>
               <w:top w:val="single" w:sz="12" w:space="0" w:color="auto"/>
@@ -23626,7 +23904,7 @@
         </w:tc>
         <w:tc>
           <w:tcPr>
-            <w:tcW w:w="6052" w:type="dxa"/>
+            <w:tcW w:w="6027" w:type="dxa"/>
             <w:tcBorders>
               <w:top w:val="single" w:sz="12" w:space="0" w:color="auto"/>
               <w:left w:val="single" w:sz="4" w:space="0" w:color="auto"/>
@@ -23669,11 +23947,11 @@
       </w:tr>
       <w:tr>
         <w:trPr>
-          <w:trHeight w:val="390"/>
+          <w:trHeight w:val="377"/>
         </w:trPr>
         <w:tc>
           <w:tcPr>
-            <w:tcW w:w="2966" w:type="dxa"/>
+            <w:tcW w:w="2954" w:type="dxa"/>
             <w:vMerge w:val="restart"/>
             <w:tcBorders>
               <w:top w:val="single" w:sz="12" w:space="0" w:color="auto"/>
@@ -23709,7 +23987,7 @@
         </w:tc>
         <w:tc>
           <w:tcPr>
-            <w:tcW w:w="6052" w:type="dxa"/>
+            <w:tcW w:w="6027" w:type="dxa"/>
             <w:tcBorders>
               <w:top w:val="single" w:sz="12" w:space="0" w:color="auto"/>
               <w:left w:val="nil"/>
@@ -23737,7 +24015,43 @@
                 <w:bCs/>
                 <w:color w:val="000000"/>
               </w:rPr>
-              <w:t xml:space="preserve">/add-income </w:t>
+              <w:t>/add</w:t>
+            </w:r>
+            <w:r>
+              <w:rPr>
+                <w:rFonts w:ascii="Calibri" w:eastAsia="Times New Roman" w:hAnsi="Calibri" w:cs="Calibri"/>
+                <w:b/>
+                <w:bCs/>
+                <w:color w:val="000000"/>
+              </w:rPr>
+              <w:t>I</w:t>
+            </w:r>
+            <w:r>
+              <w:rPr>
+                <w:rFonts w:ascii="Calibri" w:eastAsia="Times New Roman" w:hAnsi="Calibri" w:cs="Calibri"/>
+                <w:b/>
+                <w:bCs/>
+                <w:color w:val="000000"/>
+              </w:rPr>
+              <w:t>ncome</w:t>
+            </w:r>
+            <w:r>
+              <w:rPr>
+                <w:rFonts w:ascii="Calibri" w:eastAsia="Times New Roman" w:hAnsi="Calibri" w:cs="Calibri"/>
+                <w:b/>
+                <w:bCs/>
+                <w:color w:val="000000"/>
+              </w:rPr>
+              <w:t>s</w:t>
+            </w:r>
+            <w:r>
+              <w:rPr>
+                <w:rFonts w:ascii="Calibri" w:eastAsia="Times New Roman" w:hAnsi="Calibri" w:cs="Calibri"/>
+                <w:b/>
+                <w:bCs/>
+                <w:color w:val="000000"/>
+              </w:rPr>
+              <w:t xml:space="preserve"> </w:t>
             </w:r>
             <w:r>
               <w:rPr>
@@ -23775,11 +24089,11 @@
       </w:tr>
       <w:tr>
         <w:trPr>
-          <w:trHeight w:val="390"/>
+          <w:trHeight w:val="377"/>
         </w:trPr>
         <w:tc>
           <w:tcPr>
-            <w:tcW w:w="2966" w:type="dxa"/>
+            <w:tcW w:w="2954" w:type="dxa"/>
             <w:vMerge/>
             <w:tcBorders>
               <w:top w:val="single" w:sz="12" w:space="0" w:color="auto"/>
@@ -23805,7 +24119,7 @@
         </w:tc>
         <w:tc>
           <w:tcPr>
-            <w:tcW w:w="6052" w:type="dxa"/>
+            <w:tcW w:w="6027" w:type="dxa"/>
             <w:tcBorders>
               <w:top w:val="single" w:sz="12" w:space="0" w:color="auto"/>
               <w:left w:val="nil"/>
@@ -23833,7 +24147,43 @@
                 <w:bCs/>
                 <w:color w:val="000000"/>
               </w:rPr>
-              <w:t xml:space="preserve">/add-expense </w:t>
+              <w:t>/add</w:t>
+            </w:r>
+            <w:r>
+              <w:rPr>
+                <w:rFonts w:ascii="Calibri" w:eastAsia="Times New Roman" w:hAnsi="Calibri" w:cs="Calibri"/>
+                <w:b/>
+                <w:bCs/>
+                <w:color w:val="000000"/>
+              </w:rPr>
+              <w:t>E</w:t>
+            </w:r>
+            <w:r>
+              <w:rPr>
+                <w:rFonts w:ascii="Calibri" w:eastAsia="Times New Roman" w:hAnsi="Calibri" w:cs="Calibri"/>
+                <w:b/>
+                <w:bCs/>
+                <w:color w:val="000000"/>
+              </w:rPr>
+              <w:t>xpense</w:t>
+            </w:r>
+            <w:r>
+              <w:rPr>
+                <w:rFonts w:ascii="Calibri" w:eastAsia="Times New Roman" w:hAnsi="Calibri" w:cs="Calibri"/>
+                <w:b/>
+                <w:bCs/>
+                <w:color w:val="000000"/>
+              </w:rPr>
+              <w:t>s</w:t>
+            </w:r>
+            <w:r>
+              <w:rPr>
+                <w:rFonts w:ascii="Calibri" w:eastAsia="Times New Roman" w:hAnsi="Calibri" w:cs="Calibri"/>
+                <w:b/>
+                <w:bCs/>
+                <w:color w:val="000000"/>
+              </w:rPr>
+              <w:t xml:space="preserve"> </w:t>
             </w:r>
             <w:r>
               <w:rPr>
@@ -23847,11 +24197,11 @@
       </w:tr>
       <w:tr>
         <w:trPr>
-          <w:trHeight w:val="390"/>
+          <w:trHeight w:val="377"/>
         </w:trPr>
         <w:tc>
           <w:tcPr>
-            <w:tcW w:w="2966" w:type="dxa"/>
+            <w:tcW w:w="2954" w:type="dxa"/>
             <w:vMerge/>
             <w:tcBorders>
               <w:top w:val="single" w:sz="12" w:space="0" w:color="auto"/>
@@ -23877,7 +24227,7 @@
         </w:tc>
         <w:tc>
           <w:tcPr>
-            <w:tcW w:w="6052" w:type="dxa"/>
+            <w:tcW w:w="6027" w:type="dxa"/>
             <w:tcBorders>
               <w:top w:val="single" w:sz="12" w:space="0" w:color="auto"/>
               <w:left w:val="nil"/>
@@ -23905,7 +24255,34 @@
                 <w:bCs/>
                 <w:color w:val="000000"/>
               </w:rPr>
-              <w:t>/create-user</w:t>
+              <w:t>/</w:t>
+            </w:r>
+            <w:r>
+              <w:rPr>
+                <w:rFonts w:ascii="Calibri" w:eastAsia="Times New Roman" w:hAnsi="Calibri" w:cs="Calibri"/>
+                <w:b/>
+                <w:bCs/>
+                <w:color w:val="000000"/>
+              </w:rPr>
+              <w:t>add</w:t>
+            </w:r>
+            <w:r>
+              <w:rPr>
+                <w:rFonts w:ascii="Calibri" w:eastAsia="Times New Roman" w:hAnsi="Calibri" w:cs="Calibri"/>
+                <w:b/>
+                <w:bCs/>
+                <w:color w:val="000000"/>
+              </w:rPr>
+              <w:t>U</w:t>
+            </w:r>
+            <w:r>
+              <w:rPr>
+                <w:rFonts w:ascii="Calibri" w:eastAsia="Times New Roman" w:hAnsi="Calibri" w:cs="Calibri"/>
+                <w:b/>
+                <w:bCs/>
+                <w:color w:val="000000"/>
+              </w:rPr>
+              <w:t>ser</w:t>
             </w:r>
             <w:r>
               <w:rPr>
@@ -23919,11 +24296,11 @@
       </w:tr>
       <w:tr>
         <w:trPr>
-          <w:trHeight w:val="390"/>
+          <w:trHeight w:val="377"/>
         </w:trPr>
         <w:tc>
           <w:tcPr>
-            <w:tcW w:w="2966" w:type="dxa"/>
+            <w:tcW w:w="2954" w:type="dxa"/>
             <w:vMerge/>
             <w:tcBorders>
               <w:top w:val="single" w:sz="12" w:space="0" w:color="auto"/>
@@ -23950,7 +24327,7 @@
         </w:tc>
         <w:tc>
           <w:tcPr>
-            <w:tcW w:w="6052" w:type="dxa"/>
+            <w:tcW w:w="6027" w:type="dxa"/>
             <w:tcBorders>
               <w:top w:val="single" w:sz="12" w:space="0" w:color="auto"/>
               <w:left w:val="nil"/>
@@ -23977,7 +24354,25 @@
                 <w:bCs/>
                 <w:color w:val="000000"/>
               </w:rPr>
-              <w:t>/sign-in</w:t>
+              <w:t>/sign</w:t>
+            </w:r>
+            <w:r>
+              <w:rPr>
+                <w:rFonts w:ascii="Calibri" w:eastAsia="Times New Roman" w:hAnsi="Calibri" w:cs="Calibri"/>
+                <w:b/>
+                <w:bCs/>
+                <w:color w:val="000000"/>
+              </w:rPr>
+              <w:t>I</w:t>
+            </w:r>
+            <w:r>
+              <w:rPr>
+                <w:rFonts w:ascii="Calibri" w:eastAsia="Times New Roman" w:hAnsi="Calibri" w:cs="Calibri"/>
+                <w:b/>
+                <w:bCs/>
+                <w:color w:val="000000"/>
+              </w:rPr>
+              <w:t>n</w:t>
             </w:r>
             <w:r>
               <w:rPr>
@@ -24012,11 +24407,11 @@
       </w:tr>
       <w:tr>
         <w:trPr>
-          <w:trHeight w:val="400"/>
+          <w:trHeight w:val="386"/>
         </w:trPr>
         <w:tc>
           <w:tcPr>
-            <w:tcW w:w="2966" w:type="dxa"/>
+            <w:tcW w:w="2954" w:type="dxa"/>
             <w:vMerge w:val="restart"/>
             <w:tcBorders>
               <w:top w:val="single" w:sz="12" w:space="0" w:color="auto"/>
@@ -24052,7 +24447,7 @@
         </w:tc>
         <w:tc>
           <w:tcPr>
-            <w:tcW w:w="6052" w:type="dxa"/>
+            <w:tcW w:w="6027" w:type="dxa"/>
             <w:tcBorders>
               <w:top w:val="nil"/>
               <w:left w:val="nil"/>
@@ -24080,7 +24475,25 @@
                 <w:bCs/>
                 <w:color w:val="000000"/>
               </w:rPr>
-              <w:t xml:space="preserve">/update-interests </w:t>
+              <w:t>/update</w:t>
+            </w:r>
+            <w:r>
+              <w:rPr>
+                <w:rFonts w:ascii="Calibri" w:eastAsia="Times New Roman" w:hAnsi="Calibri" w:cs="Calibri"/>
+                <w:b/>
+                <w:bCs/>
+                <w:color w:val="000000"/>
+              </w:rPr>
+              <w:t>I</w:t>
+            </w:r>
+            <w:r>
+              <w:rPr>
+                <w:rFonts w:ascii="Calibri" w:eastAsia="Times New Roman" w:hAnsi="Calibri" w:cs="Calibri"/>
+                <w:b/>
+                <w:bCs/>
+                <w:color w:val="000000"/>
+              </w:rPr>
+              <w:t xml:space="preserve">nterests </w:t>
             </w:r>
             <w:r>
               <w:rPr>
@@ -24094,11 +24507,11 @@
       </w:tr>
       <w:tr>
         <w:trPr>
-          <w:trHeight w:val="400"/>
+          <w:trHeight w:val="386"/>
         </w:trPr>
         <w:tc>
           <w:tcPr>
-            <w:tcW w:w="2966" w:type="dxa"/>
+            <w:tcW w:w="2954" w:type="dxa"/>
             <w:vMerge/>
             <w:tcBorders>
               <w:top w:val="nil"/>
@@ -24124,7 +24537,7 @@
         </w:tc>
         <w:tc>
           <w:tcPr>
-            <w:tcW w:w="6052" w:type="dxa"/>
+            <w:tcW w:w="6027" w:type="dxa"/>
             <w:tcBorders>
               <w:top w:val="nil"/>
               <w:left w:val="nil"/>
@@ -24151,7 +24564,25 @@
                 <w:bCs/>
                 <w:color w:val="000000"/>
               </w:rPr>
-              <w:t xml:space="preserve">/change-password </w:t>
+              <w:t>/change</w:t>
+            </w:r>
+            <w:r>
+              <w:rPr>
+                <w:rFonts w:ascii="Calibri" w:eastAsia="Times New Roman" w:hAnsi="Calibri" w:cs="Calibri"/>
+                <w:b/>
+                <w:bCs/>
+                <w:color w:val="000000"/>
+              </w:rPr>
+              <w:t>P</w:t>
+            </w:r>
+            <w:r>
+              <w:rPr>
+                <w:rFonts w:ascii="Calibri" w:eastAsia="Times New Roman" w:hAnsi="Calibri" w:cs="Calibri"/>
+                <w:b/>
+                <w:bCs/>
+                <w:color w:val="000000"/>
+              </w:rPr>
+              <w:t xml:space="preserve">assword </w:t>
             </w:r>
             <w:r>
               <w:rPr>
@@ -24165,11 +24596,11 @@
       </w:tr>
       <w:tr>
         <w:trPr>
-          <w:trHeight w:val="400"/>
+          <w:trHeight w:val="386"/>
         </w:trPr>
         <w:tc>
           <w:tcPr>
-            <w:tcW w:w="2966" w:type="dxa"/>
+            <w:tcW w:w="2954" w:type="dxa"/>
             <w:vMerge/>
             <w:tcBorders>
               <w:top w:val="nil"/>
@@ -24195,7 +24626,7 @@
         </w:tc>
         <w:tc>
           <w:tcPr>
-            <w:tcW w:w="6052" w:type="dxa"/>
+            <w:tcW w:w="6027" w:type="dxa"/>
             <w:tcBorders>
               <w:top w:val="nil"/>
               <w:left w:val="nil"/>
@@ -24236,11 +24667,11 @@
       </w:tr>
       <w:tr>
         <w:trPr>
-          <w:trHeight w:val="400"/>
+          <w:trHeight w:val="386"/>
         </w:trPr>
         <w:tc>
           <w:tcPr>
-            <w:tcW w:w="2966" w:type="dxa"/>
+            <w:tcW w:w="2954" w:type="dxa"/>
             <w:vMerge/>
             <w:tcBorders>
               <w:top w:val="nil"/>
@@ -24267,7 +24698,7 @@
         </w:tc>
         <w:tc>
           <w:tcPr>
-            <w:tcW w:w="6052" w:type="dxa"/>
+            <w:tcW w:w="6027" w:type="dxa"/>
             <w:tcBorders>
               <w:top w:val="nil"/>
               <w:left w:val="nil"/>
@@ -24308,11 +24739,11 @@
       </w:tr>
       <w:tr>
         <w:trPr>
-          <w:trHeight w:val="390"/>
+          <w:trHeight w:val="377"/>
         </w:trPr>
         <w:tc>
           <w:tcPr>
-            <w:tcW w:w="2966" w:type="dxa"/>
+            <w:tcW w:w="2954" w:type="dxa"/>
             <w:vMerge w:val="restart"/>
             <w:tcBorders>
               <w:top w:val="single" w:sz="12" w:space="0" w:color="auto"/>
@@ -24366,7 +24797,7 @@
         </w:tc>
         <w:tc>
           <w:tcPr>
-            <w:tcW w:w="6052" w:type="dxa"/>
+            <w:tcW w:w="6027" w:type="dxa"/>
             <w:tcBorders>
               <w:top w:val="nil"/>
               <w:left w:val="nil"/>
@@ -24394,7 +24825,43 @@
                 <w:bCs/>
                 <w:color w:val="000000"/>
               </w:rPr>
-              <w:t>/delete-income/:id</w:t>
+              <w:t>/delete</w:t>
+            </w:r>
+            <w:r>
+              <w:rPr>
+                <w:rFonts w:ascii="Calibri" w:eastAsia="Times New Roman" w:hAnsi="Calibri" w:cs="Calibri"/>
+                <w:b/>
+                <w:bCs/>
+                <w:color w:val="000000"/>
+              </w:rPr>
+              <w:t>I</w:t>
+            </w:r>
+            <w:r>
+              <w:rPr>
+                <w:rFonts w:ascii="Calibri" w:eastAsia="Times New Roman" w:hAnsi="Calibri" w:cs="Calibri"/>
+                <w:b/>
+                <w:bCs/>
+                <w:color w:val="000000"/>
+              </w:rPr>
+              <w:t>ncome</w:t>
+            </w:r>
+            <w:r>
+              <w:rPr>
+                <w:rFonts w:ascii="Calibri" w:eastAsia="Times New Roman" w:hAnsi="Calibri" w:cs="Calibri"/>
+                <w:b/>
+                <w:bCs/>
+                <w:color w:val="000000"/>
+              </w:rPr>
+              <w:t>s</w:t>
+            </w:r>
+            <w:r>
+              <w:rPr>
+                <w:rFonts w:ascii="Calibri" w:eastAsia="Times New Roman" w:hAnsi="Calibri" w:cs="Calibri"/>
+                <w:b/>
+                <w:bCs/>
+                <w:color w:val="000000"/>
+              </w:rPr>
+              <w:t>/:id</w:t>
             </w:r>
             <w:r>
               <w:rPr>
@@ -24408,11 +24875,11 @@
       </w:tr>
       <w:tr>
         <w:trPr>
-          <w:trHeight w:val="390"/>
+          <w:trHeight w:val="377"/>
         </w:trPr>
         <w:tc>
           <w:tcPr>
-            <w:tcW w:w="2966" w:type="dxa"/>
+            <w:tcW w:w="2954" w:type="dxa"/>
             <w:vMerge/>
             <w:tcBorders>
               <w:top w:val="nil"/>
@@ -24438,7 +24905,7 @@
         </w:tc>
         <w:tc>
           <w:tcPr>
-            <w:tcW w:w="6052" w:type="dxa"/>
+            <w:tcW w:w="6027" w:type="dxa"/>
             <w:tcBorders>
               <w:top w:val="nil"/>
               <w:left w:val="nil"/>
@@ -24465,7 +24932,43 @@
                 <w:bCs/>
                 <w:color w:val="000000"/>
               </w:rPr>
-              <w:t xml:space="preserve">/delete-expense/:id </w:t>
+              <w:t>/delete</w:t>
+            </w:r>
+            <w:r>
+              <w:rPr>
+                <w:rFonts w:ascii="Calibri" w:eastAsia="Times New Roman" w:hAnsi="Calibri" w:cs="Calibri"/>
+                <w:b/>
+                <w:bCs/>
+                <w:color w:val="000000"/>
+              </w:rPr>
+              <w:t>E</w:t>
+            </w:r>
+            <w:r>
+              <w:rPr>
+                <w:rFonts w:ascii="Calibri" w:eastAsia="Times New Roman" w:hAnsi="Calibri" w:cs="Calibri"/>
+                <w:b/>
+                <w:bCs/>
+                <w:color w:val="000000"/>
+              </w:rPr>
+              <w:t>xpense</w:t>
+            </w:r>
+            <w:r>
+              <w:rPr>
+                <w:rFonts w:ascii="Calibri" w:eastAsia="Times New Roman" w:hAnsi="Calibri" w:cs="Calibri"/>
+                <w:b/>
+                <w:bCs/>
+                <w:color w:val="000000"/>
+              </w:rPr>
+              <w:t>s</w:t>
+            </w:r>
+            <w:r>
+              <w:rPr>
+                <w:rFonts w:ascii="Calibri" w:eastAsia="Times New Roman" w:hAnsi="Calibri" w:cs="Calibri"/>
+                <w:b/>
+                <w:bCs/>
+                <w:color w:val="000000"/>
+              </w:rPr>
+              <w:t xml:space="preserve">/:id </w:t>
             </w:r>
             <w:r>
               <w:rPr>
@@ -24479,11 +24982,11 @@
       </w:tr>
       <w:tr>
         <w:trPr>
-          <w:trHeight w:val="390"/>
+          <w:trHeight w:val="377"/>
         </w:trPr>
         <w:tc>
           <w:tcPr>
-            <w:tcW w:w="2966" w:type="dxa"/>
+            <w:tcW w:w="2954" w:type="dxa"/>
             <w:vMerge/>
             <w:tcBorders>
               <w:top w:val="nil"/>
@@ -24510,7 +25013,7 @@
         </w:tc>
         <w:tc>
           <w:tcPr>
-            <w:tcW w:w="6052" w:type="dxa"/>
+            <w:tcW w:w="6027" w:type="dxa"/>
             <w:tcBorders>
               <w:top w:val="nil"/>
               <w:left w:val="nil"/>
@@ -24537,7 +25040,25 @@
                 <w:bCs/>
                 <w:color w:val="000000"/>
               </w:rPr>
-              <w:t xml:space="preserve">/delete-interest </w:t>
+              <w:t>/delete</w:t>
+            </w:r>
+            <w:r>
+              <w:rPr>
+                <w:rFonts w:ascii="Calibri" w:eastAsia="Times New Roman" w:hAnsi="Calibri" w:cs="Calibri"/>
+                <w:b/>
+                <w:bCs/>
+                <w:color w:val="000000"/>
+              </w:rPr>
+              <w:t>I</w:t>
+            </w:r>
+            <w:r>
+              <w:rPr>
+                <w:rFonts w:ascii="Calibri" w:eastAsia="Times New Roman" w:hAnsi="Calibri" w:cs="Calibri"/>
+                <w:b/>
+                <w:bCs/>
+                <w:color w:val="000000"/>
+              </w:rPr>
+              <w:t xml:space="preserve">nterest </w:t>
             </w:r>
             <w:r>
               <w:rPr>
@@ -24601,6 +25122,7 @@
         <w:rPr>
           <w:rFonts w:ascii="Times New Roman" w:hAnsi="Times New Roman" w:cs="Times New Roman"/>
         </w:rPr>
+        <w:lastRenderedPageBreak/>
         <w:t>Rutele reprezint</w:t>
       </w:r>
       <w:r>
@@ -24657,7 +25179,6 @@
           <w:rFonts w:ascii="Times New Roman" w:hAnsi="Times New Roman" w:cs="Times New Roman"/>
           <w:lang w:val="ro-RO"/>
         </w:rPr>
-        <w:lastRenderedPageBreak/>
         <w:t xml:space="preserve">legătura </w:t>
       </w:r>
       <w:r>
@@ -24680,6 +25201,7 @@
         <w:ind w:firstLine="720"/>
         <w:rPr>
           <w:rFonts w:ascii="Times New Roman" w:hAnsi="Times New Roman" w:cs="Times New Roman"/>
+          <w:lang w:val="ro-RO"/>
         </w:rPr>
       </w:pPr>
       <w:r>
@@ -24759,7 +25281,38 @@
         <w:t xml:space="preserve"> </w:t>
       </w:r>
     </w:p>
-    <w:p/>
+    <w:p>
+      <w:pPr>
+        <w:ind w:firstLine="720"/>
+        <w:rPr>
+          <w:rFonts w:ascii="Times New Roman" w:hAnsi="Times New Roman" w:cs="Times New Roman"/>
+          <w:lang w:val="ro-RO"/>
+        </w:rPr>
+      </w:pPr>
+      <w:r>
+        <w:rPr>
+          <w:rFonts w:ascii="Times New Roman" w:hAnsi="Times New Roman" w:cs="Times New Roman"/>
+          <w:lang w:val="ro-RO"/>
+        </w:rPr>
+        <w:t>+++ crawl google , twitter api</w:t>
+      </w:r>
+      <w:r>
+        <w:rPr>
+          <w:rFonts w:ascii="Times New Roman" w:hAnsi="Times New Roman" w:cs="Times New Roman"/>
+          <w:lang w:val="ro-RO"/>
+        </w:rPr>
+        <w:t xml:space="preserve"> poza una langa cealalta</w:t>
+      </w:r>
+    </w:p>
+    <w:p>
+      <w:pPr>
+        <w:ind w:firstLine="720"/>
+        <w:rPr>
+          <w:rFonts w:ascii="Times New Roman" w:hAnsi="Times New Roman" w:cs="Times New Roman"/>
+          <w:lang w:val="ro-RO"/>
+        </w:rPr>
+      </w:pPr>
+    </w:p>
     <w:p>
       <w:pPr>
         <w:pStyle w:val="Heading3"/>
@@ -24773,7 +25326,7 @@
           <w:szCs w:val="28"/>
         </w:rPr>
       </w:pPr>
-      <w:bookmarkStart w:id="32" w:name="_Toc137645680"/>
+      <w:bookmarkStart w:id="33" w:name="_Toc137747946"/>
       <w:r>
         <w:rPr>
           <w:rFonts w:ascii="Times New Roman" w:hAnsi="Times New Roman" w:cs="Times New Roman"/>
@@ -24796,7 +25349,7 @@
           <w:sz w:val="28"/>
           <w:szCs w:val="28"/>
         </w:rPr>
-        <w:t>1</w:t>
+        <w:t>2</w:t>
       </w:r>
       <w:r>
         <w:rPr>
@@ -24828,16 +25381,619 @@
           <w:sz w:val="28"/>
           <w:szCs w:val="28"/>
         </w:rPr>
-        <w:t xml:space="preserve"> Frontend (componente frontend)</w:t>
-      </w:r>
-      <w:bookmarkEnd w:id="32"/>
+        <w:t xml:space="preserve"> Frontend</w:t>
+      </w:r>
+      <w:r>
+        <w:rPr>
+          <w:rFonts w:ascii="Times New Roman" w:hAnsi="Times New Roman" w:cs="Times New Roman"/>
+          <w:sz w:val="28"/>
+          <w:szCs w:val="28"/>
+        </w:rPr>
+        <w:t xml:space="preserve"> </w:t>
+      </w:r>
+      <w:bookmarkEnd w:id="33"/>
     </w:p>
     <w:p/>
     <w:p>
+      <w:pPr>
+        <w:rPr>
+          <w:rFonts w:ascii="Times New Roman" w:hAnsi="Times New Roman" w:cs="Times New Roman"/>
+          <w:lang w:val="ro-RO"/>
+        </w:rPr>
+      </w:pPr>
       <w:r>
         <w:tab/>
       </w:r>
-    </w:p>
+      <w:r>
+        <w:rPr>
+          <w:rFonts w:ascii="Times New Roman" w:hAnsi="Times New Roman" w:cs="Times New Roman"/>
+        </w:rPr>
+        <w:t>Inter</w:t>
+      </w:r>
+      <w:r>
+        <w:rPr>
+          <w:rFonts w:ascii="Times New Roman" w:hAnsi="Times New Roman" w:cs="Times New Roman"/>
+        </w:rPr>
+        <w:t xml:space="preserve">fața grafică a acestei aplicații a fost realizată în mediul de lucru React.js ce permite structurare pe componente grafice ce conțin atât cod de JavsScript cât și de stilizare (HTML și CSS). Odată creată și exportată, o componentă React se poate folosi oriunde în cadrul interfeței, acest aspect oferind modularitate. </w:t>
+      </w:r>
+      <w:r>
+        <w:rPr>
+          <w:rFonts w:ascii="Times New Roman" w:hAnsi="Times New Roman" w:cs="Times New Roman"/>
+        </w:rPr>
+        <w:t>Astfel, aceste componente au fost folosite pentru diverse elemente precum: Buton, Grafic, Mesaj de Eroare, Venit, Cheltuial</w:t>
+      </w:r>
+      <w:r>
+        <w:rPr>
+          <w:rFonts w:ascii="Times New Roman" w:hAnsi="Times New Roman" w:cs="Times New Roman"/>
+          <w:lang w:val="ro-RO"/>
+        </w:rPr>
+        <w:t xml:space="preserve">ă, Setări, etc. </w:t>
+      </w:r>
+    </w:p>
+    <w:p>
+      <w:pPr>
+        <w:ind w:firstLine="576"/>
+        <w:rPr>
+          <w:rFonts w:ascii="Times New Roman" w:hAnsi="Times New Roman" w:cs="Times New Roman"/>
+        </w:rPr>
+      </w:pPr>
+      <w:r>
+        <w:rPr>
+          <w:rFonts w:ascii="Times New Roman" w:hAnsi="Times New Roman" w:cs="Times New Roman"/>
+          <w:lang w:val="ro-RO"/>
+        </w:rPr>
+        <w:t xml:space="preserve">Totodată, pentru fiecare pagină a aplicației (Register/Login, Dashboard, TwitterNews, GoogleNews, Income, Expense, MarketPredictions, Settings, RealtimePrices) a fost creată câte o componentă separată pentru a fi transmisă ca parametru fiecărei rute. </w:t>
+      </w:r>
+      <w:r>
+        <w:rPr>
+          <w:rFonts w:ascii="Times New Roman" w:hAnsi="Times New Roman" w:cs="Times New Roman"/>
+          <w:lang w:val="ro-RO"/>
+        </w:rPr>
+        <w:t>Astfel, în funcție de link-ul accesat de utilizator, se va randa una dintre acele componente.</w:t>
+      </w:r>
+      <w:r>
+        <w:rPr>
+          <w:rFonts w:ascii="Times New Roman" w:hAnsi="Times New Roman" w:cs="Times New Roman"/>
+          <w:lang w:val="ro-RO"/>
+        </w:rPr>
+        <w:t xml:space="preserve"> </w:t>
+      </w:r>
+      <w:r>
+        <w:rPr>
+          <w:rFonts w:ascii="Times New Roman" w:hAnsi="Times New Roman" w:cs="Times New Roman"/>
+          <w:lang w:val="ro-RO"/>
+        </w:rPr>
+        <w:t xml:space="preserve">De această dată, rutele au fost create cu ajutorul funcției din biblioteca </w:t>
+      </w:r>
+      <w:r>
+        <w:rPr>
+          <w:rFonts w:ascii="Times New Roman" w:hAnsi="Times New Roman" w:cs="Times New Roman"/>
+          <w:i/>
+          <w:iCs/>
+        </w:rPr>
+        <w:t>react-router-dom</w:t>
+      </w:r>
+      <w:r>
+        <w:rPr>
+          <w:rFonts w:ascii="Times New Roman" w:hAnsi="Times New Roman" w:cs="Times New Roman"/>
+          <w:i/>
+          <w:iCs/>
+        </w:rPr>
+        <w:t xml:space="preserve">, </w:t>
+      </w:r>
+      <w:r>
+        <w:rPr>
+          <w:rFonts w:ascii="Times New Roman" w:hAnsi="Times New Roman" w:cs="Times New Roman"/>
+        </w:rPr>
+        <w:t>Router. Aceste rute au rolul de gestionare a navigării și a interacțiunii utilizatorului cu aplicația</w:t>
+      </w:r>
+      <w:r>
+        <w:rPr>
+          <w:rFonts w:ascii="Times New Roman" w:hAnsi="Times New Roman" w:cs="Times New Roman"/>
+        </w:rPr>
+        <w:t xml:space="preserve">. </w:t>
+      </w:r>
+    </w:p>
+    <w:p>
+      <w:pPr>
+        <w:ind w:firstLine="576"/>
+        <w:rPr>
+          <w:rFonts w:ascii="Times New Roman" w:hAnsi="Times New Roman" w:cs="Times New Roman"/>
+        </w:rPr>
+      </w:pPr>
+      <w:r>
+        <w:rPr>
+          <w:rFonts w:ascii="Times New Roman" w:hAnsi="Times New Roman" w:cs="Times New Roman"/>
+        </w:rPr>
+        <w:t>Stilizarea interfeței cu utilizatorul reprezintă un aspect important al dezvoltării aplicațiilor web, deoarece aceasta trebuie să fie cât mai intuitivă. Câteva dintre</w:t>
+      </w:r>
+      <w:r>
+        <w:rPr>
+          <w:rFonts w:ascii="Times New Roman" w:hAnsi="Times New Roman" w:cs="Times New Roman"/>
+        </w:rPr>
+        <w:t xml:space="preserve"> </w:t>
+      </w:r>
+      <w:r>
+        <w:rPr>
+          <w:rFonts w:ascii="Times New Roman" w:hAnsi="Times New Roman" w:cs="Times New Roman"/>
+        </w:rPr>
+        <w:t xml:space="preserve">bibliotecile folosite în acest sens sunt: </w:t>
+      </w:r>
+      <w:r>
+        <w:rPr>
+          <w:rFonts w:ascii="Times New Roman" w:hAnsi="Times New Roman" w:cs="Times New Roman"/>
+        </w:rPr>
+        <w:t>Bootstrap, Material-UI, react-tweet-card (pentru aspectul postărilor extrase de pe Twitter), ChartJS (pentru afișare statisticilor), react-notifications (pentru afișare mesajelor de notificare și eroare).</w:t>
+      </w:r>
+    </w:p>
+    <w:p>
+      <w:pPr>
+        <w:ind w:firstLine="576"/>
+        <w:rPr>
+          <w:rFonts w:ascii="Times New Roman" w:hAnsi="Times New Roman" w:cs="Times New Roman"/>
+          <w:lang w:val="ro-RO"/>
+        </w:rPr>
+      </w:pPr>
+      <w:r>
+        <w:rPr>
+          <w:rFonts w:ascii="Times New Roman" w:hAnsi="Times New Roman" w:cs="Times New Roman"/>
+          <w:lang w:val="ro-RO"/>
+        </w:rPr>
+        <w:t xml:space="preserve">Pentru gestionarea stării globale a aplicației într-un mod cât mai eficient și modular, am folosit </w:t>
+      </w:r>
+      <w:r>
+        <w:rPr>
+          <w:rFonts w:ascii="Times New Roman" w:hAnsi="Times New Roman" w:cs="Times New Roman"/>
+          <w:lang w:val="ro-RO"/>
+        </w:rPr>
+        <w:t>Context API, ce este o caracteristică a bibliotecii React</w:t>
+      </w:r>
+      <w:r>
+        <w:rPr>
+          <w:rFonts w:ascii="Times New Roman" w:hAnsi="Times New Roman" w:cs="Times New Roman"/>
+          <w:lang w:val="ro-RO"/>
+        </w:rPr>
+        <w:t>.</w:t>
+      </w:r>
+      <w:r>
+        <w:rPr>
+          <w:rFonts w:ascii="Times New Roman" w:hAnsi="Times New Roman" w:cs="Times New Roman"/>
+          <w:lang w:val="ro-RO"/>
+        </w:rPr>
+        <w:t xml:space="preserve"> Principiul de bază al acestuia este crearea unui </w:t>
+      </w:r>
+      <w:r>
+        <w:rPr>
+          <w:rFonts w:ascii="Times New Roman" w:hAnsi="Times New Roman" w:cs="Times New Roman"/>
+        </w:rPr>
+        <w:t>“</w:t>
+      </w:r>
+      <w:r>
+        <w:rPr>
+          <w:rFonts w:ascii="Times New Roman" w:hAnsi="Times New Roman" w:cs="Times New Roman"/>
+          <w:lang w:val="ro-RO"/>
+        </w:rPr>
+        <w:t xml:space="preserve">context”, cu ajutorul funcției </w:t>
+      </w:r>
+      <w:r>
+        <w:rPr>
+          <w:rFonts w:ascii="Times New Roman" w:hAnsi="Times New Roman" w:cs="Times New Roman"/>
+          <w:i/>
+          <w:iCs/>
+          <w:lang w:val="ro-RO"/>
+        </w:rPr>
+        <w:t>React.createContext()</w:t>
+      </w:r>
+      <w:r>
+        <w:rPr>
+          <w:rFonts w:ascii="Times New Roman" w:hAnsi="Times New Roman" w:cs="Times New Roman"/>
+          <w:lang w:val="ro-RO"/>
+        </w:rPr>
+        <w:t xml:space="preserve">. Acesta va conține date și funcții care vor fi accesibile tuturor componentelor. Apelarea acestei funcții va returna un obiect format din </w:t>
+      </w:r>
+      <w:r>
+        <w:rPr>
+          <w:rFonts w:ascii="Times New Roman" w:hAnsi="Times New Roman" w:cs="Times New Roman"/>
+          <w:i/>
+          <w:iCs/>
+          <w:lang w:val="ro-RO"/>
+        </w:rPr>
+        <w:t>Provider</w:t>
+      </w:r>
+      <w:r>
+        <w:rPr>
+          <w:rFonts w:ascii="Times New Roman" w:hAnsi="Times New Roman" w:cs="Times New Roman"/>
+          <w:lang w:val="ro-RO"/>
+        </w:rPr>
+        <w:t xml:space="preserve"> și </w:t>
+      </w:r>
+      <w:r>
+        <w:rPr>
+          <w:rFonts w:ascii="Times New Roman" w:hAnsi="Times New Roman" w:cs="Times New Roman"/>
+          <w:i/>
+          <w:iCs/>
+          <w:lang w:val="ro-RO"/>
+        </w:rPr>
+        <w:t>Consumer</w:t>
+      </w:r>
+      <w:r>
+        <w:rPr>
+          <w:rFonts w:ascii="Times New Roman" w:hAnsi="Times New Roman" w:cs="Times New Roman"/>
+          <w:i/>
+          <w:iCs/>
+          <w:lang w:val="ro-RO"/>
+        </w:rPr>
+        <w:t xml:space="preserve">. </w:t>
+      </w:r>
+      <w:r>
+        <w:rPr>
+          <w:rFonts w:ascii="Times New Roman" w:hAnsi="Times New Roman" w:cs="Times New Roman"/>
+          <w:lang w:val="ro-RO"/>
+        </w:rPr>
+        <w:t>În mod evident, Provider va fi componenta ce va furniza funcțiile și valorile transmise prin context</w:t>
+      </w:r>
+      <w:r>
+        <w:rPr>
+          <w:rFonts w:ascii="Times New Roman" w:hAnsi="Times New Roman" w:cs="Times New Roman"/>
+          <w:lang w:val="ro-RO"/>
+        </w:rPr>
+        <w:t>. Acesta conține definițiile starea globală și datele ce vor fi partajate prin intermediul reducerilor. Câțiva dintre reducerii implementați sunt</w:t>
+      </w:r>
+      <w:r>
+        <w:rPr>
+          <w:rFonts w:ascii="Times New Roman" w:hAnsi="Times New Roman" w:cs="Times New Roman"/>
+        </w:rPr>
+        <w:t>: addIncome, totalIncome, saveUser, getNews, etc. Ace</w:t>
+      </w:r>
+      <w:r>
+        <w:rPr>
+          <w:rFonts w:ascii="Times New Roman" w:hAnsi="Times New Roman" w:cs="Times New Roman"/>
+          <w:lang w:val="ro-RO"/>
+        </w:rPr>
+        <w:t xml:space="preserve">știa primesc starea curentă și o </w:t>
+      </w:r>
+      <w:r>
+        <w:rPr>
+          <w:rFonts w:ascii="Times New Roman" w:hAnsi="Times New Roman" w:cs="Times New Roman"/>
+          <w:lang w:val="ro-RO"/>
+        </w:rPr>
+        <w:lastRenderedPageBreak/>
+        <w:t xml:space="preserve">acțiune și returnează o nouă stare bazată pe acea acțiune. Funcția care permite componentelor să își gestioneze starea internă este </w:t>
+      </w:r>
+      <w:r>
+        <w:rPr>
+          <w:rFonts w:ascii="Times New Roman" w:hAnsi="Times New Roman" w:cs="Times New Roman"/>
+          <w:i/>
+          <w:iCs/>
+          <w:lang w:val="ro-RO"/>
+        </w:rPr>
+        <w:t>useState()</w:t>
+      </w:r>
+      <w:r>
+        <w:rPr>
+          <w:rFonts w:ascii="Times New Roman" w:hAnsi="Times New Roman" w:cs="Times New Roman"/>
+          <w:i/>
+          <w:iCs/>
+          <w:lang w:val="ro-RO"/>
+        </w:rPr>
+        <w:t xml:space="preserve">. </w:t>
+      </w:r>
+      <w:r>
+        <w:rPr>
+          <w:rFonts w:ascii="Times New Roman" w:hAnsi="Times New Roman" w:cs="Times New Roman"/>
+          <w:lang w:val="ro-RO"/>
+        </w:rPr>
+        <w:t xml:space="preserve">Aceasta este de fapt un hook din biblioteca React, care permite </w:t>
+      </w:r>
+      <w:r>
+        <w:rPr>
+          <w:rFonts w:ascii="Times New Roman" w:hAnsi="Times New Roman" w:cs="Times New Roman"/>
+          <w:lang w:val="ro-RO"/>
+        </w:rPr>
+        <w:t>declararea și actualizarea stării în timpul rulării aplicației. Totodată, pentru propagarea anumitor funcții declanște de acțiuni, precum</w:t>
+      </w:r>
+      <w:r>
+        <w:rPr>
+          <w:rFonts w:ascii="Times New Roman" w:hAnsi="Times New Roman" w:cs="Times New Roman"/>
+        </w:rPr>
+        <w:t xml:space="preserve">: setarea unei limite de cheltuire sau schimbarea parolei, am folosit hook-ul </w:t>
+      </w:r>
+      <w:r>
+        <w:rPr>
+          <w:rFonts w:ascii="Times New Roman" w:hAnsi="Times New Roman" w:cs="Times New Roman"/>
+          <w:i/>
+          <w:iCs/>
+        </w:rPr>
+        <w:t>useEffect()</w:t>
+      </w:r>
+      <w:r>
+        <w:rPr>
+          <w:rFonts w:ascii="Times New Roman" w:hAnsi="Times New Roman" w:cs="Times New Roman"/>
+          <w:i/>
+          <w:iCs/>
+        </w:rPr>
+        <w:t xml:space="preserve"> </w:t>
+      </w:r>
+      <w:r>
+        <w:rPr>
+          <w:rFonts w:ascii="Times New Roman" w:hAnsi="Times New Roman" w:cs="Times New Roman"/>
+        </w:rPr>
+        <w:t xml:space="preserve">pentru gestionarea efectelor secundare. </w:t>
+      </w:r>
+      <w:r>
+        <w:rPr>
+          <w:rFonts w:ascii="Times New Roman" w:hAnsi="Times New Roman" w:cs="Times New Roman"/>
+          <w:lang w:val="ro-RO"/>
+        </w:rPr>
+        <w:t>Consumer</w:t>
+      </w:r>
+      <w:r>
+        <w:rPr>
+          <w:rFonts w:ascii="Times New Roman" w:hAnsi="Times New Roman" w:cs="Times New Roman"/>
+          <w:lang w:val="ro-RO"/>
+        </w:rPr>
+        <w:t xml:space="preserve">-ul, din cadrul Context API va accesa acest context global prin intermediul hook-ului </w:t>
+      </w:r>
+      <w:r>
+        <w:rPr>
+          <w:rFonts w:ascii="Times New Roman" w:hAnsi="Times New Roman" w:cs="Times New Roman"/>
+          <w:i/>
+          <w:iCs/>
+          <w:lang w:val="ro-RO"/>
+        </w:rPr>
+        <w:t>useContext()</w:t>
+      </w:r>
+      <w:r>
+        <w:rPr>
+          <w:rFonts w:ascii="Times New Roman" w:hAnsi="Times New Roman" w:cs="Times New Roman"/>
+          <w:lang w:val="ro-RO"/>
+        </w:rPr>
+        <w:t xml:space="preserve"> pentru a afișa datele în funcție de cererile trimise către aplicație</w:t>
+      </w:r>
+      <w:r>
+        <w:rPr>
+          <w:rFonts w:ascii="Times New Roman" w:hAnsi="Times New Roman" w:cs="Times New Roman"/>
+          <w:lang w:val="ro-RO"/>
+        </w:rPr>
+        <w:t xml:space="preserve">. </w:t>
+      </w:r>
+    </w:p>
+    <w:p>
+      <w:pPr>
+        <w:ind w:firstLine="576"/>
+        <w:rPr>
+          <w:rFonts w:ascii="Times New Roman" w:hAnsi="Times New Roman" w:cs="Times New Roman"/>
+          <w:lang w:val="ro-RO"/>
+        </w:rPr>
+      </w:pPr>
+      <w:r>
+        <w:rPr>
+          <w:rFonts w:ascii="Times New Roman" w:hAnsi="Times New Roman" w:cs="Times New Roman"/>
+          <w:lang w:val="ro-RO"/>
+        </w:rPr>
+        <w:t xml:space="preserve">Fiecare reducer din cadrul contextului global, reprezentând de fapt </w:t>
+      </w:r>
+      <w:r>
+        <w:rPr>
+          <w:rFonts w:ascii="Times New Roman" w:hAnsi="Times New Roman" w:cs="Times New Roman"/>
+          <w:lang w:val="ro-RO"/>
+        </w:rPr>
+        <w:t xml:space="preserve">câte o </w:t>
+      </w:r>
+      <w:r>
+        <w:rPr>
+          <w:rFonts w:ascii="Times New Roman" w:hAnsi="Times New Roman" w:cs="Times New Roman"/>
+          <w:lang w:val="ro-RO"/>
+        </w:rPr>
+        <w:t>funcționali</w:t>
+      </w:r>
+      <w:r>
+        <w:rPr>
+          <w:rFonts w:ascii="Times New Roman" w:hAnsi="Times New Roman" w:cs="Times New Roman"/>
+          <w:lang w:val="ro-RO"/>
+        </w:rPr>
+        <w:t>tate</w:t>
+      </w:r>
+      <w:r>
+        <w:rPr>
+          <w:rFonts w:ascii="Times New Roman" w:hAnsi="Times New Roman" w:cs="Times New Roman"/>
+          <w:lang w:val="ro-RO"/>
+        </w:rPr>
+        <w:t xml:space="preserve">, </w:t>
+      </w:r>
+      <w:r>
+        <w:rPr>
+          <w:rFonts w:ascii="Times New Roman" w:hAnsi="Times New Roman" w:cs="Times New Roman"/>
+          <w:lang w:val="ro-RO"/>
+        </w:rPr>
+        <w:t xml:space="preserve">are asociată câte o rută din backend, solicitarea realizându-se prin intermediul funcțiilor din cadrul bibliotecii </w:t>
+      </w:r>
+      <w:r>
+        <w:rPr>
+          <w:rFonts w:ascii="Times New Roman" w:hAnsi="Times New Roman" w:cs="Times New Roman"/>
+          <w:i/>
+          <w:iCs/>
+          <w:lang w:val="ro-RO"/>
+        </w:rPr>
+        <w:t>Axios</w:t>
+      </w:r>
+      <w:r>
+        <w:rPr>
+          <w:rFonts w:ascii="Times New Roman" w:hAnsi="Times New Roman" w:cs="Times New Roman"/>
+          <w:lang w:val="ro-RO"/>
+        </w:rPr>
+        <w:t>. Aceasta este folosită pentru a efectua solicitări HTTP către server de tipul</w:t>
+      </w:r>
+      <w:r>
+        <w:rPr>
+          <w:rFonts w:ascii="Times New Roman" w:hAnsi="Times New Roman" w:cs="Times New Roman"/>
+        </w:rPr>
+        <w:t xml:space="preserve">: </w:t>
+      </w:r>
+      <w:r>
+        <w:rPr>
+          <w:rFonts w:ascii="Times New Roman" w:hAnsi="Times New Roman" w:cs="Times New Roman"/>
+          <w:i/>
+          <w:iCs/>
+        </w:rPr>
+        <w:t xml:space="preserve">axios.post(), axios.get(), axios.put() </w:t>
+      </w:r>
+      <w:r>
+        <w:rPr>
+          <w:rFonts w:ascii="Times New Roman" w:hAnsi="Times New Roman" w:cs="Times New Roman"/>
+        </w:rPr>
+        <w:t>sau</w:t>
+      </w:r>
+      <w:r>
+        <w:rPr>
+          <w:rFonts w:ascii="Times New Roman" w:hAnsi="Times New Roman" w:cs="Times New Roman"/>
+          <w:i/>
+          <w:iCs/>
+        </w:rPr>
+        <w:t xml:space="preserve"> axios.delete()</w:t>
+      </w:r>
+      <w:r>
+        <w:rPr>
+          <w:rFonts w:ascii="Times New Roman" w:hAnsi="Times New Roman" w:cs="Times New Roman"/>
+          <w:i/>
+          <w:iCs/>
+        </w:rPr>
+        <w:t xml:space="preserve">. </w:t>
+      </w:r>
+      <w:r>
+        <w:rPr>
+          <w:rFonts w:ascii="Times New Roman" w:hAnsi="Times New Roman" w:cs="Times New Roman"/>
+        </w:rPr>
+        <w:t>Solicit</w:t>
+      </w:r>
+      <w:r>
+        <w:rPr>
+          <w:rFonts w:ascii="Times New Roman" w:hAnsi="Times New Roman" w:cs="Times New Roman"/>
+          <w:lang w:val="ro-RO"/>
+        </w:rPr>
+        <w:t>ările sunt trimise la URL-ul specificat ca prim parametru</w:t>
+      </w:r>
+      <w:r>
+        <w:rPr>
+          <w:rFonts w:ascii="Times New Roman" w:hAnsi="Times New Roman" w:cs="Times New Roman"/>
+        </w:rPr>
+        <w:t>, iar datele necesare pentru efectuarea acesteia sunt transmise in cel de-al doilea argument al func</w:t>
+      </w:r>
+      <w:r>
+        <w:rPr>
+          <w:rFonts w:ascii="Times New Roman" w:hAnsi="Times New Roman" w:cs="Times New Roman"/>
+          <w:lang w:val="ro-RO"/>
+        </w:rPr>
+        <w:t xml:space="preserve">ției. </w:t>
+      </w:r>
+    </w:p>
+    <w:p>
+      <w:pPr>
+        <w:ind w:firstLine="576"/>
+        <w:rPr>
+          <w:rFonts w:ascii="Times New Roman" w:hAnsi="Times New Roman" w:cs="Times New Roman"/>
+        </w:rPr>
+      </w:pPr>
+      <w:r>
+        <w:rPr>
+          <w:rFonts w:ascii="Times New Roman" w:hAnsi="Times New Roman" w:cs="Times New Roman"/>
+          <w:lang w:val="ro-RO"/>
+        </w:rPr>
+        <w:t>De asemenea, în antetul fiecărui reduc</w:t>
+      </w:r>
+      <w:r>
+        <w:rPr>
+          <w:rFonts w:ascii="Times New Roman" w:hAnsi="Times New Roman" w:cs="Times New Roman"/>
+          <w:lang w:val="ro-RO"/>
+        </w:rPr>
+        <w:t xml:space="preserve">er este inclus și token-ul de autorizare, preluat cu funcția </w:t>
+      </w:r>
+      <w:r>
+        <w:rPr>
+          <w:rFonts w:ascii="Times New Roman" w:hAnsi="Times New Roman" w:cs="Times New Roman"/>
+          <w:i/>
+          <w:iCs/>
+          <w:lang w:val="ro-RO"/>
+        </w:rPr>
+        <w:t>getToken()</w:t>
+      </w:r>
+      <w:r>
+        <w:rPr>
+          <w:rFonts w:ascii="Times New Roman" w:hAnsi="Times New Roman" w:cs="Times New Roman"/>
+          <w:i/>
+          <w:iCs/>
+          <w:lang w:val="ro-RO"/>
+        </w:rPr>
+        <w:t xml:space="preserve">, </w:t>
+      </w:r>
+      <w:r>
+        <w:rPr>
+          <w:rFonts w:ascii="Times New Roman" w:hAnsi="Times New Roman" w:cs="Times New Roman"/>
+          <w:lang w:val="ro-RO"/>
+        </w:rPr>
+        <w:t xml:space="preserve">pentru a asigura că utilizatorul este autentificat și are dreptul de a efectua acea acțiune. Rezultatul va fi salvat în variabila </w:t>
+      </w:r>
+      <w:r>
+        <w:rPr>
+          <w:rFonts w:ascii="Times New Roman" w:hAnsi="Times New Roman" w:cs="Times New Roman"/>
+          <w:i/>
+          <w:iCs/>
+          <w:lang w:val="ro-RO"/>
+        </w:rPr>
+        <w:t xml:space="preserve">response, </w:t>
+      </w:r>
+      <w:r>
+        <w:rPr>
+          <w:rFonts w:ascii="Times New Roman" w:hAnsi="Times New Roman" w:cs="Times New Roman"/>
+          <w:lang w:val="ro-RO"/>
+        </w:rPr>
+        <w:t xml:space="preserve">urmând ca datele să fie actualizate tot printr-un get. Erorile în cadrul solicitării sunt tratate prin intermediul unui </w:t>
+      </w:r>
+      <w:r>
+        <w:rPr>
+          <w:rFonts w:ascii="Times New Roman" w:hAnsi="Times New Roman" w:cs="Times New Roman"/>
+          <w:i/>
+          <w:iCs/>
+          <w:lang w:val="ro-RO"/>
+        </w:rPr>
+        <w:t>.catch()</w:t>
+      </w:r>
+      <w:r>
+        <w:rPr>
+          <w:rFonts w:ascii="Times New Roman" w:hAnsi="Times New Roman" w:cs="Times New Roman"/>
+          <w:lang w:val="ro-RO"/>
+        </w:rPr>
+        <w:t>.</w:t>
+      </w:r>
+      <w:r>
+        <w:rPr>
+          <w:rFonts w:ascii="Times New Roman" w:hAnsi="Times New Roman" w:cs="Times New Roman"/>
+        </w:rPr>
+        <w:t xml:space="preserve"> </w:t>
+      </w:r>
+    </w:p>
+    <w:p>
+      <w:pPr>
+        <w:ind w:firstLine="576"/>
+        <w:rPr>
+          <w:rFonts w:ascii="Times New Roman" w:hAnsi="Times New Roman" w:cs="Times New Roman"/>
+          <w:lang w:val="ro-RO"/>
+        </w:rPr>
+      </w:pPr>
+      <w:r>
+        <w:rPr>
+          <w:rFonts w:ascii="Times New Roman" w:hAnsi="Times New Roman" w:cs="Times New Roman"/>
+          <w:lang w:val="ro-RO"/>
+        </w:rPr>
+        <w:t>Tot în partea de frontend este realizat și apelul către</w:t>
+      </w:r>
+    </w:p>
+    <w:p>
+      <w:r>
+        <w:tab/>
+      </w:r>
+    </w:p>
+    <w:p/>
     <w:p/>
     <w:p>
       <w:pPr>
@@ -24851,241 +26007,7 @@
           <w:rFonts w:ascii="Times New Roman" w:hAnsi="Times New Roman" w:cs="Times New Roman"/>
         </w:rPr>
       </w:pPr>
-      <w:bookmarkStart w:id="33" w:name="_Toc137645681"/>
-      <w:r>
-        <w:rPr>
-          <w:rFonts w:ascii="Times New Roman" w:hAnsi="Times New Roman" w:cs="Times New Roman"/>
-        </w:rPr>
-        <w:t xml:space="preserve">4.2   </w:t>
-      </w:r>
-      <w:r>
-        <w:rPr>
-          <w:rFonts w:ascii="Times New Roman" w:hAnsi="Times New Roman" w:cs="Times New Roman"/>
-        </w:rPr>
-        <w:t>Antrenarea rețelei neuronale (vorbesti despre setul de date si cum e impartit, codul efectiv, formarea modelului cu metrici)</w:t>
-      </w:r>
-      <w:bookmarkEnd w:id="33"/>
-      <w:r>
-        <w:rPr>
-          <w:rFonts w:ascii="Times New Roman" w:hAnsi="Times New Roman" w:cs="Times New Roman"/>
-        </w:rPr>
-        <w:t xml:space="preserve"> 4pag</w:t>
-      </w:r>
-      <w:r>
-        <w:rPr>
-          <w:rFonts w:ascii="Times New Roman" w:hAnsi="Times New Roman" w:cs="Times New Roman"/>
-        </w:rPr>
-        <w:t xml:space="preserve"> minim</w:t>
-      </w:r>
-      <w:r>
-        <w:rPr>
-          <w:rFonts w:ascii="Times New Roman" w:hAnsi="Times New Roman" w:cs="Times New Roman"/>
-        </w:rPr>
-        <w:t xml:space="preserve"> -&gt; 43</w:t>
-      </w:r>
-    </w:p>
-    <w:p/>
-    <w:p>
-      <w:pPr>
-        <w:rPr>
-          <w:rFonts w:ascii="Times New Roman" w:hAnsi="Times New Roman" w:cs="Times New Roman"/>
-          <w:sz w:val="28"/>
-          <w:szCs w:val="28"/>
-        </w:rPr>
-      </w:pPr>
-      <w:r>
-        <w:rPr>
-          <w:rFonts w:ascii="Times New Roman" w:hAnsi="Times New Roman" w:cs="Times New Roman"/>
-          <w:sz w:val="28"/>
-          <w:szCs w:val="28"/>
-        </w:rPr>
-        <w:t>4</w:t>
-      </w:r>
-      <w:r>
-        <w:rPr>
-          <w:rFonts w:ascii="Times New Roman" w:hAnsi="Times New Roman" w:cs="Times New Roman"/>
-          <w:sz w:val="28"/>
-          <w:szCs w:val="28"/>
-        </w:rPr>
-        <w:t>.</w:t>
-      </w:r>
-      <w:r>
-        <w:rPr>
-          <w:rFonts w:ascii="Times New Roman" w:hAnsi="Times New Roman" w:cs="Times New Roman"/>
-          <w:sz w:val="28"/>
-          <w:szCs w:val="28"/>
-        </w:rPr>
-        <w:t>2</w:t>
-      </w:r>
-      <w:r>
-        <w:rPr>
-          <w:rFonts w:ascii="Times New Roman" w:hAnsi="Times New Roman" w:cs="Times New Roman"/>
-          <w:sz w:val="28"/>
-          <w:szCs w:val="28"/>
-        </w:rPr>
-        <w:t>.</w:t>
-      </w:r>
-      <w:r>
-        <w:rPr>
-          <w:rFonts w:ascii="Times New Roman" w:hAnsi="Times New Roman" w:cs="Times New Roman"/>
-          <w:sz w:val="28"/>
-          <w:szCs w:val="28"/>
-        </w:rPr>
-        <w:t>1</w:t>
-      </w:r>
-      <w:r>
-        <w:rPr>
-          <w:rFonts w:ascii="Times New Roman" w:hAnsi="Times New Roman" w:cs="Times New Roman"/>
-          <w:sz w:val="28"/>
-          <w:szCs w:val="28"/>
-        </w:rPr>
-        <w:t xml:space="preserve"> </w:t>
-      </w:r>
-      <w:r>
-        <w:rPr>
-          <w:rFonts w:ascii="Times New Roman" w:hAnsi="Times New Roman" w:cs="Times New Roman"/>
-          <w:sz w:val="28"/>
-          <w:szCs w:val="28"/>
-        </w:rPr>
-        <w:t xml:space="preserve"> Baza de date</w:t>
-      </w:r>
-    </w:p>
-    <w:p>
-      <w:pPr>
-        <w:rPr>
-          <w:rFonts w:ascii="Times New Roman" w:hAnsi="Times New Roman" w:cs="Times New Roman"/>
-          <w:sz w:val="28"/>
-          <w:szCs w:val="28"/>
-        </w:rPr>
-      </w:pPr>
-      <w:r>
-        <w:rPr>
-          <w:rFonts w:ascii="Times New Roman" w:hAnsi="Times New Roman" w:cs="Times New Roman"/>
-          <w:sz w:val="28"/>
-          <w:szCs w:val="28"/>
-        </w:rPr>
-        <w:t>4</w:t>
-      </w:r>
-      <w:r>
-        <w:rPr>
-          <w:rFonts w:ascii="Times New Roman" w:hAnsi="Times New Roman" w:cs="Times New Roman"/>
-          <w:sz w:val="28"/>
-          <w:szCs w:val="28"/>
-        </w:rPr>
-        <w:t>.</w:t>
-      </w:r>
-      <w:r>
-        <w:rPr>
-          <w:rFonts w:ascii="Times New Roman" w:hAnsi="Times New Roman" w:cs="Times New Roman"/>
-          <w:sz w:val="28"/>
-          <w:szCs w:val="28"/>
-        </w:rPr>
-        <w:t>2</w:t>
-      </w:r>
-      <w:r>
-        <w:rPr>
-          <w:rFonts w:ascii="Times New Roman" w:hAnsi="Times New Roman" w:cs="Times New Roman"/>
-          <w:sz w:val="28"/>
-          <w:szCs w:val="28"/>
-        </w:rPr>
-        <w:t>.</w:t>
-      </w:r>
-      <w:r>
-        <w:rPr>
-          <w:rFonts w:ascii="Times New Roman" w:hAnsi="Times New Roman" w:cs="Times New Roman"/>
-          <w:sz w:val="28"/>
-          <w:szCs w:val="28"/>
-        </w:rPr>
-        <w:t>2</w:t>
-      </w:r>
-      <w:r>
-        <w:rPr>
-          <w:rFonts w:ascii="Times New Roman" w:hAnsi="Times New Roman" w:cs="Times New Roman"/>
-          <w:sz w:val="28"/>
-          <w:szCs w:val="28"/>
-        </w:rPr>
-        <w:t xml:space="preserve"> </w:t>
-      </w:r>
-      <w:r>
-        <w:rPr>
-          <w:rFonts w:ascii="Times New Roman" w:hAnsi="Times New Roman" w:cs="Times New Roman"/>
-          <w:sz w:val="28"/>
-          <w:szCs w:val="28"/>
-        </w:rPr>
-        <w:t xml:space="preserve"> Baza de date</w:t>
-      </w:r>
-    </w:p>
-    <w:p>
-      <w:r>
-        <w:rPr>
-          <w:rFonts w:ascii="Times New Roman" w:hAnsi="Times New Roman" w:cs="Times New Roman"/>
-          <w:sz w:val="28"/>
-          <w:szCs w:val="28"/>
-        </w:rPr>
-        <w:t>4</w:t>
-      </w:r>
-      <w:r>
-        <w:rPr>
-          <w:rFonts w:ascii="Times New Roman" w:hAnsi="Times New Roman" w:cs="Times New Roman"/>
-          <w:sz w:val="28"/>
-          <w:szCs w:val="28"/>
-        </w:rPr>
-        <w:t>.</w:t>
-      </w:r>
-      <w:r>
-        <w:rPr>
-          <w:rFonts w:ascii="Times New Roman" w:hAnsi="Times New Roman" w:cs="Times New Roman"/>
-          <w:sz w:val="28"/>
-          <w:szCs w:val="28"/>
-        </w:rPr>
-        <w:t>2</w:t>
-      </w:r>
-      <w:r>
-        <w:rPr>
-          <w:rFonts w:ascii="Times New Roman" w:hAnsi="Times New Roman" w:cs="Times New Roman"/>
-          <w:sz w:val="28"/>
-          <w:szCs w:val="28"/>
-        </w:rPr>
-        <w:t>.</w:t>
-      </w:r>
-      <w:r>
-        <w:rPr>
-          <w:rFonts w:ascii="Times New Roman" w:hAnsi="Times New Roman" w:cs="Times New Roman"/>
-          <w:sz w:val="28"/>
-          <w:szCs w:val="28"/>
-        </w:rPr>
-        <w:t>3</w:t>
-      </w:r>
-      <w:r>
-        <w:rPr>
-          <w:rFonts w:ascii="Times New Roman" w:hAnsi="Times New Roman" w:cs="Times New Roman"/>
-          <w:sz w:val="28"/>
-          <w:szCs w:val="28"/>
-        </w:rPr>
-        <w:t xml:space="preserve"> </w:t>
-      </w:r>
-      <w:r>
-        <w:rPr>
-          <w:rFonts w:ascii="Times New Roman" w:hAnsi="Times New Roman" w:cs="Times New Roman"/>
-          <w:sz w:val="28"/>
-          <w:szCs w:val="28"/>
-        </w:rPr>
-        <w:t xml:space="preserve"> Baza de date</w:t>
-      </w:r>
-    </w:p>
-    <w:p>
-      <w:pPr>
-        <w:pStyle w:val="Heading2"/>
-        <w:numPr>
-          <w:ilvl w:val="0"/>
-          <w:numId w:val="0"/>
-        </w:numPr>
-        <w:ind w:left="576" w:hanging="576"/>
-        <w:rPr>
-          <w:rFonts w:ascii="Times New Roman" w:hAnsi="Times New Roman" w:cs="Times New Roman"/>
-        </w:rPr>
-      </w:pPr>
-      <w:bookmarkStart w:id="34" w:name="_Toc137645682"/>
+      <w:bookmarkStart w:id="34" w:name="_Toc137747947"/>
       <w:r>
         <w:rPr>
           <w:rFonts w:ascii="Times New Roman" w:hAnsi="Times New Roman" w:cs="Times New Roman"/>
@@ -25096,174 +26018,15 @@
         <w:rPr>
           <w:rFonts w:ascii="Times New Roman" w:hAnsi="Times New Roman" w:cs="Times New Roman"/>
         </w:rPr>
-        <w:t>Implementarea aplicației (</w:t>
-      </w:r>
-      <w:r>
-        <w:rPr>
-          <w:rFonts w:ascii="Times New Roman" w:hAnsi="Times New Roman" w:cs="Times New Roman"/>
-        </w:rPr>
-        <w:t xml:space="preserve">realstonks api, twitter api, </w:t>
-      </w:r>
-      <w:r>
-        <w:rPr>
-          <w:rFonts w:ascii="Times New Roman" w:hAnsi="Times New Roman" w:cs="Times New Roman"/>
-        </w:rPr>
-        <w:t>calcularea scorului si formula predictiei, pipeline ul din python de preluare si procesare a datelor (schema</w:t>
-      </w:r>
-      <w:r>
-        <w:rPr>
-          <w:rFonts w:ascii="Times New Roman" w:hAnsi="Times New Roman" w:cs="Times New Roman"/>
-        </w:rPr>
-        <w:t>)</w:t>
-      </w:r>
-      <w:r>
-        <w:rPr>
-          <w:rFonts w:ascii="Times New Roman" w:hAnsi="Times New Roman" w:cs="Times New Roman"/>
-        </w:rPr>
-        <w:t xml:space="preserve"> </w:t>
-      </w:r>
-      <w:r>
-        <w:rPr>
-          <w:rFonts w:ascii="Times New Roman" w:hAnsi="Times New Roman" w:cs="Times New Roman"/>
-        </w:rPr>
-        <w:t>crawler-ul</w:t>
-      </w:r>
-      <w:r>
-        <w:rPr>
-          <w:rFonts w:ascii="Times New Roman" w:hAnsi="Times New Roman" w:cs="Times New Roman"/>
-        </w:rPr>
-        <w:t>)</w:t>
+        <w:t xml:space="preserve">Antrenarea și integrarea rețelei neuronale în aplicația web </w:t>
+      </w:r>
+      <w:r>
+        <w:rPr>
+          <w:rFonts w:ascii="Times New Roman" w:hAnsi="Times New Roman" w:cs="Times New Roman"/>
+        </w:rPr>
+        <w:t>(vorbesti despre setul de date si cum e impartit, codul efectiv, formarea modelului cu metrici) 4pag minim -&gt; 43</w:t>
       </w:r>
       <w:bookmarkEnd w:id="34"/>
-      <w:r>
-        <w:rPr>
-          <w:rFonts w:ascii="Times New Roman" w:hAnsi="Times New Roman" w:cs="Times New Roman"/>
-        </w:rPr>
-        <w:t xml:space="preserve"> -&gt;46</w:t>
-      </w:r>
-    </w:p>
-    <w:p>
-      <w:pPr>
-        <w:rPr>
-          <w:rFonts w:ascii="Times New Roman" w:hAnsi="Times New Roman" w:cs="Times New Roman"/>
-          <w:sz w:val="28"/>
-          <w:szCs w:val="28"/>
-        </w:rPr>
-      </w:pPr>
-      <w:r>
-        <w:rPr>
-          <w:rFonts w:ascii="Times New Roman" w:hAnsi="Times New Roman" w:cs="Times New Roman"/>
-          <w:sz w:val="28"/>
-          <w:szCs w:val="28"/>
-        </w:rPr>
-        <w:t>4</w:t>
-      </w:r>
-      <w:r>
-        <w:rPr>
-          <w:rFonts w:ascii="Times New Roman" w:hAnsi="Times New Roman" w:cs="Times New Roman"/>
-          <w:sz w:val="28"/>
-          <w:szCs w:val="28"/>
-        </w:rPr>
-        <w:t>.</w:t>
-      </w:r>
-      <w:r>
-        <w:rPr>
-          <w:rFonts w:ascii="Times New Roman" w:hAnsi="Times New Roman" w:cs="Times New Roman"/>
-          <w:sz w:val="28"/>
-          <w:szCs w:val="28"/>
-        </w:rPr>
-        <w:t>3</w:t>
-      </w:r>
-      <w:r>
-        <w:rPr>
-          <w:rFonts w:ascii="Times New Roman" w:hAnsi="Times New Roman" w:cs="Times New Roman"/>
-          <w:sz w:val="28"/>
-          <w:szCs w:val="28"/>
-        </w:rPr>
-        <w:t>.</w:t>
-      </w:r>
-      <w:r>
-        <w:rPr>
-          <w:rFonts w:ascii="Times New Roman" w:hAnsi="Times New Roman" w:cs="Times New Roman"/>
-          <w:sz w:val="28"/>
-          <w:szCs w:val="28"/>
-        </w:rPr>
-        <w:t>1</w:t>
-      </w:r>
-      <w:r>
-        <w:rPr>
-          <w:rFonts w:ascii="Times New Roman" w:hAnsi="Times New Roman" w:cs="Times New Roman"/>
-          <w:sz w:val="28"/>
-          <w:szCs w:val="28"/>
-        </w:rPr>
-        <w:t xml:space="preserve"> </w:t>
-      </w:r>
-      <w:r>
-        <w:rPr>
-          <w:rFonts w:ascii="Times New Roman" w:hAnsi="Times New Roman" w:cs="Times New Roman"/>
-          <w:sz w:val="28"/>
-          <w:szCs w:val="28"/>
-        </w:rPr>
-        <w:t xml:space="preserve"> Baza de date</w:t>
-      </w:r>
-    </w:p>
-    <w:p>
-      <w:r>
-        <w:rPr>
-          <w:rFonts w:ascii="Times New Roman" w:hAnsi="Times New Roman" w:cs="Times New Roman"/>
-          <w:sz w:val="28"/>
-          <w:szCs w:val="28"/>
-        </w:rPr>
-        <w:t>4</w:t>
-      </w:r>
-      <w:r>
-        <w:rPr>
-          <w:rFonts w:ascii="Times New Roman" w:hAnsi="Times New Roman" w:cs="Times New Roman"/>
-          <w:sz w:val="28"/>
-          <w:szCs w:val="28"/>
-        </w:rPr>
-        <w:t>.</w:t>
-      </w:r>
-      <w:r>
-        <w:rPr>
-          <w:rFonts w:ascii="Times New Roman" w:hAnsi="Times New Roman" w:cs="Times New Roman"/>
-          <w:sz w:val="28"/>
-          <w:szCs w:val="28"/>
-        </w:rPr>
-        <w:t>3</w:t>
-      </w:r>
-      <w:r>
-        <w:rPr>
-          <w:rFonts w:ascii="Times New Roman" w:hAnsi="Times New Roman" w:cs="Times New Roman"/>
-          <w:sz w:val="28"/>
-          <w:szCs w:val="28"/>
-        </w:rPr>
-        <w:t>.</w:t>
-      </w:r>
-      <w:r>
-        <w:rPr>
-          <w:rFonts w:ascii="Times New Roman" w:hAnsi="Times New Roman" w:cs="Times New Roman"/>
-          <w:sz w:val="28"/>
-          <w:szCs w:val="28"/>
-        </w:rPr>
-        <w:t>2</w:t>
-      </w:r>
-      <w:r>
-        <w:rPr>
-          <w:rFonts w:ascii="Times New Roman" w:hAnsi="Times New Roman" w:cs="Times New Roman"/>
-          <w:sz w:val="28"/>
-          <w:szCs w:val="28"/>
-        </w:rPr>
-        <w:t xml:space="preserve"> </w:t>
-      </w:r>
-      <w:r>
-        <w:rPr>
-          <w:rFonts w:ascii="Times New Roman" w:hAnsi="Times New Roman" w:cs="Times New Roman"/>
-          <w:sz w:val="28"/>
-          <w:szCs w:val="28"/>
-        </w:rPr>
-        <w:t xml:space="preserve"> Baza de date</w:t>
-      </w:r>
     </w:p>
     <w:p/>
     <w:p/>
@@ -25283,7 +26046,7 @@
           <w:lang w:val="ro-RO"/>
         </w:rPr>
       </w:pPr>
-      <w:bookmarkStart w:id="35" w:name="_Toc137645683"/>
+      <w:bookmarkStart w:id="35" w:name="_Toc137747948"/>
       <w:r>
         <w:rPr>
           <w:rFonts w:ascii="Times New Roman" w:hAnsi="Times New Roman" w:cs="Times New Roman"/>
@@ -25324,7 +26087,6 @@
         </w:rPr>
         <w:t>5</w:t>
       </w:r>
-      <w:bookmarkEnd w:id="35"/>
       <w:r>
         <w:rPr>
           <w:rFonts w:ascii="Times New Roman" w:hAnsi="Times New Roman" w:cs="Times New Roman"/>
@@ -25335,6 +26097,7 @@
         </w:rPr>
         <w:t>3</w:t>
       </w:r>
+      <w:bookmarkEnd w:id="35"/>
     </w:p>
     <w:p>
       <w:pPr>
@@ -25354,12 +26117,11 @@
           <w:rFonts w:ascii="Times New Roman" w:hAnsi="Times New Roman" w:cs="Times New Roman"/>
         </w:rPr>
       </w:pPr>
-      <w:bookmarkStart w:id="36" w:name="_Toc137645684"/>
-      <w:r>
-        <w:rPr>
-          <w:rFonts w:ascii="Times New Roman" w:hAnsi="Times New Roman" w:cs="Times New Roman"/>
-        </w:rPr>
-        <w:lastRenderedPageBreak/>
+      <w:bookmarkStart w:id="36" w:name="_Toc137747949"/>
+      <w:r>
+        <w:rPr>
+          <w:rFonts w:ascii="Times New Roman" w:hAnsi="Times New Roman" w:cs="Times New Roman"/>
+        </w:rPr>
         <w:t>5.1     Modelul de învățare automată</w:t>
       </w:r>
       <w:bookmarkEnd w:id="36"/>
@@ -25375,7 +26137,7 @@
           <w:rFonts w:ascii="Times New Roman" w:hAnsi="Times New Roman" w:cs="Times New Roman"/>
         </w:rPr>
       </w:pPr>
-      <w:bookmarkStart w:id="37" w:name="_Toc137645685"/>
+      <w:bookmarkStart w:id="37" w:name="_Toc137747950"/>
       <w:r>
         <w:rPr>
           <w:rFonts w:ascii="Times New Roman" w:hAnsi="Times New Roman" w:cs="Times New Roman"/>
@@ -25407,7 +26169,7 @@
           <w:rFonts w:ascii="Times New Roman" w:hAnsi="Times New Roman" w:cs="Times New Roman"/>
         </w:rPr>
       </w:pPr>
-      <w:bookmarkStart w:id="38" w:name="_Toc137645686"/>
+      <w:bookmarkStart w:id="38" w:name="_Toc137747951"/>
       <w:r>
         <w:rPr>
           <w:rFonts w:ascii="Times New Roman" w:hAnsi="Times New Roman" w:cs="Times New Roman"/>
@@ -25433,7 +26195,7 @@
           <w:lang w:val="ro-RO"/>
         </w:rPr>
       </w:pPr>
-      <w:bookmarkStart w:id="39" w:name="_Toc137645687"/>
+      <w:bookmarkStart w:id="39" w:name="_Toc137747952"/>
       <w:r>
         <w:rPr>
           <w:rFonts w:ascii="Times New Roman" w:hAnsi="Times New Roman" w:cs="Times New Roman"/>
@@ -25442,9 +26204,9 @@
           <w:szCs w:val="36"/>
           <w:lang w:val="ro-RO"/>
         </w:rPr>
+        <w:lastRenderedPageBreak/>
         <w:t>Concluzii – pag 5</w:t>
       </w:r>
-      <w:bookmarkEnd w:id="39"/>
       <w:r>
         <w:rPr>
           <w:rFonts w:ascii="Times New Roman" w:hAnsi="Times New Roman" w:cs="Times New Roman"/>
@@ -25455,6 +26217,7 @@
         </w:rPr>
         <w:t>5</w:t>
       </w:r>
+      <w:bookmarkEnd w:id="39"/>
     </w:p>
     <w:p/>
     <w:p>
@@ -25656,7 +26419,7 @@
         </w:rPr>
       </w:pPr>
     </w:p>
-    <w:bookmarkStart w:id="40" w:name="_Toc137645688" w:displacedByCustomXml="next"/>
+    <w:bookmarkStart w:id="40" w:name="_Toc137747953" w:displacedByCustomXml="next"/>
     <w:sdt>
       <w:sdtPr>
         <w:rPr>
@@ -26233,7 +26996,6 @@
                     <w:noProof/>
                     <w:lang w:val="ro-RO"/>
                   </w:rPr>
-                  <w:lastRenderedPageBreak/>
                   <w:t xml:space="preserve">[10] </w:t>
                 </w:r>
               </w:p>
@@ -26356,7 +27118,15 @@
                     <w:noProof/>
                     <w:lang w:val="ro-RO"/>
                   </w:rPr>
-                  <w:t>„Medium - Explanation and Detail about NodeJs,” [Interactiv]. Available: https://madasamy.medium.com/explain-and-detail-about-nodejs-epic-battle-of-an-java-vs-nodejs-c0f90f1f0d5f. [Accesat 10 Iunie 2023].</w:t>
+                  <w:t>„Medium - Explanation and Detail about NodeJs,” [Interactiv]. Available: https://madasamy.medium.com/explain-and-detail-about-nodejs-epic-battle-of-an-</w:t>
+                </w:r>
+                <w:r>
+                  <w:rPr>
+                    <w:noProof/>
+                    <w:lang w:val="ro-RO"/>
+                  </w:rPr>
+                  <w:lastRenderedPageBreak/>
+                  <w:t>java-vs-nodejs-c0f90f1f0d5f. [Accesat 10 Iunie 2023].</w:t>
                 </w:r>
               </w:p>
             </w:tc>
@@ -26384,6 +27154,7 @@
                     <w:noProof/>
                     <w:lang w:val="ro-RO"/>
                   </w:rPr>
+                  <w:lastRenderedPageBreak/>
                   <w:t xml:space="preserve">[13] </w:t>
                 </w:r>
               </w:p>
@@ -27006,15 +27777,7 @@
                     <w:noProof/>
                     <w:lang w:val="ro-RO"/>
                   </w:rPr>
-                  <w:t>[Interactiv]. Available: https://towardsdatascience.com/bert-explained-state-of-the-art-</w:t>
-                </w:r>
-                <w:r>
-                  <w:rPr>
-                    <w:noProof/>
-                    <w:lang w:val="ro-RO"/>
-                  </w:rPr>
-                  <w:lastRenderedPageBreak/>
-                  <w:t>language-model-for-nlp-f8b21a9b6270. [Accesat 13 Iunie 2023].</w:t>
+                  <w:t>[Interactiv]. Available: https://towardsdatascience.com/bert-explained-state-of-the-art-language-model-for-nlp-f8b21a9b6270. [Accesat 13 Iunie 2023].</w:t>
                 </w:r>
               </w:p>
             </w:tc>
@@ -27042,7 +27805,6 @@
                     <w:noProof/>
                     <w:lang w:val="ro-RO"/>
                   </w:rPr>
-                  <w:lastRenderedPageBreak/>
                   <w:t xml:space="preserve">[26] </w:t>
                 </w:r>
               </w:p>
@@ -27165,7 +27927,15 @@
                     <w:noProof/>
                     <w:lang w:val="ro-RO"/>
                   </w:rPr>
-                  <w:t>[Interactiv]. Available: https://huggingface.co/blog/bert-101#241-how-do-transformers-work. [Accesat 13 Iunie 2023].</w:t>
+                  <w:t>[Interactiv]. Available: https://huggingface.co/blog/bert-101#241-how-do-</w:t>
+                </w:r>
+                <w:r>
+                  <w:rPr>
+                    <w:noProof/>
+                    <w:lang w:val="ro-RO"/>
+                  </w:rPr>
+                  <w:lastRenderedPageBreak/>
+                  <w:t>transformers-work. [Accesat 13 Iunie 2023].</w:t>
                 </w:r>
               </w:p>
             </w:tc>
@@ -27193,6 +27963,7 @@
                     <w:noProof/>
                     <w:lang w:val="ro-RO"/>
                   </w:rPr>
+                  <w:lastRenderedPageBreak/>
                   <w:t xml:space="preserve">[29] </w:t>
                 </w:r>
               </w:p>

</xml_diff>

<commit_message>
plan pt studiu de caz
</commit_message>
<xml_diff>
--- a/licenta.docx
+++ b/licenta.docx
@@ -819,7 +819,7 @@
             </w:rPr>
             <w:fldChar w:fldCharType="separate"/>
           </w:r>
-          <w:hyperlink w:anchor="_Toc137844488" w:history="1">
+          <w:hyperlink w:anchor="_Toc137925440" w:history="1">
             <w:r>
               <w:rPr>
                 <w:rStyle w:val="Hyperlink"/>
@@ -867,7 +867,7 @@
                 <w:noProof/>
                 <w:webHidden/>
               </w:rPr>
-              <w:instrText xml:space="preserve"> PAGEREF _Toc137844488 \h </w:instrText>
+              <w:instrText xml:space="preserve"> PAGEREF _Toc137925440 \h </w:instrText>
             </w:r>
             <w:r>
               <w:rPr>
@@ -913,7 +913,7 @@
               <w14:ligatures w14:val="standardContextual"/>
             </w:rPr>
           </w:pPr>
-          <w:hyperlink w:anchor="_Toc137844489" w:history="1">
+          <w:hyperlink w:anchor="_Toc137925441" w:history="1">
             <w:r>
               <w:rPr>
                 <w:rStyle w:val="Hyperlink"/>
@@ -961,7 +961,7 @@
                 <w:noProof/>
                 <w:webHidden/>
               </w:rPr>
-              <w:instrText xml:space="preserve"> PAGEREF _Toc137844489 \h </w:instrText>
+              <w:instrText xml:space="preserve"> PAGEREF _Toc137925441 \h </w:instrText>
             </w:r>
             <w:r>
               <w:rPr>
@@ -981,7 +981,7 @@
                 <w:noProof/>
                 <w:webHidden/>
               </w:rPr>
-              <w:t>2</w:t>
+              <w:t>3</w:t>
             </w:r>
             <w:r>
               <w:rPr>
@@ -1007,7 +1007,7 @@
               <w14:ligatures w14:val="standardContextual"/>
             </w:rPr>
           </w:pPr>
-          <w:hyperlink w:anchor="_Toc137844490" w:history="1">
+          <w:hyperlink w:anchor="_Toc137925442" w:history="1">
             <w:r>
               <w:rPr>
                 <w:rStyle w:val="Hyperlink"/>
@@ -1055,7 +1055,7 @@
                 <w:noProof/>
                 <w:webHidden/>
               </w:rPr>
-              <w:instrText xml:space="preserve"> PAGEREF _Toc137844490 \h </w:instrText>
+              <w:instrText xml:space="preserve"> PAGEREF _Toc137925442 \h </w:instrText>
             </w:r>
             <w:r>
               <w:rPr>
@@ -1101,7 +1101,7 @@
               <w14:ligatures w14:val="standardContextual"/>
             </w:rPr>
           </w:pPr>
-          <w:hyperlink w:anchor="_Toc137844491" w:history="1">
+          <w:hyperlink w:anchor="_Toc137925443" w:history="1">
             <w:r>
               <w:rPr>
                 <w:rStyle w:val="Hyperlink"/>
@@ -1149,7 +1149,7 @@
                 <w:noProof/>
                 <w:webHidden/>
               </w:rPr>
-              <w:instrText xml:space="preserve"> PAGEREF _Toc137844491 \h </w:instrText>
+              <w:instrText xml:space="preserve"> PAGEREF _Toc137925443 \h </w:instrText>
             </w:r>
             <w:r>
               <w:rPr>
@@ -1195,7 +1195,7 @@
               <w14:ligatures w14:val="standardContextual"/>
             </w:rPr>
           </w:pPr>
-          <w:hyperlink w:anchor="_Toc137844492" w:history="1">
+          <w:hyperlink w:anchor="_Toc137925444" w:history="1">
             <w:r>
               <w:rPr>
                 <w:rStyle w:val="Hyperlink"/>
@@ -1243,7 +1243,7 @@
                 <w:noProof/>
                 <w:webHidden/>
               </w:rPr>
-              <w:instrText xml:space="preserve"> PAGEREF _Toc137844492 \h </w:instrText>
+              <w:instrText xml:space="preserve"> PAGEREF _Toc137925444 \h </w:instrText>
             </w:r>
             <w:r>
               <w:rPr>
@@ -1263,7 +1263,7 @@
                 <w:noProof/>
                 <w:webHidden/>
               </w:rPr>
-              <w:t>5</w:t>
+              <w:t>4</w:t>
             </w:r>
             <w:r>
               <w:rPr>
@@ -1289,7 +1289,7 @@
               <w14:ligatures w14:val="standardContextual"/>
             </w:rPr>
           </w:pPr>
-          <w:hyperlink w:anchor="_Toc137844493" w:history="1">
+          <w:hyperlink w:anchor="_Toc137925445" w:history="1">
             <w:r>
               <w:rPr>
                 <w:rStyle w:val="Hyperlink"/>
@@ -1337,7 +1337,7 @@
                 <w:noProof/>
                 <w:webHidden/>
               </w:rPr>
-              <w:instrText xml:space="preserve"> PAGEREF _Toc137844493 \h </w:instrText>
+              <w:instrText xml:space="preserve"> PAGEREF _Toc137925445 \h </w:instrText>
             </w:r>
             <w:r>
               <w:rPr>
@@ -1383,7 +1383,7 @@
               <w14:ligatures w14:val="standardContextual"/>
             </w:rPr>
           </w:pPr>
-          <w:hyperlink w:anchor="_Toc137844494" w:history="1">
+          <w:hyperlink w:anchor="_Toc137925446" w:history="1">
             <w:r>
               <w:rPr>
                 <w:rStyle w:val="Hyperlink"/>
@@ -1431,7 +1431,7 @@
                 <w:noProof/>
                 <w:webHidden/>
               </w:rPr>
-              <w:instrText xml:space="preserve"> PAGEREF _Toc137844494 \h </w:instrText>
+              <w:instrText xml:space="preserve"> PAGEREF _Toc137925446 \h </w:instrText>
             </w:r>
             <w:r>
               <w:rPr>
@@ -1451,7 +1451,7 @@
                 <w:noProof/>
                 <w:webHidden/>
               </w:rPr>
-              <w:t>5</w:t>
+              <w:t>6</w:t>
             </w:r>
             <w:r>
               <w:rPr>
@@ -1477,7 +1477,7 @@
               <w14:ligatures w14:val="standardContextual"/>
             </w:rPr>
           </w:pPr>
-          <w:hyperlink w:anchor="_Toc137844495" w:history="1">
+          <w:hyperlink w:anchor="_Toc137925447" w:history="1">
             <w:r>
               <w:rPr>
                 <w:rStyle w:val="Hyperlink"/>
@@ -1525,7 +1525,7 @@
                 <w:noProof/>
                 <w:webHidden/>
               </w:rPr>
-              <w:instrText xml:space="preserve"> PAGEREF _Toc137844495 \h </w:instrText>
+              <w:instrText xml:space="preserve"> PAGEREF _Toc137925447 \h </w:instrText>
             </w:r>
             <w:r>
               <w:rPr>
@@ -1571,7 +1571,7 @@
               <w14:ligatures w14:val="standardContextual"/>
             </w:rPr>
           </w:pPr>
-          <w:hyperlink w:anchor="_Toc137844496" w:history="1">
+          <w:hyperlink w:anchor="_Toc137925448" w:history="1">
             <w:r>
               <w:rPr>
                 <w:rStyle w:val="Hyperlink"/>
@@ -1617,7 +1617,7 @@
                 <w:noProof/>
                 <w:webHidden/>
               </w:rPr>
-              <w:instrText xml:space="preserve"> PAGEREF _Toc137844496 \h </w:instrText>
+              <w:instrText xml:space="preserve"> PAGEREF _Toc137925448 \h </w:instrText>
             </w:r>
             <w:r>
               <w:rPr>
@@ -1663,7 +1663,7 @@
               <w14:ligatures w14:val="standardContextual"/>
             </w:rPr>
           </w:pPr>
-          <w:hyperlink w:anchor="_Toc137844497" w:history="1">
+          <w:hyperlink w:anchor="_Toc137925449" w:history="1">
             <w:r>
               <w:rPr>
                 <w:rStyle w:val="Hyperlink"/>
@@ -1709,7 +1709,7 @@
                 <w:noProof/>
                 <w:webHidden/>
               </w:rPr>
-              <w:instrText xml:space="preserve"> PAGEREF _Toc137844497 \h </w:instrText>
+              <w:instrText xml:space="preserve"> PAGEREF _Toc137925449 \h </w:instrText>
             </w:r>
             <w:r>
               <w:rPr>
@@ -1755,7 +1755,7 @@
               <w14:ligatures w14:val="standardContextual"/>
             </w:rPr>
           </w:pPr>
-          <w:hyperlink w:anchor="_Toc137844498" w:history="1">
+          <w:hyperlink w:anchor="_Toc137925450" w:history="1">
             <w:r>
               <w:rPr>
                 <w:rStyle w:val="Hyperlink"/>
@@ -1801,7 +1801,7 @@
                 <w:noProof/>
                 <w:webHidden/>
               </w:rPr>
-              <w:instrText xml:space="preserve"> PAGEREF _Toc137844498 \h </w:instrText>
+              <w:instrText xml:space="preserve"> PAGEREF _Toc137925450 \h </w:instrText>
             </w:r>
             <w:r>
               <w:rPr>
@@ -1847,7 +1847,7 @@
               <w14:ligatures w14:val="standardContextual"/>
             </w:rPr>
           </w:pPr>
-          <w:hyperlink w:anchor="_Toc137844499" w:history="1">
+          <w:hyperlink w:anchor="_Toc137925451" w:history="1">
             <w:r>
               <w:rPr>
                 <w:rStyle w:val="Hyperlink"/>
@@ -1895,7 +1895,7 @@
                 <w:noProof/>
                 <w:webHidden/>
               </w:rPr>
-              <w:instrText xml:space="preserve"> PAGEREF _Toc137844499 \h </w:instrText>
+              <w:instrText xml:space="preserve"> PAGEREF _Toc137925451 \h </w:instrText>
             </w:r>
             <w:r>
               <w:rPr>
@@ -1915,7 +1915,654 @@
                 <w:noProof/>
                 <w:webHidden/>
               </w:rPr>
+              <w:t>9</w:t>
+            </w:r>
+            <w:r>
+              <w:rPr>
+                <w:noProof/>
+                <w:webHidden/>
+              </w:rPr>
+              <w:fldChar w:fldCharType="end"/>
+            </w:r>
+          </w:hyperlink>
+        </w:p>
+        <w:p>
+          <w:pPr>
+            <w:pStyle w:val="TOC3"/>
+            <w:tabs>
+              <w:tab w:val="left" w:pos="1320"/>
+              <w:tab w:val="right" w:leader="dot" w:pos="9019"/>
+            </w:tabs>
+            <w:rPr>
+              <w:noProof/>
+              <w:kern w:val="2"/>
+              <w:sz w:val="22"/>
+              <w:szCs w:val="22"/>
+              <w14:ligatures w14:val="standardContextual"/>
+            </w:rPr>
+          </w:pPr>
+          <w:hyperlink w:anchor="_Toc137925452" w:history="1">
+            <w:r>
+              <w:rPr>
+                <w:rStyle w:val="Hyperlink"/>
+                <w:rFonts w:ascii="Times New Roman" w:hAnsi="Times New Roman" w:cs="Times New Roman"/>
+                <w:noProof/>
+                <w:lang w:val="ro-RO"/>
+              </w:rPr>
+              <w:t>2.4.1</w:t>
+            </w:r>
+            <w:r>
+              <w:rPr>
+                <w:noProof/>
+                <w:kern w:val="2"/>
+                <w:sz w:val="22"/>
+                <w:szCs w:val="22"/>
+                <w14:ligatures w14:val="standardContextual"/>
+              </w:rPr>
+              <w:tab/>
+            </w:r>
+            <w:r>
+              <w:rPr>
+                <w:rStyle w:val="Hyperlink"/>
+                <w:rFonts w:ascii="Times New Roman" w:hAnsi="Times New Roman" w:cs="Times New Roman"/>
+                <w:noProof/>
+                <w:lang w:val="ro-RO"/>
+              </w:rPr>
+              <w:t>Cerințe funcționale</w:t>
+            </w:r>
+            <w:r>
+              <w:rPr>
+                <w:noProof/>
+                <w:webHidden/>
+              </w:rPr>
+              <w:tab/>
+            </w:r>
+            <w:r>
+              <w:rPr>
+                <w:noProof/>
+                <w:webHidden/>
+              </w:rPr>
+              <w:fldChar w:fldCharType="begin"/>
+            </w:r>
+            <w:r>
+              <w:rPr>
+                <w:noProof/>
+                <w:webHidden/>
+              </w:rPr>
+              <w:instrText xml:space="preserve"> PAGEREF _Toc137925452 \h </w:instrText>
+            </w:r>
+            <w:r>
+              <w:rPr>
+                <w:noProof/>
+                <w:webHidden/>
+              </w:rPr>
+            </w:r>
+            <w:r>
+              <w:rPr>
+                <w:noProof/>
+                <w:webHidden/>
+              </w:rPr>
+              <w:fldChar w:fldCharType="separate"/>
+            </w:r>
+            <w:r>
+              <w:rPr>
+                <w:noProof/>
+                <w:webHidden/>
+              </w:rPr>
               <w:t>10</w:t>
+            </w:r>
+            <w:r>
+              <w:rPr>
+                <w:noProof/>
+                <w:webHidden/>
+              </w:rPr>
+              <w:fldChar w:fldCharType="end"/>
+            </w:r>
+          </w:hyperlink>
+        </w:p>
+        <w:p>
+          <w:pPr>
+            <w:pStyle w:val="TOC3"/>
+            <w:tabs>
+              <w:tab w:val="left" w:pos="1320"/>
+              <w:tab w:val="right" w:leader="dot" w:pos="9019"/>
+            </w:tabs>
+            <w:rPr>
+              <w:noProof/>
+              <w:kern w:val="2"/>
+              <w:sz w:val="22"/>
+              <w:szCs w:val="22"/>
+              <w14:ligatures w14:val="standardContextual"/>
+            </w:rPr>
+          </w:pPr>
+          <w:hyperlink w:anchor="_Toc137925453" w:history="1">
+            <w:r>
+              <w:rPr>
+                <w:rStyle w:val="Hyperlink"/>
+                <w:rFonts w:ascii="Times New Roman" w:hAnsi="Times New Roman" w:cs="Times New Roman"/>
+                <w:noProof/>
+                <w:lang w:val="ro-RO"/>
+              </w:rPr>
+              <w:t>2.4.2</w:t>
+            </w:r>
+            <w:r>
+              <w:rPr>
+                <w:noProof/>
+                <w:kern w:val="2"/>
+                <w:sz w:val="22"/>
+                <w:szCs w:val="22"/>
+                <w14:ligatures w14:val="standardContextual"/>
+              </w:rPr>
+              <w:tab/>
+            </w:r>
+            <w:r>
+              <w:rPr>
+                <w:rStyle w:val="Hyperlink"/>
+                <w:rFonts w:ascii="Times New Roman" w:hAnsi="Times New Roman" w:cs="Times New Roman"/>
+                <w:noProof/>
+                <w:lang w:val="ro-RO"/>
+              </w:rPr>
+              <w:t>Cerințe non-funcționale</w:t>
+            </w:r>
+            <w:r>
+              <w:rPr>
+                <w:noProof/>
+                <w:webHidden/>
+              </w:rPr>
+              <w:tab/>
+            </w:r>
+            <w:r>
+              <w:rPr>
+                <w:noProof/>
+                <w:webHidden/>
+              </w:rPr>
+              <w:fldChar w:fldCharType="begin"/>
+            </w:r>
+            <w:r>
+              <w:rPr>
+                <w:noProof/>
+                <w:webHidden/>
+              </w:rPr>
+              <w:instrText xml:space="preserve"> PAGEREF _Toc137925453 \h </w:instrText>
+            </w:r>
+            <w:r>
+              <w:rPr>
+                <w:noProof/>
+                <w:webHidden/>
+              </w:rPr>
+            </w:r>
+            <w:r>
+              <w:rPr>
+                <w:noProof/>
+                <w:webHidden/>
+              </w:rPr>
+              <w:fldChar w:fldCharType="separate"/>
+            </w:r>
+            <w:r>
+              <w:rPr>
+                <w:noProof/>
+                <w:webHidden/>
+              </w:rPr>
+              <w:t>14</w:t>
+            </w:r>
+            <w:r>
+              <w:rPr>
+                <w:noProof/>
+                <w:webHidden/>
+              </w:rPr>
+              <w:fldChar w:fldCharType="end"/>
+            </w:r>
+          </w:hyperlink>
+        </w:p>
+        <w:p>
+          <w:pPr>
+            <w:pStyle w:val="TOC1"/>
+            <w:tabs>
+              <w:tab w:val="left" w:pos="480"/>
+              <w:tab w:val="right" w:leader="dot" w:pos="9019"/>
+            </w:tabs>
+            <w:rPr>
+              <w:noProof/>
+              <w:kern w:val="2"/>
+              <w:sz w:val="22"/>
+              <w:szCs w:val="22"/>
+              <w14:ligatures w14:val="standardContextual"/>
+            </w:rPr>
+          </w:pPr>
+          <w:hyperlink w:anchor="_Toc137925454" w:history="1">
+            <w:r>
+              <w:rPr>
+                <w:rStyle w:val="Hyperlink"/>
+                <w:rFonts w:ascii="Times New Roman" w:hAnsi="Times New Roman" w:cs="Times New Roman"/>
+                <w:noProof/>
+                <w:lang w:val="ro-RO"/>
+              </w:rPr>
+              <w:t>3.</w:t>
+            </w:r>
+            <w:r>
+              <w:rPr>
+                <w:noProof/>
+                <w:kern w:val="2"/>
+                <w:sz w:val="22"/>
+                <w:szCs w:val="22"/>
+                <w14:ligatures w14:val="standardContextual"/>
+              </w:rPr>
+              <w:tab/>
+            </w:r>
+            <w:r>
+              <w:rPr>
+                <w:rStyle w:val="Hyperlink"/>
+                <w:rFonts w:ascii="Times New Roman" w:hAnsi="Times New Roman" w:cs="Times New Roman"/>
+                <w:noProof/>
+                <w:lang w:val="ro-RO"/>
+              </w:rPr>
+              <w:t>Selectarea soluției tehnice</w:t>
+            </w:r>
+            <w:r>
+              <w:rPr>
+                <w:noProof/>
+                <w:webHidden/>
+              </w:rPr>
+              <w:tab/>
+            </w:r>
+            <w:r>
+              <w:rPr>
+                <w:noProof/>
+                <w:webHidden/>
+              </w:rPr>
+              <w:fldChar w:fldCharType="begin"/>
+            </w:r>
+            <w:r>
+              <w:rPr>
+                <w:noProof/>
+                <w:webHidden/>
+              </w:rPr>
+              <w:instrText xml:space="preserve"> PAGEREF _Toc137925454 \h </w:instrText>
+            </w:r>
+            <w:r>
+              <w:rPr>
+                <w:noProof/>
+                <w:webHidden/>
+              </w:rPr>
+            </w:r>
+            <w:r>
+              <w:rPr>
+                <w:noProof/>
+                <w:webHidden/>
+              </w:rPr>
+              <w:fldChar w:fldCharType="separate"/>
+            </w:r>
+            <w:r>
+              <w:rPr>
+                <w:noProof/>
+                <w:webHidden/>
+              </w:rPr>
+              <w:t>14</w:t>
+            </w:r>
+            <w:r>
+              <w:rPr>
+                <w:noProof/>
+                <w:webHidden/>
+              </w:rPr>
+              <w:fldChar w:fldCharType="end"/>
+            </w:r>
+          </w:hyperlink>
+        </w:p>
+        <w:p>
+          <w:pPr>
+            <w:pStyle w:val="TOC2"/>
+            <w:tabs>
+              <w:tab w:val="right" w:leader="dot" w:pos="9019"/>
+            </w:tabs>
+            <w:rPr>
+              <w:noProof/>
+              <w:kern w:val="2"/>
+              <w:sz w:val="22"/>
+              <w:szCs w:val="22"/>
+              <w14:ligatures w14:val="standardContextual"/>
+            </w:rPr>
+          </w:pPr>
+          <w:hyperlink w:anchor="_Toc137925455" w:history="1">
+            <w:r>
+              <w:rPr>
+                <w:rStyle w:val="Hyperlink"/>
+                <w:rFonts w:ascii="Times New Roman" w:hAnsi="Times New Roman" w:cs="Times New Roman"/>
+                <w:noProof/>
+              </w:rPr>
+              <w:t>3.1     Arhitectura web de tip MERN</w:t>
+            </w:r>
+            <w:r>
+              <w:rPr>
+                <w:noProof/>
+                <w:webHidden/>
+              </w:rPr>
+              <w:tab/>
+            </w:r>
+            <w:r>
+              <w:rPr>
+                <w:noProof/>
+                <w:webHidden/>
+              </w:rPr>
+              <w:fldChar w:fldCharType="begin"/>
+            </w:r>
+            <w:r>
+              <w:rPr>
+                <w:noProof/>
+                <w:webHidden/>
+              </w:rPr>
+              <w:instrText xml:space="preserve"> PAGEREF _Toc137925455 \h </w:instrText>
+            </w:r>
+            <w:r>
+              <w:rPr>
+                <w:noProof/>
+                <w:webHidden/>
+              </w:rPr>
+            </w:r>
+            <w:r>
+              <w:rPr>
+                <w:noProof/>
+                <w:webHidden/>
+              </w:rPr>
+              <w:fldChar w:fldCharType="separate"/>
+            </w:r>
+            <w:r>
+              <w:rPr>
+                <w:noProof/>
+                <w:webHidden/>
+              </w:rPr>
+              <w:t>14</w:t>
+            </w:r>
+            <w:r>
+              <w:rPr>
+                <w:noProof/>
+                <w:webHidden/>
+              </w:rPr>
+              <w:fldChar w:fldCharType="end"/>
+            </w:r>
+          </w:hyperlink>
+        </w:p>
+        <w:p>
+          <w:pPr>
+            <w:pStyle w:val="TOC3"/>
+            <w:tabs>
+              <w:tab w:val="right" w:leader="dot" w:pos="9019"/>
+            </w:tabs>
+            <w:rPr>
+              <w:noProof/>
+              <w:kern w:val="2"/>
+              <w:sz w:val="22"/>
+              <w:szCs w:val="22"/>
+              <w14:ligatures w14:val="standardContextual"/>
+            </w:rPr>
+          </w:pPr>
+          <w:hyperlink w:anchor="_Toc137925456" w:history="1">
+            <w:r>
+              <w:rPr>
+                <w:rStyle w:val="Hyperlink"/>
+                <w:rFonts w:ascii="Times New Roman" w:hAnsi="Times New Roman" w:cs="Times New Roman"/>
+                <w:noProof/>
+              </w:rPr>
+              <w:t>3.1.1  MongoDB</w:t>
+            </w:r>
+            <w:r>
+              <w:rPr>
+                <w:noProof/>
+                <w:webHidden/>
+              </w:rPr>
+              <w:tab/>
+            </w:r>
+            <w:r>
+              <w:rPr>
+                <w:noProof/>
+                <w:webHidden/>
+              </w:rPr>
+              <w:fldChar w:fldCharType="begin"/>
+            </w:r>
+            <w:r>
+              <w:rPr>
+                <w:noProof/>
+                <w:webHidden/>
+              </w:rPr>
+              <w:instrText xml:space="preserve"> PAGEREF _Toc137925456 \h </w:instrText>
+            </w:r>
+            <w:r>
+              <w:rPr>
+                <w:noProof/>
+                <w:webHidden/>
+              </w:rPr>
+            </w:r>
+            <w:r>
+              <w:rPr>
+                <w:noProof/>
+                <w:webHidden/>
+              </w:rPr>
+              <w:fldChar w:fldCharType="separate"/>
+            </w:r>
+            <w:r>
+              <w:rPr>
+                <w:noProof/>
+                <w:webHidden/>
+              </w:rPr>
+              <w:t>15</w:t>
+            </w:r>
+            <w:r>
+              <w:rPr>
+                <w:noProof/>
+                <w:webHidden/>
+              </w:rPr>
+              <w:fldChar w:fldCharType="end"/>
+            </w:r>
+          </w:hyperlink>
+        </w:p>
+        <w:p>
+          <w:pPr>
+            <w:pStyle w:val="TOC3"/>
+            <w:tabs>
+              <w:tab w:val="right" w:leader="dot" w:pos="9019"/>
+            </w:tabs>
+            <w:rPr>
+              <w:noProof/>
+              <w:kern w:val="2"/>
+              <w:sz w:val="22"/>
+              <w:szCs w:val="22"/>
+              <w14:ligatures w14:val="standardContextual"/>
+            </w:rPr>
+          </w:pPr>
+          <w:hyperlink w:anchor="_Toc137925457" w:history="1">
+            <w:r>
+              <w:rPr>
+                <w:rStyle w:val="Hyperlink"/>
+                <w:rFonts w:ascii="Times New Roman" w:hAnsi="Times New Roman" w:cs="Times New Roman"/>
+                <w:noProof/>
+              </w:rPr>
+              <w:t>3.1.2  Express.js</w:t>
+            </w:r>
+            <w:r>
+              <w:rPr>
+                <w:noProof/>
+                <w:webHidden/>
+              </w:rPr>
+              <w:tab/>
+            </w:r>
+            <w:r>
+              <w:rPr>
+                <w:noProof/>
+                <w:webHidden/>
+              </w:rPr>
+              <w:fldChar w:fldCharType="begin"/>
+            </w:r>
+            <w:r>
+              <w:rPr>
+                <w:noProof/>
+                <w:webHidden/>
+              </w:rPr>
+              <w:instrText xml:space="preserve"> PAGEREF _Toc137925457 \h </w:instrText>
+            </w:r>
+            <w:r>
+              <w:rPr>
+                <w:noProof/>
+                <w:webHidden/>
+              </w:rPr>
+            </w:r>
+            <w:r>
+              <w:rPr>
+                <w:noProof/>
+                <w:webHidden/>
+              </w:rPr>
+              <w:fldChar w:fldCharType="separate"/>
+            </w:r>
+            <w:r>
+              <w:rPr>
+                <w:noProof/>
+                <w:webHidden/>
+              </w:rPr>
+              <w:t>16</w:t>
+            </w:r>
+            <w:r>
+              <w:rPr>
+                <w:noProof/>
+                <w:webHidden/>
+              </w:rPr>
+              <w:fldChar w:fldCharType="end"/>
+            </w:r>
+          </w:hyperlink>
+        </w:p>
+        <w:p>
+          <w:pPr>
+            <w:pStyle w:val="TOC3"/>
+            <w:tabs>
+              <w:tab w:val="right" w:leader="dot" w:pos="9019"/>
+            </w:tabs>
+            <w:rPr>
+              <w:noProof/>
+              <w:kern w:val="2"/>
+              <w:sz w:val="22"/>
+              <w:szCs w:val="22"/>
+              <w14:ligatures w14:val="standardContextual"/>
+            </w:rPr>
+          </w:pPr>
+          <w:hyperlink w:anchor="_Toc137925458" w:history="1">
+            <w:r>
+              <w:rPr>
+                <w:rStyle w:val="Hyperlink"/>
+                <w:rFonts w:ascii="Times New Roman" w:hAnsi="Times New Roman" w:cs="Times New Roman"/>
+                <w:noProof/>
+              </w:rPr>
+              <w:t>3.1.3  Node.js</w:t>
+            </w:r>
+            <w:r>
+              <w:rPr>
+                <w:noProof/>
+                <w:webHidden/>
+              </w:rPr>
+              <w:tab/>
+            </w:r>
+            <w:r>
+              <w:rPr>
+                <w:noProof/>
+                <w:webHidden/>
+              </w:rPr>
+              <w:fldChar w:fldCharType="begin"/>
+            </w:r>
+            <w:r>
+              <w:rPr>
+                <w:noProof/>
+                <w:webHidden/>
+              </w:rPr>
+              <w:instrText xml:space="preserve"> PAGEREF _Toc137925458 \h </w:instrText>
+            </w:r>
+            <w:r>
+              <w:rPr>
+                <w:noProof/>
+                <w:webHidden/>
+              </w:rPr>
+            </w:r>
+            <w:r>
+              <w:rPr>
+                <w:noProof/>
+                <w:webHidden/>
+              </w:rPr>
+              <w:fldChar w:fldCharType="separate"/>
+            </w:r>
+            <w:r>
+              <w:rPr>
+                <w:noProof/>
+                <w:webHidden/>
+              </w:rPr>
+              <w:t>17</w:t>
+            </w:r>
+            <w:r>
+              <w:rPr>
+                <w:noProof/>
+                <w:webHidden/>
+              </w:rPr>
+              <w:fldChar w:fldCharType="end"/>
+            </w:r>
+          </w:hyperlink>
+        </w:p>
+        <w:p>
+          <w:pPr>
+            <w:pStyle w:val="TOC3"/>
+            <w:tabs>
+              <w:tab w:val="right" w:leader="dot" w:pos="9019"/>
+            </w:tabs>
+            <w:rPr>
+              <w:noProof/>
+              <w:kern w:val="2"/>
+              <w:sz w:val="22"/>
+              <w:szCs w:val="22"/>
+              <w14:ligatures w14:val="standardContextual"/>
+            </w:rPr>
+          </w:pPr>
+          <w:hyperlink w:anchor="_Toc137925459" w:history="1">
+            <w:r>
+              <w:rPr>
+                <w:rStyle w:val="Hyperlink"/>
+                <w:rFonts w:ascii="Times New Roman" w:hAnsi="Times New Roman" w:cs="Times New Roman"/>
+                <w:noProof/>
+              </w:rPr>
+              <w:t>3.1.3  React JS</w:t>
+            </w:r>
+            <w:r>
+              <w:rPr>
+                <w:noProof/>
+                <w:webHidden/>
+              </w:rPr>
+              <w:tab/>
+            </w:r>
+            <w:r>
+              <w:rPr>
+                <w:noProof/>
+                <w:webHidden/>
+              </w:rPr>
+              <w:fldChar w:fldCharType="begin"/>
+            </w:r>
+            <w:r>
+              <w:rPr>
+                <w:noProof/>
+                <w:webHidden/>
+              </w:rPr>
+              <w:instrText xml:space="preserve"> PAGEREF _Toc137925459 \h </w:instrText>
+            </w:r>
+            <w:r>
+              <w:rPr>
+                <w:noProof/>
+                <w:webHidden/>
+              </w:rPr>
+            </w:r>
+            <w:r>
+              <w:rPr>
+                <w:noProof/>
+                <w:webHidden/>
+              </w:rPr>
+              <w:fldChar w:fldCharType="separate"/>
+            </w:r>
+            <w:r>
+              <w:rPr>
+                <w:noProof/>
+                <w:webHidden/>
+              </w:rPr>
+              <w:t>18</w:t>
             </w:r>
             <w:r>
               <w:rPr>
@@ -1941,15 +2588,14 @@
               <w14:ligatures w14:val="standardContextual"/>
             </w:rPr>
           </w:pPr>
-          <w:hyperlink w:anchor="_Toc137844500" w:history="1">
+          <w:hyperlink w:anchor="_Toc137925460" w:history="1">
             <w:r>
               <w:rPr>
                 <w:rStyle w:val="Hyperlink"/>
                 <w:rFonts w:ascii="Times New Roman" w:hAnsi="Times New Roman" w:cs="Times New Roman"/>
                 <w:noProof/>
-                <w:lang w:val="ro-RO"/>
-              </w:rPr>
-              <w:t>2.4.</w:t>
+              </w:rPr>
+              <w:t>3.2</w:t>
             </w:r>
             <w:r>
               <w:rPr>
@@ -1966,9 +2612,8 @@
                 <w:rStyle w:val="Hyperlink"/>
                 <w:rFonts w:ascii="Times New Roman" w:hAnsi="Times New Roman" w:cs="Times New Roman"/>
                 <w:noProof/>
-                <w:lang w:val="ro-RO"/>
-              </w:rPr>
-              <w:t>Stabilirea cerințelor funcționale și non-funcționale ale aplicației</w:t>
+              </w:rPr>
+              <w:t>Modelul de învățare automată</w:t>
             </w:r>
             <w:r>
               <w:rPr>
@@ -1989,7 +2634,7 @@
                 <w:noProof/>
                 <w:webHidden/>
               </w:rPr>
-              <w:instrText xml:space="preserve"> PAGEREF _Toc137844500 \h </w:instrText>
+              <w:instrText xml:space="preserve"> PAGEREF _Toc137925460 \h </w:instrText>
             </w:r>
             <w:r>
               <w:rPr>
@@ -2009,7 +2654,7 @@
                 <w:noProof/>
                 <w:webHidden/>
               </w:rPr>
-              <w:t>11</w:t>
+              <w:t>19</w:t>
             </w:r>
             <w:r>
               <w:rPr>
@@ -2024,7 +2669,6 @@
           <w:pPr>
             <w:pStyle w:val="TOC3"/>
             <w:tabs>
-              <w:tab w:val="left" w:pos="1320"/>
               <w:tab w:val="right" w:leader="dot" w:pos="9019"/>
             </w:tabs>
             <w:rPr>
@@ -2035,75 +2679,55 @@
               <w14:ligatures w14:val="standardContextual"/>
             </w:rPr>
           </w:pPr>
-          <w:hyperlink w:anchor="_Toc137844501" w:history="1">
+          <w:hyperlink w:anchor="_Toc137925461" w:history="1">
             <w:r>
               <w:rPr>
                 <w:rStyle w:val="Hyperlink"/>
                 <w:rFonts w:ascii="Times New Roman" w:hAnsi="Times New Roman" w:cs="Times New Roman"/>
                 <w:noProof/>
-                <w:lang w:val="ro-RO"/>
-              </w:rPr>
-              <w:t>2.4.1</w:t>
-            </w:r>
-            <w:r>
-              <w:rPr>
-                <w:noProof/>
-                <w:kern w:val="2"/>
-                <w:sz w:val="22"/>
-                <w:szCs w:val="22"/>
-                <w14:ligatures w14:val="standardContextual"/>
+              </w:rPr>
+              <w:t>3.2.1  Procesarea limbajului natural</w:t>
+            </w:r>
+            <w:r>
+              <w:rPr>
+                <w:noProof/>
+                <w:webHidden/>
               </w:rPr>
               <w:tab/>
             </w:r>
             <w:r>
               <w:rPr>
-                <w:rStyle w:val="Hyperlink"/>
-                <w:rFonts w:ascii="Times New Roman" w:hAnsi="Times New Roman" w:cs="Times New Roman"/>
-                <w:noProof/>
-                <w:lang w:val="ro-RO"/>
-              </w:rPr>
-              <w:t>Cerințe funcționale</w:t>
-            </w:r>
-            <w:r>
-              <w:rPr>
                 <w:noProof/>
                 <w:webHidden/>
               </w:rPr>
-              <w:tab/>
+              <w:fldChar w:fldCharType="begin"/>
             </w:r>
             <w:r>
               <w:rPr>
                 <w:noProof/>
                 <w:webHidden/>
               </w:rPr>
-              <w:fldChar w:fldCharType="begin"/>
+              <w:instrText xml:space="preserve"> PAGEREF _Toc137925461 \h </w:instrText>
             </w:r>
             <w:r>
               <w:rPr>
                 <w:noProof/>
                 <w:webHidden/>
               </w:rPr>
-              <w:instrText xml:space="preserve"> PAGEREF _Toc137844501 \h </w:instrText>
             </w:r>
             <w:r>
               <w:rPr>
                 <w:noProof/>
                 <w:webHidden/>
               </w:rPr>
+              <w:fldChar w:fldCharType="separate"/>
             </w:r>
             <w:r>
               <w:rPr>
                 <w:noProof/>
                 <w:webHidden/>
               </w:rPr>
-              <w:fldChar w:fldCharType="separate"/>
-            </w:r>
-            <w:r>
-              <w:rPr>
-                <w:noProof/>
-                <w:webHidden/>
-              </w:rPr>
-              <w:t>11</w:t>
+              <w:t>22</w:t>
             </w:r>
             <w:r>
               <w:rPr>
@@ -2118,7 +2742,6 @@
           <w:pPr>
             <w:pStyle w:val="TOC3"/>
             <w:tabs>
-              <w:tab w:val="left" w:pos="1320"/>
               <w:tab w:val="right" w:leader="dot" w:pos="9019"/>
             </w:tabs>
             <w:rPr>
@@ -2129,34 +2752,96 @@
               <w14:ligatures w14:val="standardContextual"/>
             </w:rPr>
           </w:pPr>
-          <w:hyperlink w:anchor="_Toc137844502" w:history="1">
+          <w:hyperlink w:anchor="_Toc137925462" w:history="1">
             <w:r>
               <w:rPr>
                 <w:rStyle w:val="Hyperlink"/>
                 <w:rFonts w:ascii="Times New Roman" w:hAnsi="Times New Roman" w:cs="Times New Roman"/>
                 <w:noProof/>
-                <w:lang w:val="ro-RO"/>
-              </w:rPr>
-              <w:t>2.4.2</w:t>
-            </w:r>
-            <w:r>
-              <w:rPr>
-                <w:noProof/>
-                <w:kern w:val="2"/>
-                <w:sz w:val="22"/>
-                <w:szCs w:val="22"/>
-                <w14:ligatures w14:val="standardContextual"/>
+              </w:rPr>
+              <w:t>3.2.2  Vectorizare</w:t>
+            </w:r>
+            <w:r>
+              <w:rPr>
+                <w:noProof/>
+                <w:webHidden/>
               </w:rPr>
               <w:tab/>
             </w:r>
+            <w:r>
+              <w:rPr>
+                <w:noProof/>
+                <w:webHidden/>
+              </w:rPr>
+              <w:fldChar w:fldCharType="begin"/>
+            </w:r>
+            <w:r>
+              <w:rPr>
+                <w:noProof/>
+                <w:webHidden/>
+              </w:rPr>
+              <w:instrText xml:space="preserve"> PAGEREF _Toc137925462 \h </w:instrText>
+            </w:r>
+            <w:r>
+              <w:rPr>
+                <w:noProof/>
+                <w:webHidden/>
+              </w:rPr>
+            </w:r>
+            <w:r>
+              <w:rPr>
+                <w:noProof/>
+                <w:webHidden/>
+              </w:rPr>
+              <w:fldChar w:fldCharType="separate"/>
+            </w:r>
+            <w:r>
+              <w:rPr>
+                <w:noProof/>
+                <w:webHidden/>
+              </w:rPr>
+              <w:t>24</w:t>
+            </w:r>
+            <w:r>
+              <w:rPr>
+                <w:noProof/>
+                <w:webHidden/>
+              </w:rPr>
+              <w:fldChar w:fldCharType="end"/>
+            </w:r>
+          </w:hyperlink>
+        </w:p>
+        <w:p>
+          <w:pPr>
+            <w:pStyle w:val="TOC3"/>
+            <w:tabs>
+              <w:tab w:val="right" w:leader="dot" w:pos="9019"/>
+            </w:tabs>
+            <w:rPr>
+              <w:noProof/>
+              <w:kern w:val="2"/>
+              <w:sz w:val="22"/>
+              <w:szCs w:val="22"/>
+              <w14:ligatures w14:val="standardContextual"/>
+            </w:rPr>
+          </w:pPr>
+          <w:hyperlink w:anchor="_Toc137925463" w:history="1">
             <w:r>
               <w:rPr>
                 <w:rStyle w:val="Hyperlink"/>
                 <w:rFonts w:ascii="Times New Roman" w:hAnsi="Times New Roman" w:cs="Times New Roman"/>
                 <w:noProof/>
+              </w:rPr>
+              <w:t>3.2.3  Re</w:t>
+            </w:r>
+            <w:r>
+              <w:rPr>
+                <w:rStyle w:val="Hyperlink"/>
+                <w:rFonts w:ascii="Times New Roman" w:hAnsi="Times New Roman" w:cs="Times New Roman"/>
+                <w:noProof/>
                 <w:lang w:val="ro-RO"/>
               </w:rPr>
-              <w:t>Cerințe non-funcționale</w:t>
+              <w:t>țele neuronale</w:t>
             </w:r>
             <w:r>
               <w:rPr>
@@ -2177,7 +2862,7 @@
                 <w:noProof/>
                 <w:webHidden/>
               </w:rPr>
-              <w:instrText xml:space="preserve"> PAGEREF _Toc137844502 \h </w:instrText>
+              <w:instrText xml:space="preserve"> PAGEREF _Toc137925463 \h </w:instrText>
             </w:r>
             <w:r>
               <w:rPr>
@@ -2197,7 +2882,7 @@
                 <w:noProof/>
                 <w:webHidden/>
               </w:rPr>
-              <w:t>14</w:t>
+              <w:t>27</w:t>
             </w:r>
             <w:r>
               <w:rPr>
@@ -2223,7 +2908,7 @@
               <w14:ligatures w14:val="standardContextual"/>
             </w:rPr>
           </w:pPr>
-          <w:hyperlink w:anchor="_Toc137844503" w:history="1">
+          <w:hyperlink w:anchor="_Toc137925464" w:history="1">
             <w:r>
               <w:rPr>
                 <w:rStyle w:val="Hyperlink"/>
@@ -2231,7 +2916,7 @@
                 <w:noProof/>
                 <w:lang w:val="ro-RO"/>
               </w:rPr>
-              <w:t>3.</w:t>
+              <w:t>4.</w:t>
             </w:r>
             <w:r>
               <w:rPr>
@@ -2250,7 +2935,7 @@
                 <w:noProof/>
                 <w:lang w:val="ro-RO"/>
               </w:rPr>
-              <w:t>Selectarea soluției tehnice</w:t>
+              <w:t>Considerente legate de dezvoltarea aplicației</w:t>
             </w:r>
             <w:r>
               <w:rPr>
@@ -2271,7 +2956,7 @@
                 <w:noProof/>
                 <w:webHidden/>
               </w:rPr>
-              <w:instrText xml:space="preserve"> PAGEREF _Toc137844503 \h </w:instrText>
+              <w:instrText xml:space="preserve"> PAGEREF _Toc137925464 \h </w:instrText>
             </w:r>
             <w:r>
               <w:rPr>
@@ -2291,7 +2976,7 @@
                 <w:noProof/>
                 <w:webHidden/>
               </w:rPr>
-              <w:t>15</w:t>
+              <w:t>29</w:t>
             </w:r>
             <w:r>
               <w:rPr>
@@ -2316,14 +3001,14 @@
               <w14:ligatures w14:val="standardContextual"/>
             </w:rPr>
           </w:pPr>
-          <w:hyperlink w:anchor="_Toc137844504" w:history="1">
+          <w:hyperlink w:anchor="_Toc137925465" w:history="1">
             <w:r>
               <w:rPr>
                 <w:rStyle w:val="Hyperlink"/>
                 <w:rFonts w:ascii="Times New Roman" w:hAnsi="Times New Roman" w:cs="Times New Roman"/>
                 <w:noProof/>
               </w:rPr>
-              <w:t>3.1     Arhitectura web de tip MERN</w:t>
+              <w:t>4.1     Arhitectura aplicației</w:t>
             </w:r>
             <w:r>
               <w:rPr>
@@ -2344,7 +3029,7 @@
                 <w:noProof/>
                 <w:webHidden/>
               </w:rPr>
-              <w:instrText xml:space="preserve"> PAGEREF _Toc137844504 \h </w:instrText>
+              <w:instrText xml:space="preserve"> PAGEREF _Toc137925465 \h </w:instrText>
             </w:r>
             <w:r>
               <w:rPr>
@@ -2364,7 +3049,80 @@
                 <w:noProof/>
                 <w:webHidden/>
               </w:rPr>
-              <w:t>15</w:t>
+              <w:t>29</w:t>
+            </w:r>
+            <w:r>
+              <w:rPr>
+                <w:noProof/>
+                <w:webHidden/>
+              </w:rPr>
+              <w:fldChar w:fldCharType="end"/>
+            </w:r>
+          </w:hyperlink>
+        </w:p>
+        <w:p>
+          <w:pPr>
+            <w:pStyle w:val="TOC2"/>
+            <w:tabs>
+              <w:tab w:val="right" w:leader="dot" w:pos="9019"/>
+            </w:tabs>
+            <w:rPr>
+              <w:noProof/>
+              <w:kern w:val="2"/>
+              <w:sz w:val="22"/>
+              <w:szCs w:val="22"/>
+              <w14:ligatures w14:val="standardContextual"/>
+            </w:rPr>
+          </w:pPr>
+          <w:hyperlink w:anchor="_Toc137925466" w:history="1">
+            <w:r>
+              <w:rPr>
+                <w:rStyle w:val="Hyperlink"/>
+                <w:rFonts w:ascii="Times New Roman" w:hAnsi="Times New Roman" w:cs="Times New Roman"/>
+                <w:noProof/>
+              </w:rPr>
+              <w:t>4.2   Implementarea aplicației web</w:t>
+            </w:r>
+            <w:r>
+              <w:rPr>
+                <w:noProof/>
+                <w:webHidden/>
+              </w:rPr>
+              <w:tab/>
+            </w:r>
+            <w:r>
+              <w:rPr>
+                <w:noProof/>
+                <w:webHidden/>
+              </w:rPr>
+              <w:fldChar w:fldCharType="begin"/>
+            </w:r>
+            <w:r>
+              <w:rPr>
+                <w:noProof/>
+                <w:webHidden/>
+              </w:rPr>
+              <w:instrText xml:space="preserve"> PAGEREF _Toc137925466 \h </w:instrText>
+            </w:r>
+            <w:r>
+              <w:rPr>
+                <w:noProof/>
+                <w:webHidden/>
+              </w:rPr>
+            </w:r>
+            <w:r>
+              <w:rPr>
+                <w:noProof/>
+                <w:webHidden/>
+              </w:rPr>
+              <w:fldChar w:fldCharType="separate"/>
+            </w:r>
+            <w:r>
+              <w:rPr>
+                <w:noProof/>
+                <w:webHidden/>
+              </w:rPr>
+              <w:t>30</w:t>
             </w:r>
             <w:r>
               <w:rPr>
@@ -2389,14 +3147,14 @@
               <w14:ligatures w14:val="standardContextual"/>
             </w:rPr>
           </w:pPr>
-          <w:hyperlink w:anchor="_Toc137844505" w:history="1">
+          <w:hyperlink w:anchor="_Toc137925467" w:history="1">
             <w:r>
               <w:rPr>
                 <w:rStyle w:val="Hyperlink"/>
                 <w:rFonts w:ascii="Times New Roman" w:hAnsi="Times New Roman" w:cs="Times New Roman"/>
                 <w:noProof/>
               </w:rPr>
-              <w:t>3.1.1  MongoDB</w:t>
+              <w:t>4.2.1  Baza de date</w:t>
             </w:r>
             <w:r>
               <w:rPr>
@@ -2417,7 +3175,7 @@
                 <w:noProof/>
                 <w:webHidden/>
               </w:rPr>
-              <w:instrText xml:space="preserve"> PAGEREF _Toc137844505 \h </w:instrText>
+              <w:instrText xml:space="preserve"> PAGEREF _Toc137925467 \h </w:instrText>
             </w:r>
             <w:r>
               <w:rPr>
@@ -2437,7 +3195,7 @@
                 <w:noProof/>
                 <w:webHidden/>
               </w:rPr>
-              <w:t>16</w:t>
+              <w:t>30</w:t>
             </w:r>
             <w:r>
               <w:rPr>
@@ -2462,14 +3220,14 @@
               <w14:ligatures w14:val="standardContextual"/>
             </w:rPr>
           </w:pPr>
-          <w:hyperlink w:anchor="_Toc137844506" w:history="1">
+          <w:hyperlink w:anchor="_Toc137925468" w:history="1">
             <w:r>
               <w:rPr>
                 <w:rStyle w:val="Hyperlink"/>
                 <w:rFonts w:ascii="Times New Roman" w:hAnsi="Times New Roman" w:cs="Times New Roman"/>
                 <w:noProof/>
               </w:rPr>
-              <w:t>3.1.2  Express.js</w:t>
+              <w:t>4.2.2  Backend</w:t>
             </w:r>
             <w:r>
               <w:rPr>
@@ -2490,7 +3248,7 @@
                 <w:noProof/>
                 <w:webHidden/>
               </w:rPr>
-              <w:instrText xml:space="preserve"> PAGEREF _Toc137844506 \h </w:instrText>
+              <w:instrText xml:space="preserve"> PAGEREF _Toc137925468 \h </w:instrText>
             </w:r>
             <w:r>
               <w:rPr>
@@ -2510,7 +3268,7 @@
                 <w:noProof/>
                 <w:webHidden/>
               </w:rPr>
-              <w:t>17</w:t>
+              <w:t>32</w:t>
             </w:r>
             <w:r>
               <w:rPr>
@@ -2535,14 +3293,14 @@
               <w14:ligatures w14:val="standardContextual"/>
             </w:rPr>
           </w:pPr>
-          <w:hyperlink w:anchor="_Toc137844507" w:history="1">
+          <w:hyperlink w:anchor="_Toc137925469" w:history="1">
             <w:r>
               <w:rPr>
                 <w:rStyle w:val="Hyperlink"/>
                 <w:rFonts w:ascii="Times New Roman" w:hAnsi="Times New Roman" w:cs="Times New Roman"/>
                 <w:noProof/>
               </w:rPr>
-              <w:t>3.1.3  Node.js</w:t>
+              <w:t>4.2.3  Frontend</w:t>
             </w:r>
             <w:r>
               <w:rPr>
@@ -2563,7 +3321,7 @@
                 <w:noProof/>
                 <w:webHidden/>
               </w:rPr>
-              <w:instrText xml:space="preserve"> PAGEREF _Toc137844507 \h </w:instrText>
+              <w:instrText xml:space="preserve"> PAGEREF _Toc137925469 \h </w:instrText>
             </w:r>
             <w:r>
               <w:rPr>
@@ -2583,7 +3341,89 @@
                 <w:noProof/>
                 <w:webHidden/>
               </w:rPr>
-              <w:t>17</w:t>
+              <w:t>35</w:t>
+            </w:r>
+            <w:r>
+              <w:rPr>
+                <w:noProof/>
+                <w:webHidden/>
+              </w:rPr>
+              <w:fldChar w:fldCharType="end"/>
+            </w:r>
+          </w:hyperlink>
+        </w:p>
+        <w:p>
+          <w:pPr>
+            <w:pStyle w:val="TOC2"/>
+            <w:tabs>
+              <w:tab w:val="right" w:leader="dot" w:pos="9019"/>
+            </w:tabs>
+            <w:rPr>
+              <w:noProof/>
+              <w:kern w:val="2"/>
+              <w:sz w:val="22"/>
+              <w:szCs w:val="22"/>
+              <w14:ligatures w14:val="standardContextual"/>
+            </w:rPr>
+          </w:pPr>
+          <w:hyperlink w:anchor="_Toc137925470" w:history="1">
+            <w:r>
+              <w:rPr>
+                <w:rStyle w:val="Hyperlink"/>
+                <w:rFonts w:ascii="Times New Roman" w:hAnsi="Times New Roman" w:cs="Times New Roman"/>
+                <w:noProof/>
+              </w:rPr>
+              <w:t xml:space="preserve">4.3   Analiza </w:t>
+            </w:r>
+            <w:r>
+              <w:rPr>
+                <w:rStyle w:val="Hyperlink"/>
+                <w:rFonts w:ascii="Times New Roman" w:hAnsi="Times New Roman" w:cs="Times New Roman"/>
+                <w:noProof/>
+                <w:lang w:val="ro-RO"/>
+              </w:rPr>
+              <w:t>știrilor din domeniul economic</w:t>
+            </w:r>
+            <w:r>
+              <w:rPr>
+                <w:noProof/>
+                <w:webHidden/>
+              </w:rPr>
+              <w:tab/>
+            </w:r>
+            <w:r>
+              <w:rPr>
+                <w:noProof/>
+                <w:webHidden/>
+              </w:rPr>
+              <w:fldChar w:fldCharType="begin"/>
+            </w:r>
+            <w:r>
+              <w:rPr>
+                <w:noProof/>
+                <w:webHidden/>
+              </w:rPr>
+              <w:instrText xml:space="preserve"> PAGEREF _Toc137925470 \h </w:instrText>
+            </w:r>
+            <w:r>
+              <w:rPr>
+                <w:noProof/>
+                <w:webHidden/>
+              </w:rPr>
+            </w:r>
+            <w:r>
+              <w:rPr>
+                <w:noProof/>
+                <w:webHidden/>
+              </w:rPr>
+              <w:fldChar w:fldCharType="separate"/>
+            </w:r>
+            <w:r>
+              <w:rPr>
+                <w:noProof/>
+                <w:webHidden/>
+              </w:rPr>
+              <w:t>37</w:t>
             </w:r>
             <w:r>
               <w:rPr>
@@ -2608,14 +3448,14 @@
               <w14:ligatures w14:val="standardContextual"/>
             </w:rPr>
           </w:pPr>
-          <w:hyperlink w:anchor="_Toc137844508" w:history="1">
+          <w:hyperlink w:anchor="_Toc137925471" w:history="1">
             <w:r>
               <w:rPr>
                 <w:rStyle w:val="Hyperlink"/>
                 <w:rFonts w:ascii="Times New Roman" w:hAnsi="Times New Roman" w:cs="Times New Roman"/>
                 <w:noProof/>
               </w:rPr>
-              <w:t>3.1.3  React JS</w:t>
+              <w:t>4.3.1  Setul de date</w:t>
             </w:r>
             <w:r>
               <w:rPr>
@@ -2636,7 +3476,7 @@
                 <w:noProof/>
                 <w:webHidden/>
               </w:rPr>
-              <w:instrText xml:space="preserve"> PAGEREF _Toc137844508 \h </w:instrText>
+              <w:instrText xml:space="preserve"> PAGEREF _Toc137925471 \h </w:instrText>
             </w:r>
             <w:r>
               <w:rPr>
@@ -2656,99 +3496,7 @@
                 <w:noProof/>
                 <w:webHidden/>
               </w:rPr>
-              <w:t>19</w:t>
-            </w:r>
-            <w:r>
-              <w:rPr>
-                <w:noProof/>
-                <w:webHidden/>
-              </w:rPr>
-              <w:fldChar w:fldCharType="end"/>
-            </w:r>
-          </w:hyperlink>
-        </w:p>
-        <w:p>
-          <w:pPr>
-            <w:pStyle w:val="TOC2"/>
-            <w:tabs>
-              <w:tab w:val="left" w:pos="880"/>
-              <w:tab w:val="right" w:leader="dot" w:pos="9019"/>
-            </w:tabs>
-            <w:rPr>
-              <w:noProof/>
-              <w:kern w:val="2"/>
-              <w:sz w:val="22"/>
-              <w:szCs w:val="22"/>
-              <w14:ligatures w14:val="standardContextual"/>
-            </w:rPr>
-          </w:pPr>
-          <w:hyperlink w:anchor="_Toc137844509" w:history="1">
-            <w:r>
-              <w:rPr>
-                <w:rStyle w:val="Hyperlink"/>
-                <w:rFonts w:ascii="Times New Roman" w:hAnsi="Times New Roman" w:cs="Times New Roman"/>
-                <w:noProof/>
-              </w:rPr>
-              <w:t>3.2</w:t>
-            </w:r>
-            <w:r>
-              <w:rPr>
-                <w:noProof/>
-                <w:kern w:val="2"/>
-                <w:sz w:val="22"/>
-                <w:szCs w:val="22"/>
-                <w14:ligatures w14:val="standardContextual"/>
-              </w:rPr>
-              <w:tab/>
-            </w:r>
-            <w:r>
-              <w:rPr>
-                <w:rStyle w:val="Hyperlink"/>
-                <w:rFonts w:ascii="Times New Roman" w:hAnsi="Times New Roman" w:cs="Times New Roman"/>
-                <w:noProof/>
-              </w:rPr>
-              <w:t>Modelul de învățare automată</w:t>
-            </w:r>
-            <w:r>
-              <w:rPr>
-                <w:noProof/>
-                <w:webHidden/>
-              </w:rPr>
-              <w:tab/>
-            </w:r>
-            <w:r>
-              <w:rPr>
-                <w:noProof/>
-                <w:webHidden/>
-              </w:rPr>
-              <w:fldChar w:fldCharType="begin"/>
-            </w:r>
-            <w:r>
-              <w:rPr>
-                <w:noProof/>
-                <w:webHidden/>
-              </w:rPr>
-              <w:instrText xml:space="preserve"> PAGEREF _Toc137844509 \h </w:instrText>
-            </w:r>
-            <w:r>
-              <w:rPr>
-                <w:noProof/>
-                <w:webHidden/>
-              </w:rPr>
-            </w:r>
-            <w:r>
-              <w:rPr>
-                <w:noProof/>
-                <w:webHidden/>
-              </w:rPr>
-              <w:fldChar w:fldCharType="separate"/>
-            </w:r>
-            <w:r>
-              <w:rPr>
-                <w:noProof/>
-                <w:webHidden/>
-              </w:rPr>
-              <w:t>21</w:t>
+              <w:t>37</w:t>
             </w:r>
             <w:r>
               <w:rPr>
@@ -2773,14 +3521,14 @@
               <w14:ligatures w14:val="standardContextual"/>
             </w:rPr>
           </w:pPr>
-          <w:hyperlink w:anchor="_Toc137844510" w:history="1">
+          <w:hyperlink w:anchor="_Toc137925472" w:history="1">
             <w:r>
               <w:rPr>
                 <w:rStyle w:val="Hyperlink"/>
                 <w:rFonts w:ascii="Times New Roman" w:hAnsi="Times New Roman" w:cs="Times New Roman"/>
                 <w:noProof/>
               </w:rPr>
-              <w:t>3.2.1  Procesarea limbajului natural</w:t>
+              <w:t>4.3.2 Antrenarea modelului de învățare automată</w:t>
             </w:r>
             <w:r>
               <w:rPr>
@@ -2801,7 +3549,7 @@
                 <w:noProof/>
                 <w:webHidden/>
               </w:rPr>
-              <w:instrText xml:space="preserve"> PAGEREF _Toc137844510 \h </w:instrText>
+              <w:instrText xml:space="preserve"> PAGEREF _Toc137925472 \h </w:instrText>
             </w:r>
             <w:r>
               <w:rPr>
@@ -2821,7 +3569,7 @@
                 <w:noProof/>
                 <w:webHidden/>
               </w:rPr>
-              <w:t>24</w:t>
+              <w:t>38</w:t>
             </w:r>
             <w:r>
               <w:rPr>
@@ -2846,14 +3594,14 @@
               <w14:ligatures w14:val="standardContextual"/>
             </w:rPr>
           </w:pPr>
-          <w:hyperlink w:anchor="_Toc137844511" w:history="1">
+          <w:hyperlink w:anchor="_Toc137925473" w:history="1">
             <w:r>
               <w:rPr>
                 <w:rStyle w:val="Hyperlink"/>
                 <w:rFonts w:ascii="Times New Roman" w:hAnsi="Times New Roman" w:cs="Times New Roman"/>
                 <w:noProof/>
               </w:rPr>
-              <w:t>3.2.2  Vectorizare</w:t>
+              <w:t>4.3.3  Rezultate obținute</w:t>
             </w:r>
             <w:r>
               <w:rPr>
@@ -2874,7 +3622,7 @@
                 <w:noProof/>
                 <w:webHidden/>
               </w:rPr>
-              <w:instrText xml:space="preserve"> PAGEREF _Toc137844511 \h </w:instrText>
+              <w:instrText xml:space="preserve"> PAGEREF _Toc137925473 \h </w:instrText>
             </w:r>
             <w:r>
               <w:rPr>
@@ -2894,7 +3642,7 @@
                 <w:noProof/>
                 <w:webHidden/>
               </w:rPr>
-              <w:t>26</w:t>
+              <w:t>41</w:t>
             </w:r>
             <w:r>
               <w:rPr>
@@ -2919,14 +3667,14 @@
               <w14:ligatures w14:val="standardContextual"/>
             </w:rPr>
           </w:pPr>
-          <w:hyperlink w:anchor="_Toc137844512" w:history="1">
+          <w:hyperlink w:anchor="_Toc137925474" w:history="1">
             <w:r>
               <w:rPr>
                 <w:rStyle w:val="Hyperlink"/>
                 <w:rFonts w:ascii="Times New Roman" w:hAnsi="Times New Roman" w:cs="Times New Roman"/>
                 <w:noProof/>
               </w:rPr>
-              <w:t>3.2.3  Re</w:t>
+              <w:t xml:space="preserve">4.3.3  </w:t>
             </w:r>
             <w:r>
               <w:rPr>
@@ -2935,7 +3683,7 @@
                 <w:noProof/>
                 <w:lang w:val="ro-RO"/>
               </w:rPr>
-              <w:t>țele neuronale</w:t>
+              <w:t>Integrarea modelului în aplicația web</w:t>
             </w:r>
             <w:r>
               <w:rPr>
@@ -2956,7 +3704,7 @@
                 <w:noProof/>
                 <w:webHidden/>
               </w:rPr>
-              <w:instrText xml:space="preserve"> PAGEREF _Toc137844512 \h </w:instrText>
+              <w:instrText xml:space="preserve"> PAGEREF _Toc137925474 \h </w:instrText>
             </w:r>
             <w:r>
               <w:rPr>
@@ -2976,7 +3724,7 @@
                 <w:noProof/>
                 <w:webHidden/>
               </w:rPr>
-              <w:t>29</w:t>
+              <w:t>43</w:t>
             </w:r>
             <w:r>
               <w:rPr>
@@ -3002,7 +3750,7 @@
               <w14:ligatures w14:val="standardContextual"/>
             </w:rPr>
           </w:pPr>
-          <w:hyperlink w:anchor="_Toc137844513" w:history="1">
+          <w:hyperlink w:anchor="_Toc137925475" w:history="1">
             <w:r>
               <w:rPr>
                 <w:rStyle w:val="Hyperlink"/>
@@ -3010,7 +3758,7 @@
                 <w:noProof/>
                 <w:lang w:val="ro-RO"/>
               </w:rPr>
-              <w:t>4.</w:t>
+              <w:t>5.</w:t>
             </w:r>
             <w:r>
               <w:rPr>
@@ -3029,7 +3777,7 @@
                 <w:noProof/>
                 <w:lang w:val="ro-RO"/>
               </w:rPr>
-              <w:t>Considerente legate de dezvoltarea aplicației</w:t>
+              <w:t>Studiu de caz (7 pagini) – pag 53</w:t>
             </w:r>
             <w:r>
               <w:rPr>
@@ -3050,7 +3798,7 @@
                 <w:noProof/>
                 <w:webHidden/>
               </w:rPr>
-              <w:instrText xml:space="preserve"> PAGEREF _Toc137844513 \h </w:instrText>
+              <w:instrText xml:space="preserve"> PAGEREF _Toc137925475 \h </w:instrText>
             </w:r>
             <w:r>
               <w:rPr>
@@ -3070,7 +3818,7 @@
                 <w:noProof/>
                 <w:webHidden/>
               </w:rPr>
-              <w:t>31</w:t>
+              <w:t>45</w:t>
             </w:r>
             <w:r>
               <w:rPr>
@@ -3095,14 +3843,14 @@
               <w14:ligatures w14:val="standardContextual"/>
             </w:rPr>
           </w:pPr>
-          <w:hyperlink w:anchor="_Toc137844514" w:history="1">
+          <w:hyperlink w:anchor="_Toc137925476" w:history="1">
             <w:r>
               <w:rPr>
                 <w:rStyle w:val="Hyperlink"/>
                 <w:rFonts w:ascii="Times New Roman" w:hAnsi="Times New Roman" w:cs="Times New Roman"/>
                 <w:noProof/>
               </w:rPr>
-              <w:t>4.1     Arhitectura aplicației</w:t>
+              <w:t>5.1     Studiu de caz 1 – autentificarea, înregistrarea și resetarea parolei</w:t>
             </w:r>
             <w:r>
               <w:rPr>
@@ -3123,7 +3871,7 @@
                 <w:noProof/>
                 <w:webHidden/>
               </w:rPr>
-              <w:instrText xml:space="preserve"> PAGEREF _Toc137844514 \h </w:instrText>
+              <w:instrText xml:space="preserve"> PAGEREF _Toc137925476 \h </w:instrText>
             </w:r>
             <w:r>
               <w:rPr>
@@ -3143,7 +3891,7 @@
                 <w:noProof/>
                 <w:webHidden/>
               </w:rPr>
-              <w:t>31</w:t>
+              <w:t>45</w:t>
             </w:r>
             <w:r>
               <w:rPr>
@@ -3168,14 +3916,14 @@
               <w14:ligatures w14:val="standardContextual"/>
             </w:rPr>
           </w:pPr>
-          <w:hyperlink w:anchor="_Toc137844515" w:history="1">
+          <w:hyperlink w:anchor="_Toc137925477" w:history="1">
             <w:r>
               <w:rPr>
                 <w:rStyle w:val="Hyperlink"/>
                 <w:rFonts w:ascii="Times New Roman" w:hAnsi="Times New Roman" w:cs="Times New Roman"/>
                 <w:noProof/>
               </w:rPr>
-              <w:t>4.2   Implementarea aplicației web</w:t>
+              <w:t>5.2     Studiu de caz 2 – vizualizarea panoului de control</w:t>
             </w:r>
             <w:r>
               <w:rPr>
@@ -3196,7 +3944,7 @@
                 <w:noProof/>
                 <w:webHidden/>
               </w:rPr>
-              <w:instrText xml:space="preserve"> PAGEREF _Toc137844515 \h </w:instrText>
+              <w:instrText xml:space="preserve"> PAGEREF _Toc137925477 \h </w:instrText>
             </w:r>
             <w:r>
               <w:rPr>
@@ -3216,226 +3964,7 @@
                 <w:noProof/>
                 <w:webHidden/>
               </w:rPr>
-              <w:t>32</w:t>
-            </w:r>
-            <w:r>
-              <w:rPr>
-                <w:noProof/>
-                <w:webHidden/>
-              </w:rPr>
-              <w:fldChar w:fldCharType="end"/>
-            </w:r>
-          </w:hyperlink>
-        </w:p>
-        <w:p>
-          <w:pPr>
-            <w:pStyle w:val="TOC3"/>
-            <w:tabs>
-              <w:tab w:val="right" w:leader="dot" w:pos="9019"/>
-            </w:tabs>
-            <w:rPr>
-              <w:noProof/>
-              <w:kern w:val="2"/>
-              <w:sz w:val="22"/>
-              <w:szCs w:val="22"/>
-              <w14:ligatures w14:val="standardContextual"/>
-            </w:rPr>
-          </w:pPr>
-          <w:hyperlink w:anchor="_Toc137844516" w:history="1">
-            <w:r>
-              <w:rPr>
-                <w:rStyle w:val="Hyperlink"/>
-                <w:rFonts w:ascii="Times New Roman" w:hAnsi="Times New Roman" w:cs="Times New Roman"/>
-                <w:noProof/>
-              </w:rPr>
-              <w:t>4.2.1  Baza de date</w:t>
-            </w:r>
-            <w:r>
-              <w:rPr>
-                <w:noProof/>
-                <w:webHidden/>
-              </w:rPr>
-              <w:tab/>
-            </w:r>
-            <w:r>
-              <w:rPr>
-                <w:noProof/>
-                <w:webHidden/>
-              </w:rPr>
-              <w:fldChar w:fldCharType="begin"/>
-            </w:r>
-            <w:r>
-              <w:rPr>
-                <w:noProof/>
-                <w:webHidden/>
-              </w:rPr>
-              <w:instrText xml:space="preserve"> PAGEREF _Toc137844516 \h </w:instrText>
-            </w:r>
-            <w:r>
-              <w:rPr>
-                <w:noProof/>
-                <w:webHidden/>
-              </w:rPr>
-            </w:r>
-            <w:r>
-              <w:rPr>
-                <w:noProof/>
-                <w:webHidden/>
-              </w:rPr>
-              <w:fldChar w:fldCharType="separate"/>
-            </w:r>
-            <w:r>
-              <w:rPr>
-                <w:noProof/>
-                <w:webHidden/>
-              </w:rPr>
-              <w:t>32</w:t>
-            </w:r>
-            <w:r>
-              <w:rPr>
-                <w:noProof/>
-                <w:webHidden/>
-              </w:rPr>
-              <w:fldChar w:fldCharType="end"/>
-            </w:r>
-          </w:hyperlink>
-        </w:p>
-        <w:p>
-          <w:pPr>
-            <w:pStyle w:val="TOC3"/>
-            <w:tabs>
-              <w:tab w:val="right" w:leader="dot" w:pos="9019"/>
-            </w:tabs>
-            <w:rPr>
-              <w:noProof/>
-              <w:kern w:val="2"/>
-              <w:sz w:val="22"/>
-              <w:szCs w:val="22"/>
-              <w14:ligatures w14:val="standardContextual"/>
-            </w:rPr>
-          </w:pPr>
-          <w:hyperlink w:anchor="_Toc137844517" w:history="1">
-            <w:r>
-              <w:rPr>
-                <w:rStyle w:val="Hyperlink"/>
-                <w:rFonts w:ascii="Times New Roman" w:hAnsi="Times New Roman" w:cs="Times New Roman"/>
-                <w:noProof/>
-              </w:rPr>
-              <w:t>4.2.2  Backend</w:t>
-            </w:r>
-            <w:r>
-              <w:rPr>
-                <w:noProof/>
-                <w:webHidden/>
-              </w:rPr>
-              <w:tab/>
-            </w:r>
-            <w:r>
-              <w:rPr>
-                <w:noProof/>
-                <w:webHidden/>
-              </w:rPr>
-              <w:fldChar w:fldCharType="begin"/>
-            </w:r>
-            <w:r>
-              <w:rPr>
-                <w:noProof/>
-                <w:webHidden/>
-              </w:rPr>
-              <w:instrText xml:space="preserve"> PAGEREF _Toc137844517 \h </w:instrText>
-            </w:r>
-            <w:r>
-              <w:rPr>
-                <w:noProof/>
-                <w:webHidden/>
-              </w:rPr>
-            </w:r>
-            <w:r>
-              <w:rPr>
-                <w:noProof/>
-                <w:webHidden/>
-              </w:rPr>
-              <w:fldChar w:fldCharType="separate"/>
-            </w:r>
-            <w:r>
-              <w:rPr>
-                <w:noProof/>
-                <w:webHidden/>
-              </w:rPr>
-              <w:t>34</w:t>
-            </w:r>
-            <w:r>
-              <w:rPr>
-                <w:noProof/>
-                <w:webHidden/>
-              </w:rPr>
-              <w:fldChar w:fldCharType="end"/>
-            </w:r>
-          </w:hyperlink>
-        </w:p>
-        <w:p>
-          <w:pPr>
-            <w:pStyle w:val="TOC3"/>
-            <w:tabs>
-              <w:tab w:val="right" w:leader="dot" w:pos="9019"/>
-            </w:tabs>
-            <w:rPr>
-              <w:noProof/>
-              <w:kern w:val="2"/>
-              <w:sz w:val="22"/>
-              <w:szCs w:val="22"/>
-              <w14:ligatures w14:val="standardContextual"/>
-            </w:rPr>
-          </w:pPr>
-          <w:hyperlink w:anchor="_Toc137844518" w:history="1">
-            <w:r>
-              <w:rPr>
-                <w:rStyle w:val="Hyperlink"/>
-                <w:rFonts w:ascii="Times New Roman" w:hAnsi="Times New Roman" w:cs="Times New Roman"/>
-                <w:noProof/>
-              </w:rPr>
-              <w:t>4.2.3  Frontend</w:t>
-            </w:r>
-            <w:r>
-              <w:rPr>
-                <w:noProof/>
-                <w:webHidden/>
-              </w:rPr>
-              <w:tab/>
-            </w:r>
-            <w:r>
-              <w:rPr>
-                <w:noProof/>
-                <w:webHidden/>
-              </w:rPr>
-              <w:fldChar w:fldCharType="begin"/>
-            </w:r>
-            <w:r>
-              <w:rPr>
-                <w:noProof/>
-                <w:webHidden/>
-              </w:rPr>
-              <w:instrText xml:space="preserve"> PAGEREF _Toc137844518 \h </w:instrText>
-            </w:r>
-            <w:r>
-              <w:rPr>
-                <w:noProof/>
-                <w:webHidden/>
-              </w:rPr>
-            </w:r>
-            <w:r>
-              <w:rPr>
-                <w:noProof/>
-                <w:webHidden/>
-              </w:rPr>
-              <w:fldChar w:fldCharType="separate"/>
-            </w:r>
-            <w:r>
-              <w:rPr>
-                <w:noProof/>
-                <w:webHidden/>
-              </w:rPr>
-              <w:t>37</w:t>
+              <w:t>45</w:t>
             </w:r>
             <w:r>
               <w:rPr>
@@ -3460,23 +3989,14 @@
               <w14:ligatures w14:val="standardContextual"/>
             </w:rPr>
           </w:pPr>
-          <w:hyperlink w:anchor="_Toc137844519" w:history="1">
+          <w:hyperlink w:anchor="_Toc137925478" w:history="1">
             <w:r>
               <w:rPr>
                 <w:rStyle w:val="Hyperlink"/>
                 <w:rFonts w:ascii="Times New Roman" w:hAnsi="Times New Roman" w:cs="Times New Roman"/>
                 <w:noProof/>
               </w:rPr>
-              <w:t xml:space="preserve">4.3   Analiza </w:t>
-            </w:r>
-            <w:r>
-              <w:rPr>
-                <w:rStyle w:val="Hyperlink"/>
-                <w:rFonts w:ascii="Times New Roman" w:hAnsi="Times New Roman" w:cs="Times New Roman"/>
-                <w:noProof/>
-                <w:lang w:val="ro-RO"/>
-              </w:rPr>
-              <w:t>știrilor din domeniul economic</w:t>
+              <w:t>5.3     Studiu de caz 3 – adăugarea veniturilor și cheltuielilor în cont</w:t>
             </w:r>
             <w:r>
               <w:rPr>
@@ -3497,7 +4017,7 @@
                 <w:noProof/>
                 <w:webHidden/>
               </w:rPr>
-              <w:instrText xml:space="preserve"> PAGEREF _Toc137844519 \h </w:instrText>
+              <w:instrText xml:space="preserve"> PAGEREF _Toc137925478 \h </w:instrText>
             </w:r>
             <w:r>
               <w:rPr>
@@ -3517,7 +4037,7 @@
                 <w:noProof/>
                 <w:webHidden/>
               </w:rPr>
-              <w:t>39</w:t>
+              <w:t>45</w:t>
             </w:r>
             <w:r>
               <w:rPr>
@@ -3530,7 +4050,7 @@
         </w:p>
         <w:p>
           <w:pPr>
-            <w:pStyle w:val="TOC3"/>
+            <w:pStyle w:val="TOC2"/>
             <w:tabs>
               <w:tab w:val="right" w:leader="dot" w:pos="9019"/>
             </w:tabs>
@@ -3542,14 +4062,14 @@
               <w14:ligatures w14:val="standardContextual"/>
             </w:rPr>
           </w:pPr>
-          <w:hyperlink w:anchor="_Toc137844520" w:history="1">
+          <w:hyperlink w:anchor="_Toc137925479" w:history="1">
             <w:r>
               <w:rPr>
                 <w:rStyle w:val="Hyperlink"/>
                 <w:rFonts w:ascii="Times New Roman" w:hAnsi="Times New Roman" w:cs="Times New Roman"/>
                 <w:noProof/>
               </w:rPr>
-              <w:t>4.3.1  Setul de date</w:t>
+              <w:t>5.4     Studiu de caz 4 – schimbarea parolei din meniul de Setări</w:t>
             </w:r>
             <w:r>
               <w:rPr>
@@ -3570,7 +4090,7 @@
                 <w:noProof/>
                 <w:webHidden/>
               </w:rPr>
-              <w:instrText xml:space="preserve"> PAGEREF _Toc137844520 \h </w:instrText>
+              <w:instrText xml:space="preserve"> PAGEREF _Toc137925479 \h </w:instrText>
             </w:r>
             <w:r>
               <w:rPr>
@@ -3590,7 +4110,7 @@
                 <w:noProof/>
                 <w:webHidden/>
               </w:rPr>
-              <w:t>39</w:t>
+              <w:t>45</w:t>
             </w:r>
             <w:r>
               <w:rPr>
@@ -3603,7 +4123,191 @@
         </w:p>
         <w:p>
           <w:pPr>
-            <w:pStyle w:val="TOC3"/>
+            <w:pStyle w:val="TOC2"/>
+            <w:tabs>
+              <w:tab w:val="left" w:pos="1100"/>
+              <w:tab w:val="right" w:leader="dot" w:pos="9019"/>
+            </w:tabs>
+            <w:rPr>
+              <w:noProof/>
+              <w:kern w:val="2"/>
+              <w:sz w:val="22"/>
+              <w:szCs w:val="22"/>
+              <w14:ligatures w14:val="standardContextual"/>
+            </w:rPr>
+          </w:pPr>
+          <w:hyperlink w:anchor="_Toc137925480" w:history="1">
+            <w:r>
+              <w:rPr>
+                <w:rStyle w:val="Hyperlink"/>
+                <w:rFonts w:ascii="Times New Roman" w:hAnsi="Times New Roman" w:cs="Times New Roman"/>
+                <w:noProof/>
+              </w:rPr>
+              <w:t xml:space="preserve">5.5    </w:t>
+            </w:r>
+            <w:r>
+              <w:rPr>
+                <w:noProof/>
+                <w:kern w:val="2"/>
+                <w:sz w:val="22"/>
+                <w:szCs w:val="22"/>
+                <w14:ligatures w14:val="standardContextual"/>
+              </w:rPr>
+              <w:tab/>
+            </w:r>
+            <w:r>
+              <w:rPr>
+                <w:rStyle w:val="Hyperlink"/>
+                <w:rFonts w:ascii="Times New Roman" w:hAnsi="Times New Roman" w:cs="Times New Roman"/>
+                <w:noProof/>
+              </w:rPr>
+              <w:t>Studiu de caz 5 – adăugarea preferințelor pentru conținut personalizat</w:t>
+            </w:r>
+            <w:r>
+              <w:rPr>
+                <w:noProof/>
+                <w:webHidden/>
+              </w:rPr>
+              <w:tab/>
+            </w:r>
+            <w:r>
+              <w:rPr>
+                <w:noProof/>
+                <w:webHidden/>
+              </w:rPr>
+              <w:fldChar w:fldCharType="begin"/>
+            </w:r>
+            <w:r>
+              <w:rPr>
+                <w:noProof/>
+                <w:webHidden/>
+              </w:rPr>
+              <w:instrText xml:space="preserve"> PAGEREF _Toc137925480 \h </w:instrText>
+            </w:r>
+            <w:r>
+              <w:rPr>
+                <w:noProof/>
+                <w:webHidden/>
+              </w:rPr>
+            </w:r>
+            <w:r>
+              <w:rPr>
+                <w:noProof/>
+                <w:webHidden/>
+              </w:rPr>
+              <w:fldChar w:fldCharType="separate"/>
+            </w:r>
+            <w:r>
+              <w:rPr>
+                <w:noProof/>
+                <w:webHidden/>
+              </w:rPr>
+              <w:t>45</w:t>
+            </w:r>
+            <w:r>
+              <w:rPr>
+                <w:noProof/>
+                <w:webHidden/>
+              </w:rPr>
+              <w:fldChar w:fldCharType="end"/>
+            </w:r>
+          </w:hyperlink>
+        </w:p>
+        <w:p>
+          <w:pPr>
+            <w:pStyle w:val="TOC2"/>
+            <w:tabs>
+              <w:tab w:val="left" w:pos="1100"/>
+              <w:tab w:val="right" w:leader="dot" w:pos="9019"/>
+            </w:tabs>
+            <w:rPr>
+              <w:noProof/>
+              <w:kern w:val="2"/>
+              <w:sz w:val="22"/>
+              <w:szCs w:val="22"/>
+              <w14:ligatures w14:val="standardContextual"/>
+            </w:rPr>
+          </w:pPr>
+          <w:hyperlink w:anchor="_Toc137925481" w:history="1">
+            <w:r>
+              <w:rPr>
+                <w:rStyle w:val="Hyperlink"/>
+                <w:rFonts w:ascii="Times New Roman" w:hAnsi="Times New Roman" w:cs="Times New Roman"/>
+                <w:noProof/>
+              </w:rPr>
+              <w:t xml:space="preserve">5.6     </w:t>
+            </w:r>
+            <w:r>
+              <w:rPr>
+                <w:noProof/>
+                <w:kern w:val="2"/>
+                <w:sz w:val="22"/>
+                <w:szCs w:val="22"/>
+                <w14:ligatures w14:val="standardContextual"/>
+              </w:rPr>
+              <w:tab/>
+            </w:r>
+            <w:r>
+              <w:rPr>
+                <w:rStyle w:val="Hyperlink"/>
+                <w:rFonts w:ascii="Times New Roman" w:hAnsi="Times New Roman" w:cs="Times New Roman"/>
+                <w:noProof/>
+              </w:rPr>
+              <w:t>Studiu de caz 6 – setarea unui obiectiv de economisire sau a unei limite de cheltuire</w:t>
+            </w:r>
+            <w:r>
+              <w:rPr>
+                <w:noProof/>
+                <w:webHidden/>
+              </w:rPr>
+              <w:tab/>
+            </w:r>
+            <w:r>
+              <w:rPr>
+                <w:noProof/>
+                <w:webHidden/>
+              </w:rPr>
+              <w:fldChar w:fldCharType="begin"/>
+            </w:r>
+            <w:r>
+              <w:rPr>
+                <w:noProof/>
+                <w:webHidden/>
+              </w:rPr>
+              <w:instrText xml:space="preserve"> PAGEREF _Toc137925481 \h </w:instrText>
+            </w:r>
+            <w:r>
+              <w:rPr>
+                <w:noProof/>
+                <w:webHidden/>
+              </w:rPr>
+            </w:r>
+            <w:r>
+              <w:rPr>
+                <w:noProof/>
+                <w:webHidden/>
+              </w:rPr>
+              <w:fldChar w:fldCharType="separate"/>
+            </w:r>
+            <w:r>
+              <w:rPr>
+                <w:noProof/>
+                <w:webHidden/>
+              </w:rPr>
+              <w:t>45</w:t>
+            </w:r>
+            <w:r>
+              <w:rPr>
+                <w:noProof/>
+                <w:webHidden/>
+              </w:rPr>
+              <w:fldChar w:fldCharType="end"/>
+            </w:r>
+          </w:hyperlink>
+        </w:p>
+        <w:p>
+          <w:pPr>
+            <w:pStyle w:val="TOC2"/>
             <w:tabs>
               <w:tab w:val="right" w:leader="dot" w:pos="9019"/>
             </w:tabs>
@@ -3615,23 +4319,14 @@
               <w14:ligatures w14:val="standardContextual"/>
             </w:rPr>
           </w:pPr>
-          <w:hyperlink w:anchor="_Toc137844521" w:history="1">
+          <w:hyperlink w:anchor="_Toc137925482" w:history="1">
             <w:r>
               <w:rPr>
                 <w:rStyle w:val="Hyperlink"/>
                 <w:rFonts w:ascii="Times New Roman" w:hAnsi="Times New Roman" w:cs="Times New Roman"/>
                 <w:noProof/>
               </w:rPr>
-              <w:t xml:space="preserve">4.3.2 Antrenarea modelului de învățare automată </w:t>
-            </w:r>
-            <w:r>
-              <w:rPr>
-                <w:rStyle w:val="Hyperlink"/>
-                <w:rFonts w:ascii="Times New Roman" w:hAnsi="Times New Roman" w:cs="Times New Roman"/>
-                <w:noProof/>
-                <w:lang w:val="ro-RO"/>
-              </w:rPr>
-              <w:t>și integrarea în aplicația web</w:t>
+              <w:t>5.7     Studiu de caz 7 – vizualizarea postărilor de pe Twitter</w:t>
             </w:r>
             <w:r>
               <w:rPr>
@@ -3652,7 +4347,7 @@
                 <w:noProof/>
                 <w:webHidden/>
               </w:rPr>
-              <w:instrText xml:space="preserve"> PAGEREF _Toc137844521 \h </w:instrText>
+              <w:instrText xml:space="preserve"> PAGEREF _Toc137925482 \h </w:instrText>
             </w:r>
             <w:r>
               <w:rPr>
@@ -3672,7 +4367,7 @@
                 <w:noProof/>
                 <w:webHidden/>
               </w:rPr>
-              <w:t>41</w:t>
+              <w:t>45</w:t>
             </w:r>
             <w:r>
               <w:rPr>
@@ -3685,7 +4380,7 @@
         </w:p>
         <w:p>
           <w:pPr>
-            <w:pStyle w:val="TOC3"/>
+            <w:pStyle w:val="TOC2"/>
             <w:tabs>
               <w:tab w:val="right" w:leader="dot" w:pos="9019"/>
             </w:tabs>
@@ -3697,14 +4392,14 @@
               <w14:ligatures w14:val="standardContextual"/>
             </w:rPr>
           </w:pPr>
-          <w:hyperlink w:anchor="_Toc137844522" w:history="1">
+          <w:hyperlink w:anchor="_Toc137925483" w:history="1">
             <w:r>
               <w:rPr>
                 <w:rStyle w:val="Hyperlink"/>
                 <w:rFonts w:ascii="Times New Roman" w:hAnsi="Times New Roman" w:cs="Times New Roman"/>
                 <w:noProof/>
               </w:rPr>
-              <w:t>4.3.3  Rezultate obținute</w:t>
+              <w:t>5.8     Studiu de caz 8 – vizualizarea știrilor Google News etichetate</w:t>
             </w:r>
             <w:r>
               <w:rPr>
@@ -3725,7 +4420,7 @@
                 <w:noProof/>
                 <w:webHidden/>
               </w:rPr>
-              <w:instrText xml:space="preserve"> PAGEREF _Toc137844522 \h </w:instrText>
+              <w:instrText xml:space="preserve"> PAGEREF _Toc137925483 \h </w:instrText>
             </w:r>
             <w:r>
               <w:rPr>
@@ -3745,7 +4440,172 @@
                 <w:noProof/>
                 <w:webHidden/>
               </w:rPr>
-              <w:t>42</w:t>
+              <w:t>45</w:t>
+            </w:r>
+            <w:r>
+              <w:rPr>
+                <w:noProof/>
+                <w:webHidden/>
+              </w:rPr>
+              <w:fldChar w:fldCharType="end"/>
+            </w:r>
+          </w:hyperlink>
+        </w:p>
+        <w:p>
+          <w:pPr>
+            <w:pStyle w:val="TOC2"/>
+            <w:tabs>
+              <w:tab w:val="right" w:leader="dot" w:pos="9019"/>
+            </w:tabs>
+            <w:rPr>
+              <w:noProof/>
+              <w:kern w:val="2"/>
+              <w:sz w:val="22"/>
+              <w:szCs w:val="22"/>
+              <w14:ligatures w14:val="standardContextual"/>
+            </w:rPr>
+          </w:pPr>
+          <w:hyperlink w:anchor="_Toc137925484" w:history="1">
+            <w:r>
+              <w:rPr>
+                <w:rStyle w:val="Hyperlink"/>
+                <w:rFonts w:ascii="Times New Roman" w:hAnsi="Times New Roman" w:cs="Times New Roman"/>
+                <w:noProof/>
+              </w:rPr>
+              <w:t>5.9    Studiu de caz 9 – vizualizarea predicțiilor pentru activele financiare urmărite</w:t>
+            </w:r>
+            <w:r>
+              <w:rPr>
+                <w:noProof/>
+                <w:webHidden/>
+              </w:rPr>
+              <w:tab/>
+            </w:r>
+            <w:r>
+              <w:rPr>
+                <w:noProof/>
+                <w:webHidden/>
+              </w:rPr>
+              <w:fldChar w:fldCharType="begin"/>
+            </w:r>
+            <w:r>
+              <w:rPr>
+                <w:noProof/>
+                <w:webHidden/>
+              </w:rPr>
+              <w:instrText xml:space="preserve"> PAGEREF _Toc137925484 \h </w:instrText>
+            </w:r>
+            <w:r>
+              <w:rPr>
+                <w:noProof/>
+                <w:webHidden/>
+              </w:rPr>
+            </w:r>
+            <w:r>
+              <w:rPr>
+                <w:noProof/>
+                <w:webHidden/>
+              </w:rPr>
+              <w:fldChar w:fldCharType="separate"/>
+            </w:r>
+            <w:r>
+              <w:rPr>
+                <w:noProof/>
+                <w:webHidden/>
+              </w:rPr>
+              <w:t>45</w:t>
+            </w:r>
+            <w:r>
+              <w:rPr>
+                <w:noProof/>
+                <w:webHidden/>
+              </w:rPr>
+              <w:fldChar w:fldCharType="end"/>
+            </w:r>
+          </w:hyperlink>
+        </w:p>
+        <w:p>
+          <w:pPr>
+            <w:pStyle w:val="TOC2"/>
+            <w:tabs>
+              <w:tab w:val="left" w:pos="1100"/>
+              <w:tab w:val="right" w:leader="dot" w:pos="9019"/>
+            </w:tabs>
+            <w:rPr>
+              <w:noProof/>
+              <w:kern w:val="2"/>
+              <w:sz w:val="22"/>
+              <w:szCs w:val="22"/>
+              <w14:ligatures w14:val="standardContextual"/>
+            </w:rPr>
+          </w:pPr>
+          <w:hyperlink w:anchor="_Toc137925485" w:history="1">
+            <w:r>
+              <w:rPr>
+                <w:rStyle w:val="Hyperlink"/>
+                <w:rFonts w:ascii="Times New Roman" w:hAnsi="Times New Roman" w:cs="Times New Roman"/>
+                <w:noProof/>
+              </w:rPr>
+              <w:t xml:space="preserve">5.10  </w:t>
+            </w:r>
+            <w:r>
+              <w:rPr>
+                <w:noProof/>
+                <w:kern w:val="2"/>
+                <w:sz w:val="22"/>
+                <w:szCs w:val="22"/>
+                <w14:ligatures w14:val="standardContextual"/>
+              </w:rPr>
+              <w:tab/>
+            </w:r>
+            <w:r>
+              <w:rPr>
+                <w:rStyle w:val="Hyperlink"/>
+                <w:rFonts w:ascii="Times New Roman" w:hAnsi="Times New Roman" w:cs="Times New Roman"/>
+                <w:noProof/>
+              </w:rPr>
+              <w:t>Studiu de caz 10 – vizualizarea evoluției în timp real a activelor financiare urmărite</w:t>
+            </w:r>
+            <w:r>
+              <w:rPr>
+                <w:noProof/>
+                <w:webHidden/>
+              </w:rPr>
+              <w:tab/>
+            </w:r>
+            <w:r>
+              <w:rPr>
+                <w:noProof/>
+                <w:webHidden/>
+              </w:rPr>
+              <w:fldChar w:fldCharType="begin"/>
+            </w:r>
+            <w:r>
+              <w:rPr>
+                <w:noProof/>
+                <w:webHidden/>
+              </w:rPr>
+              <w:instrText xml:space="preserve"> PAGEREF _Toc137925485 \h </w:instrText>
+            </w:r>
+            <w:r>
+              <w:rPr>
+                <w:noProof/>
+                <w:webHidden/>
+              </w:rPr>
+            </w:r>
+            <w:r>
+              <w:rPr>
+                <w:noProof/>
+                <w:webHidden/>
+              </w:rPr>
+              <w:fldChar w:fldCharType="separate"/>
+            </w:r>
+            <w:r>
+              <w:rPr>
+                <w:noProof/>
+                <w:webHidden/>
+              </w:rPr>
+              <w:t>45</w:t>
             </w:r>
             <w:r>
               <w:rPr>
@@ -3771,7 +4631,7 @@
               <w14:ligatures w14:val="standardContextual"/>
             </w:rPr>
           </w:pPr>
-          <w:hyperlink w:anchor="_Toc137844523" w:history="1">
+          <w:hyperlink w:anchor="_Toc137925486" w:history="1">
             <w:r>
               <w:rPr>
                 <w:rStyle w:val="Hyperlink"/>
@@ -3779,7 +4639,7 @@
                 <w:noProof/>
                 <w:lang w:val="ro-RO"/>
               </w:rPr>
-              <w:t>5.</w:t>
+              <w:t>6.</w:t>
             </w:r>
             <w:r>
               <w:rPr>
@@ -3798,7 +4658,7 @@
                 <w:noProof/>
                 <w:lang w:val="ro-RO"/>
               </w:rPr>
-              <w:t>Studiu de caz (7 pagini) – pag 53</w:t>
+              <w:t>Concluzii – pag 55</w:t>
             </w:r>
             <w:r>
               <w:rPr>
@@ -3819,7 +4679,7 @@
                 <w:noProof/>
                 <w:webHidden/>
               </w:rPr>
-              <w:instrText xml:space="preserve"> PAGEREF _Toc137844523 \h </w:instrText>
+              <w:instrText xml:space="preserve"> PAGEREF _Toc137925486 \h </w:instrText>
             </w:r>
             <w:r>
               <w:rPr>
@@ -3839,226 +4699,7 @@
                 <w:noProof/>
                 <w:webHidden/>
               </w:rPr>
-              <w:t>42</w:t>
-            </w:r>
-            <w:r>
-              <w:rPr>
-                <w:noProof/>
-                <w:webHidden/>
-              </w:rPr>
-              <w:fldChar w:fldCharType="end"/>
-            </w:r>
-          </w:hyperlink>
-        </w:p>
-        <w:p>
-          <w:pPr>
-            <w:pStyle w:val="TOC2"/>
-            <w:tabs>
-              <w:tab w:val="right" w:leader="dot" w:pos="9019"/>
-            </w:tabs>
-            <w:rPr>
-              <w:noProof/>
-              <w:kern w:val="2"/>
-              <w:sz w:val="22"/>
-              <w:szCs w:val="22"/>
-              <w14:ligatures w14:val="standardContextual"/>
-            </w:rPr>
-          </w:pPr>
-          <w:hyperlink w:anchor="_Toc137844524" w:history="1">
-            <w:r>
-              <w:rPr>
-                <w:rStyle w:val="Hyperlink"/>
-                <w:rFonts w:ascii="Times New Roman" w:hAnsi="Times New Roman" w:cs="Times New Roman"/>
-                <w:noProof/>
-              </w:rPr>
-              <w:t>5.1     Modelul de învățare automată</w:t>
-            </w:r>
-            <w:r>
-              <w:rPr>
-                <w:noProof/>
-                <w:webHidden/>
-              </w:rPr>
-              <w:tab/>
-            </w:r>
-            <w:r>
-              <w:rPr>
-                <w:noProof/>
-                <w:webHidden/>
-              </w:rPr>
-              <w:fldChar w:fldCharType="begin"/>
-            </w:r>
-            <w:r>
-              <w:rPr>
-                <w:noProof/>
-                <w:webHidden/>
-              </w:rPr>
-              <w:instrText xml:space="preserve"> PAGEREF _Toc137844524 \h </w:instrText>
-            </w:r>
-            <w:r>
-              <w:rPr>
-                <w:noProof/>
-                <w:webHidden/>
-              </w:rPr>
-            </w:r>
-            <w:r>
-              <w:rPr>
-                <w:noProof/>
-                <w:webHidden/>
-              </w:rPr>
-              <w:fldChar w:fldCharType="separate"/>
-            </w:r>
-            <w:r>
-              <w:rPr>
-                <w:noProof/>
-                <w:webHidden/>
-              </w:rPr>
-              <w:t>42</w:t>
-            </w:r>
-            <w:r>
-              <w:rPr>
-                <w:noProof/>
-                <w:webHidden/>
-              </w:rPr>
-              <w:fldChar w:fldCharType="end"/>
-            </w:r>
-          </w:hyperlink>
-        </w:p>
-        <w:p>
-          <w:pPr>
-            <w:pStyle w:val="TOC2"/>
-            <w:tabs>
-              <w:tab w:val="right" w:leader="dot" w:pos="9019"/>
-            </w:tabs>
-            <w:rPr>
-              <w:noProof/>
-              <w:kern w:val="2"/>
-              <w:sz w:val="22"/>
-              <w:szCs w:val="22"/>
-              <w14:ligatures w14:val="standardContextual"/>
-            </w:rPr>
-          </w:pPr>
-          <w:hyperlink w:anchor="_Toc137844525" w:history="1">
-            <w:r>
-              <w:rPr>
-                <w:rStyle w:val="Hyperlink"/>
-                <w:rFonts w:ascii="Times New Roman" w:hAnsi="Times New Roman" w:cs="Times New Roman"/>
-                <w:noProof/>
-              </w:rPr>
-              <w:t>5.2     Modelul de învățare automată</w:t>
-            </w:r>
-            <w:r>
-              <w:rPr>
-                <w:noProof/>
-                <w:webHidden/>
-              </w:rPr>
-              <w:tab/>
-            </w:r>
-            <w:r>
-              <w:rPr>
-                <w:noProof/>
-                <w:webHidden/>
-              </w:rPr>
-              <w:fldChar w:fldCharType="begin"/>
-            </w:r>
-            <w:r>
-              <w:rPr>
-                <w:noProof/>
-                <w:webHidden/>
-              </w:rPr>
-              <w:instrText xml:space="preserve"> PAGEREF _Toc137844525 \h </w:instrText>
-            </w:r>
-            <w:r>
-              <w:rPr>
-                <w:noProof/>
-                <w:webHidden/>
-              </w:rPr>
-            </w:r>
-            <w:r>
-              <w:rPr>
-                <w:noProof/>
-                <w:webHidden/>
-              </w:rPr>
-              <w:fldChar w:fldCharType="separate"/>
-            </w:r>
-            <w:r>
-              <w:rPr>
-                <w:noProof/>
-                <w:webHidden/>
-              </w:rPr>
-              <w:t>42</w:t>
-            </w:r>
-            <w:r>
-              <w:rPr>
-                <w:noProof/>
-                <w:webHidden/>
-              </w:rPr>
-              <w:fldChar w:fldCharType="end"/>
-            </w:r>
-          </w:hyperlink>
-        </w:p>
-        <w:p>
-          <w:pPr>
-            <w:pStyle w:val="TOC2"/>
-            <w:tabs>
-              <w:tab w:val="right" w:leader="dot" w:pos="9019"/>
-            </w:tabs>
-            <w:rPr>
-              <w:noProof/>
-              <w:kern w:val="2"/>
-              <w:sz w:val="22"/>
-              <w:szCs w:val="22"/>
-              <w14:ligatures w14:val="standardContextual"/>
-            </w:rPr>
-          </w:pPr>
-          <w:hyperlink w:anchor="_Toc137844526" w:history="1">
-            <w:r>
-              <w:rPr>
-                <w:rStyle w:val="Hyperlink"/>
-                <w:rFonts w:ascii="Times New Roman" w:hAnsi="Times New Roman" w:cs="Times New Roman"/>
-                <w:noProof/>
-              </w:rPr>
-              <w:t>5.3     Modelul de învățare automată</w:t>
-            </w:r>
-            <w:r>
-              <w:rPr>
-                <w:noProof/>
-                <w:webHidden/>
-              </w:rPr>
-              <w:tab/>
-            </w:r>
-            <w:r>
-              <w:rPr>
-                <w:noProof/>
-                <w:webHidden/>
-              </w:rPr>
-              <w:fldChar w:fldCharType="begin"/>
-            </w:r>
-            <w:r>
-              <w:rPr>
-                <w:noProof/>
-                <w:webHidden/>
-              </w:rPr>
-              <w:instrText xml:space="preserve"> PAGEREF _Toc137844526 \h </w:instrText>
-            </w:r>
-            <w:r>
-              <w:rPr>
-                <w:noProof/>
-                <w:webHidden/>
-              </w:rPr>
-            </w:r>
-            <w:r>
-              <w:rPr>
-                <w:noProof/>
-                <w:webHidden/>
-              </w:rPr>
-              <w:fldChar w:fldCharType="separate"/>
-            </w:r>
-            <w:r>
-              <w:rPr>
-                <w:noProof/>
-                <w:webHidden/>
-              </w:rPr>
-              <w:t>42</w:t>
+              <w:t>45</w:t>
             </w:r>
             <w:r>
               <w:rPr>
@@ -4084,15 +4725,14 @@
               <w14:ligatures w14:val="standardContextual"/>
             </w:rPr>
           </w:pPr>
-          <w:hyperlink w:anchor="_Toc137844527" w:history="1">
+          <w:hyperlink w:anchor="_Toc137925487" w:history="1">
             <w:r>
               <w:rPr>
                 <w:rStyle w:val="Hyperlink"/>
                 <w:rFonts w:ascii="Times New Roman" w:hAnsi="Times New Roman" w:cs="Times New Roman"/>
                 <w:noProof/>
-                <w:lang w:val="ro-RO"/>
-              </w:rPr>
-              <w:t>6.</w:t>
+              </w:rPr>
+              <w:t>3.</w:t>
             </w:r>
             <w:r>
               <w:rPr>
@@ -4111,7 +4751,7 @@
                 <w:noProof/>
                 <w:lang w:val="ro-RO"/>
               </w:rPr>
-              <w:t>Concluzii – pag 55</w:t>
+              <w:t>Lucrări citate</w:t>
             </w:r>
             <w:r>
               <w:rPr>
@@ -4132,7 +4772,7 @@
                 <w:noProof/>
                 <w:webHidden/>
               </w:rPr>
-              <w:instrText xml:space="preserve"> PAGEREF _Toc137844527 \h </w:instrText>
+              <w:instrText xml:space="preserve"> PAGEREF _Toc137925487 \h </w:instrText>
             </w:r>
             <w:r>
               <w:rPr>
@@ -4152,100 +4792,7 @@
                 <w:noProof/>
                 <w:webHidden/>
               </w:rPr>
-              <w:t>42</w:t>
-            </w:r>
-            <w:r>
-              <w:rPr>
-                <w:noProof/>
-                <w:webHidden/>
-              </w:rPr>
-              <w:fldChar w:fldCharType="end"/>
-            </w:r>
-          </w:hyperlink>
-        </w:p>
-        <w:p>
-          <w:pPr>
-            <w:pStyle w:val="TOC1"/>
-            <w:tabs>
-              <w:tab w:val="left" w:pos="480"/>
-              <w:tab w:val="right" w:leader="dot" w:pos="9019"/>
-            </w:tabs>
-            <w:rPr>
-              <w:noProof/>
-              <w:kern w:val="2"/>
-              <w:sz w:val="22"/>
-              <w:szCs w:val="22"/>
-              <w14:ligatures w14:val="standardContextual"/>
-            </w:rPr>
-          </w:pPr>
-          <w:hyperlink w:anchor="_Toc137844528" w:history="1">
-            <w:r>
-              <w:rPr>
-                <w:rStyle w:val="Hyperlink"/>
-                <w:rFonts w:ascii="Times New Roman" w:hAnsi="Times New Roman" w:cs="Times New Roman"/>
-                <w:noProof/>
-              </w:rPr>
-              <w:t>3.</w:t>
-            </w:r>
-            <w:r>
-              <w:rPr>
-                <w:noProof/>
-                <w:kern w:val="2"/>
-                <w:sz w:val="22"/>
-                <w:szCs w:val="22"/>
-                <w14:ligatures w14:val="standardContextual"/>
-              </w:rPr>
-              <w:tab/>
-            </w:r>
-            <w:r>
-              <w:rPr>
-                <w:rStyle w:val="Hyperlink"/>
-                <w:rFonts w:ascii="Times New Roman" w:hAnsi="Times New Roman" w:cs="Times New Roman"/>
-                <w:noProof/>
-                <w:lang w:val="ro-RO"/>
-              </w:rPr>
-              <w:t>Lucrări citate</w:t>
-            </w:r>
-            <w:r>
-              <w:rPr>
-                <w:noProof/>
-                <w:webHidden/>
-              </w:rPr>
-              <w:tab/>
-            </w:r>
-            <w:r>
-              <w:rPr>
-                <w:noProof/>
-                <w:webHidden/>
-              </w:rPr>
-              <w:fldChar w:fldCharType="begin"/>
-            </w:r>
-            <w:r>
-              <w:rPr>
-                <w:noProof/>
-                <w:webHidden/>
-              </w:rPr>
-              <w:instrText xml:space="preserve"> PAGEREF _Toc137844528 \h </w:instrText>
-            </w:r>
-            <w:r>
-              <w:rPr>
-                <w:noProof/>
-                <w:webHidden/>
-              </w:rPr>
-            </w:r>
-            <w:r>
-              <w:rPr>
-                <w:noProof/>
-                <w:webHidden/>
-              </w:rPr>
-              <w:fldChar w:fldCharType="separate"/>
-            </w:r>
-            <w:r>
-              <w:rPr>
-                <w:noProof/>
-                <w:webHidden/>
-              </w:rPr>
-              <w:t>44</w:t>
+              <w:t>47</w:t>
             </w:r>
             <w:r>
               <w:rPr>
@@ -4431,90 +4978,6 @@
     </w:p>
     <w:p>
       <w:pPr>
-        <w:spacing w:line="240" w:lineRule="auto"/>
-        <w:rPr>
-          <w:rFonts w:ascii="Times New Roman" w:eastAsiaTheme="majorEastAsia" w:hAnsi="Times New Roman" w:cs="Times New Roman"/>
-          <w:b/>
-          <w:bCs/>
-          <w:caps/>
-          <w:spacing w:val="4"/>
-          <w:sz w:val="28"/>
-          <w:szCs w:val="28"/>
-        </w:rPr>
-      </w:pPr>
-    </w:p>
-    <w:p>
-      <w:pPr>
-        <w:spacing w:line="240" w:lineRule="auto"/>
-        <w:rPr>
-          <w:rFonts w:ascii="Times New Roman" w:eastAsiaTheme="majorEastAsia" w:hAnsi="Times New Roman" w:cs="Times New Roman"/>
-          <w:b/>
-          <w:bCs/>
-          <w:caps/>
-          <w:spacing w:val="4"/>
-          <w:sz w:val="28"/>
-          <w:szCs w:val="28"/>
-        </w:rPr>
-      </w:pPr>
-    </w:p>
-    <w:p>
-      <w:pPr>
-        <w:spacing w:line="240" w:lineRule="auto"/>
-        <w:rPr>
-          <w:rFonts w:ascii="Times New Roman" w:eastAsiaTheme="majorEastAsia" w:hAnsi="Times New Roman" w:cs="Times New Roman"/>
-          <w:b/>
-          <w:bCs/>
-          <w:caps/>
-          <w:spacing w:val="4"/>
-          <w:sz w:val="28"/>
-          <w:szCs w:val="28"/>
-        </w:rPr>
-      </w:pPr>
-    </w:p>
-    <w:p>
-      <w:pPr>
-        <w:spacing w:line="240" w:lineRule="auto"/>
-        <w:rPr>
-          <w:rFonts w:ascii="Times New Roman" w:eastAsiaTheme="majorEastAsia" w:hAnsi="Times New Roman" w:cs="Times New Roman"/>
-          <w:b/>
-          <w:bCs/>
-          <w:caps/>
-          <w:spacing w:val="4"/>
-          <w:sz w:val="28"/>
-          <w:szCs w:val="28"/>
-        </w:rPr>
-      </w:pPr>
-    </w:p>
-    <w:p>
-      <w:pPr>
-        <w:spacing w:line="240" w:lineRule="auto"/>
-        <w:rPr>
-          <w:rFonts w:ascii="Times New Roman" w:eastAsiaTheme="majorEastAsia" w:hAnsi="Times New Roman" w:cs="Times New Roman"/>
-          <w:b/>
-          <w:bCs/>
-          <w:caps/>
-          <w:spacing w:val="4"/>
-          <w:sz w:val="28"/>
-          <w:szCs w:val="28"/>
-        </w:rPr>
-      </w:pPr>
-    </w:p>
-    <w:p>
-      <w:pPr>
-        <w:spacing w:line="240" w:lineRule="auto"/>
-        <w:rPr>
-          <w:rFonts w:ascii="Times New Roman" w:eastAsiaTheme="majorEastAsia" w:hAnsi="Times New Roman" w:cs="Times New Roman"/>
-          <w:b/>
-          <w:bCs/>
-          <w:caps/>
-          <w:spacing w:val="4"/>
-          <w:sz w:val="28"/>
-          <w:szCs w:val="28"/>
-        </w:rPr>
-      </w:pPr>
-    </w:p>
-    <w:p>
-      <w:pPr>
         <w:pStyle w:val="Heading1"/>
         <w:numPr>
           <w:ilvl w:val="0"/>
@@ -4539,7 +5002,7 @@
         <w:lastRenderedPageBreak/>
         <w:t xml:space="preserve"> </w:t>
       </w:r>
-      <w:bookmarkStart w:id="3" w:name="_Toc137844488"/>
+      <w:bookmarkStart w:id="3" w:name="_Toc137925440"/>
       <w:r>
         <w:rPr>
           <w:rFonts w:ascii="Times New Roman" w:hAnsi="Times New Roman" w:cs="Times New Roman"/>
@@ -4569,7 +5032,7 @@
           <w:lang w:val="ro-RO"/>
         </w:rPr>
       </w:pPr>
-      <w:bookmarkStart w:id="4" w:name="_Toc137844489"/>
+      <w:bookmarkStart w:id="4" w:name="_Toc137925441"/>
       <w:r>
         <w:rPr>
           <w:rFonts w:ascii="Times New Roman" w:hAnsi="Times New Roman" w:cs="Times New Roman"/>
@@ -4801,7 +5264,7 @@
           <w:lang w:val="ro-RO"/>
         </w:rPr>
       </w:pPr>
-      <w:bookmarkStart w:id="5" w:name="_Toc137844490"/>
+      <w:bookmarkStart w:id="5" w:name="_Toc137925442"/>
       <w:r>
         <w:rPr>
           <w:rFonts w:ascii="Times New Roman" w:hAnsi="Times New Roman" w:cs="Times New Roman"/>
@@ -5249,7 +5712,7 @@
           <w:lang w:val="ro-RO"/>
         </w:rPr>
       </w:pPr>
-      <w:bookmarkStart w:id="6" w:name="_Toc137844491"/>
+      <w:bookmarkStart w:id="6" w:name="_Toc137925443"/>
       <w:r>
         <w:rPr>
           <w:rFonts w:ascii="Times New Roman" w:hAnsi="Times New Roman" w:cs="Times New Roman"/>
@@ -5519,7 +5982,7 @@
           <w:lang w:val="ro-RO"/>
         </w:rPr>
       </w:pPr>
-      <w:bookmarkStart w:id="7" w:name="_Toc137844492"/>
+      <w:bookmarkStart w:id="7" w:name="_Toc137925444"/>
       <w:r>
         <w:rPr>
           <w:rFonts w:ascii="Times New Roman" w:hAnsi="Times New Roman" w:cs="Times New Roman"/>
@@ -5786,7 +6249,7 @@
         <w:lastRenderedPageBreak/>
         <w:t xml:space="preserve"> </w:t>
       </w:r>
-      <w:bookmarkStart w:id="8" w:name="_Toc137844493"/>
+      <w:bookmarkStart w:id="8" w:name="_Toc137925445"/>
       <w:r>
         <w:rPr>
           <w:rFonts w:ascii="Times New Roman" w:hAnsi="Times New Roman" w:cs="Times New Roman"/>
@@ -5819,7 +6282,7 @@
           <w:lang w:val="ro-RO"/>
         </w:rPr>
       </w:pPr>
-      <w:bookmarkStart w:id="9" w:name="_Toc137844494"/>
+      <w:bookmarkStart w:id="9" w:name="_Toc137925446"/>
       <w:r>
         <w:rPr>
           <w:rFonts w:ascii="Times New Roman" w:hAnsi="Times New Roman" w:cs="Times New Roman"/>
@@ -6243,7 +6706,7 @@
           <w:lang w:val="ro-RO"/>
         </w:rPr>
       </w:pPr>
-      <w:bookmarkStart w:id="10" w:name="_Toc137844495"/>
+      <w:bookmarkStart w:id="10" w:name="_Toc137925447"/>
       <w:r>
         <w:rPr>
           <w:rFonts w:ascii="Times New Roman" w:hAnsi="Times New Roman" w:cs="Times New Roman"/>
@@ -6337,7 +6800,7 @@
           <w:rFonts w:ascii="Times New Roman" w:hAnsi="Times New Roman" w:cs="Times New Roman"/>
         </w:rPr>
       </w:pPr>
-      <w:bookmarkStart w:id="11" w:name="_Toc137844496"/>
+      <w:bookmarkStart w:id="11" w:name="_Toc137925448"/>
       <w:r>
         <w:rPr>
           <w:rFonts w:ascii="Times New Roman" w:hAnsi="Times New Roman" w:cs="Times New Roman"/>
@@ -6405,7 +6868,7 @@
           <w:noProof/>
         </w:rPr>
         <w:drawing>
-          <wp:anchor distT="0" distB="0" distL="114300" distR="114300" simplePos="0" relativeHeight="251609600" behindDoc="0" locked="0" layoutInCell="1" allowOverlap="1" wp14:anchorId="70F0EA9E" wp14:editId="4ECB86C5">
+          <wp:anchor distT="0" distB="0" distL="114300" distR="114300" simplePos="0" relativeHeight="251588096" behindDoc="0" locked="0" layoutInCell="1" allowOverlap="1" wp14:anchorId="70F0EA9E" wp14:editId="4ECB86C5">
             <wp:simplePos x="0" y="0"/>
             <wp:positionH relativeFrom="margin">
               <wp:posOffset>825500</wp:posOffset>
@@ -6666,7 +7129,7 @@
           <w:rFonts w:ascii="Times New Roman" w:hAnsi="Times New Roman" w:cs="Times New Roman"/>
         </w:rPr>
       </w:pPr>
-      <w:bookmarkStart w:id="12" w:name="_Toc137844497"/>
+      <w:bookmarkStart w:id="12" w:name="_Toc137925449"/>
       <w:r>
         <w:rPr>
           <w:rFonts w:ascii="Times New Roman" w:hAnsi="Times New Roman" w:cs="Times New Roman"/>
@@ -6819,7 +7282,7 @@
           <w:noProof/>
         </w:rPr>
         <w:drawing>
-          <wp:anchor distT="0" distB="0" distL="114300" distR="114300" simplePos="0" relativeHeight="251611648" behindDoc="0" locked="0" layoutInCell="1" allowOverlap="1" wp14:anchorId="15868B65" wp14:editId="70FE21C9">
+          <wp:anchor distT="0" distB="0" distL="114300" distR="114300" simplePos="0" relativeHeight="251592192" behindDoc="0" locked="0" layoutInCell="1" allowOverlap="1" wp14:anchorId="15868B65" wp14:editId="70FE21C9">
             <wp:simplePos x="0" y="0"/>
             <wp:positionH relativeFrom="margin">
               <wp:posOffset>955156</wp:posOffset>
@@ -6993,7 +7456,7 @@
           <w:rFonts w:ascii="Times New Roman" w:hAnsi="Times New Roman" w:cs="Times New Roman"/>
         </w:rPr>
       </w:pPr>
-      <w:bookmarkStart w:id="13" w:name="_Toc137844498"/>
+      <w:bookmarkStart w:id="13" w:name="_Toc137925450"/>
       <w:r>
         <w:rPr>
           <w:rFonts w:ascii="Times New Roman" w:hAnsi="Times New Roman" w:cs="Times New Roman"/>
@@ -7161,7 +7624,7 @@
           <w:noProof/>
         </w:rPr>
         <w:drawing>
-          <wp:anchor distT="0" distB="0" distL="114300" distR="114300" simplePos="0" relativeHeight="251613696" behindDoc="0" locked="0" layoutInCell="1" allowOverlap="1" wp14:anchorId="4B2F0637" wp14:editId="6062FD46">
+          <wp:anchor distT="0" distB="0" distL="114300" distR="114300" simplePos="0" relativeHeight="251596288" behindDoc="0" locked="0" layoutInCell="1" allowOverlap="1" wp14:anchorId="4B2F0637" wp14:editId="6062FD46">
             <wp:simplePos x="0" y="0"/>
             <wp:positionH relativeFrom="margin">
               <wp:posOffset>1262264</wp:posOffset>
@@ -7329,7 +7792,7 @@
           <w:lang w:val="ro-RO"/>
         </w:rPr>
       </w:pPr>
-      <w:bookmarkStart w:id="14" w:name="_Toc137844499"/>
+      <w:bookmarkStart w:id="14" w:name="_Toc137925451"/>
       <w:r>
         <w:rPr>
           <w:rFonts w:ascii="Times New Roman" w:hAnsi="Times New Roman" w:cs="Times New Roman"/>
@@ -11338,7 +11801,6 @@
         </w:rPr>
         <w:t xml:space="preserve">În final, succesul unei aplicații constă în a oferi o experiență personalizată și utilă fiecărui utilizator, abordând specificațiile și cerințele individuale ale acestora. </w:t>
       </w:r>
-      <w:bookmarkStart w:id="15" w:name="_Toc137844500"/>
       <w:r>
         <w:rPr>
           <w:rFonts w:ascii="Times New Roman" w:hAnsi="Times New Roman" w:cs="Times New Roman"/>
@@ -11346,7 +11808,6 @@
         </w:rPr>
         <w:t>Stabilirea cerințelor funcționale și non-funcționale ale aplicației</w:t>
       </w:r>
-      <w:bookmarkEnd w:id="15"/>
     </w:p>
     <w:p>
       <w:pPr>
@@ -11369,7 +11830,7 @@
           <w:lang w:val="ro-RO"/>
         </w:rPr>
       </w:pPr>
-      <w:bookmarkStart w:id="16" w:name="_Toc137844501"/>
+      <w:bookmarkStart w:id="15" w:name="_Toc137925452"/>
       <w:r>
         <w:rPr>
           <w:rFonts w:ascii="Times New Roman" w:hAnsi="Times New Roman" w:cs="Times New Roman"/>
@@ -11379,7 +11840,7 @@
         </w:rPr>
         <w:t>Cerințe funcționale</w:t>
       </w:r>
-      <w:bookmarkEnd w:id="16"/>
+      <w:bookmarkEnd w:id="15"/>
     </w:p>
     <w:p>
       <w:pPr>
@@ -11438,7 +11899,7 @@
           <w:lang w:val="ro-RO"/>
         </w:rPr>
         <w:drawing>
-          <wp:anchor distT="0" distB="0" distL="114300" distR="114300" simplePos="0" relativeHeight="251617792" behindDoc="0" locked="0" layoutInCell="1" allowOverlap="1" wp14:anchorId="76106A15" wp14:editId="43768C06">
+          <wp:anchor distT="0" distB="0" distL="114300" distR="114300" simplePos="0" relativeHeight="251602432" behindDoc="0" locked="0" layoutInCell="1" allowOverlap="1" wp14:anchorId="76106A15" wp14:editId="43768C06">
             <wp:simplePos x="0" y="0"/>
             <wp:positionH relativeFrom="margin">
               <wp:posOffset>34175</wp:posOffset>
@@ -12361,7 +12822,7 @@
           <w:lang w:val="ro-RO"/>
         </w:rPr>
       </w:pPr>
-      <w:bookmarkStart w:id="17" w:name="_Toc137844502"/>
+      <w:bookmarkStart w:id="16" w:name="_Toc137925453"/>
       <w:r>
         <w:rPr>
           <w:rFonts w:ascii="Times New Roman" w:hAnsi="Times New Roman" w:cs="Times New Roman"/>
@@ -12372,7 +12833,7 @@
         <w:lastRenderedPageBreak/>
         <w:t>Cerințe non-funcționale</w:t>
       </w:r>
-      <w:bookmarkEnd w:id="17"/>
+      <w:bookmarkEnd w:id="16"/>
     </w:p>
     <w:p>
       <w:pPr>
@@ -12643,7 +13104,7 @@
         </w:rPr>
         <w:t xml:space="preserve"> </w:t>
       </w:r>
-      <w:bookmarkStart w:id="18" w:name="_Toc137844503"/>
+      <w:bookmarkStart w:id="17" w:name="_Toc137925454"/>
       <w:r>
         <w:rPr>
           <w:rFonts w:ascii="Times New Roman" w:hAnsi="Times New Roman" w:cs="Times New Roman"/>
@@ -12654,7 +13115,7 @@
         </w:rPr>
         <w:t>Selectarea soluției tehnice</w:t>
       </w:r>
-      <w:bookmarkEnd w:id="18"/>
+      <w:bookmarkEnd w:id="17"/>
     </w:p>
     <w:p>
       <w:pPr>
@@ -12674,7 +13135,7 @@
           <w:rFonts w:ascii="Times New Roman" w:hAnsi="Times New Roman" w:cs="Times New Roman"/>
         </w:rPr>
       </w:pPr>
-      <w:bookmarkStart w:id="19" w:name="_Toc137844504"/>
+      <w:bookmarkStart w:id="18" w:name="_Toc137925455"/>
       <w:r>
         <w:rPr>
           <w:rFonts w:ascii="Times New Roman" w:hAnsi="Times New Roman" w:cs="Times New Roman"/>
@@ -12687,7 +13148,7 @@
         </w:rPr>
         <w:t>Arhitectura web de tip MERN</w:t>
       </w:r>
-      <w:bookmarkEnd w:id="19"/>
+      <w:bookmarkEnd w:id="18"/>
     </w:p>
     <w:p/>
     <w:p>
@@ -12751,7 +13212,7 @@
         </w:rPr>
         <w:lastRenderedPageBreak/>
         <w:drawing>
-          <wp:anchor distT="0" distB="0" distL="114300" distR="114300" simplePos="0" relativeHeight="251619840" behindDoc="0" locked="0" layoutInCell="1" allowOverlap="1" wp14:anchorId="494A374D" wp14:editId="736FB586">
+          <wp:anchor distT="0" distB="0" distL="114300" distR="114300" simplePos="0" relativeHeight="251606528" behindDoc="0" locked="0" layoutInCell="1" allowOverlap="1" wp14:anchorId="494A374D" wp14:editId="736FB586">
             <wp:simplePos x="0" y="0"/>
             <wp:positionH relativeFrom="column">
               <wp:posOffset>972967</wp:posOffset>
@@ -13035,7 +13496,7 @@
           <w:szCs w:val="28"/>
         </w:rPr>
       </w:pPr>
-      <w:bookmarkStart w:id="20" w:name="_Toc137844505"/>
+      <w:bookmarkStart w:id="19" w:name="_Toc137925456"/>
       <w:r>
         <w:rPr>
           <w:rFonts w:ascii="Times New Roman" w:hAnsi="Times New Roman" w:cs="Times New Roman"/>
@@ -13068,7 +13529,7 @@
         </w:rPr>
         <w:t xml:space="preserve"> MongoDB</w:t>
       </w:r>
-      <w:bookmarkEnd w:id="20"/>
+      <w:bookmarkEnd w:id="19"/>
     </w:p>
     <w:p/>
     <w:p>
@@ -13203,7 +13664,7 @@
           <w:lang w:val="ro-RO"/>
         </w:rPr>
         <w:drawing>
-          <wp:anchor distT="0" distB="0" distL="114300" distR="114300" simplePos="0" relativeHeight="251607552" behindDoc="0" locked="0" layoutInCell="1" allowOverlap="1" wp14:anchorId="4A79A712" wp14:editId="7A349881">
+          <wp:anchor distT="0" distB="0" distL="114300" distR="114300" simplePos="0" relativeHeight="251584000" behindDoc="0" locked="0" layoutInCell="1" allowOverlap="1" wp14:anchorId="4A79A712" wp14:editId="7A349881">
             <wp:simplePos x="0" y="0"/>
             <wp:positionH relativeFrom="column">
               <wp:posOffset>0</wp:posOffset>
@@ -13265,7 +13726,7 @@
           <w:lang w:val="ro-RO"/>
         </w:rPr>
         <w:drawing>
-          <wp:anchor distT="0" distB="0" distL="114300" distR="114300" simplePos="0" relativeHeight="251628032" behindDoc="0" locked="0" layoutInCell="1" allowOverlap="1" wp14:anchorId="0208F8FD" wp14:editId="20A509BB">
+          <wp:anchor distT="0" distB="0" distL="114300" distR="114300" simplePos="0" relativeHeight="251622912" behindDoc="0" locked="0" layoutInCell="1" allowOverlap="1" wp14:anchorId="0208F8FD" wp14:editId="20A509BB">
             <wp:simplePos x="0" y="0"/>
             <wp:positionH relativeFrom="column">
               <wp:posOffset>3282950</wp:posOffset>
@@ -13381,7 +13842,7 @@
           <w:szCs w:val="28"/>
         </w:rPr>
       </w:pPr>
-      <w:bookmarkStart w:id="21" w:name="_Toc137844506"/>
+      <w:bookmarkStart w:id="20" w:name="_Toc137925457"/>
       <w:r>
         <w:rPr>
           <w:rFonts w:ascii="Times New Roman" w:hAnsi="Times New Roman" w:cs="Times New Roman"/>
@@ -13422,7 +13883,7 @@
         </w:rPr>
         <w:t>.js</w:t>
       </w:r>
-      <w:bookmarkEnd w:id="21"/>
+      <w:bookmarkEnd w:id="20"/>
     </w:p>
     <w:p/>
     <w:p>
@@ -13526,7 +13987,7 @@
           <w:szCs w:val="28"/>
         </w:rPr>
       </w:pPr>
-      <w:bookmarkStart w:id="22" w:name="_Toc137844507"/>
+      <w:bookmarkStart w:id="21" w:name="_Toc137925458"/>
       <w:r>
         <w:rPr>
           <w:rFonts w:ascii="Times New Roman" w:hAnsi="Times New Roman" w:cs="Times New Roman"/>
@@ -13576,7 +14037,7 @@
         </w:rPr>
         <w:t>.js</w:t>
       </w:r>
-      <w:bookmarkEnd w:id="22"/>
+      <w:bookmarkEnd w:id="21"/>
     </w:p>
     <w:p/>
     <w:p>
@@ -14121,7 +14582,7 @@
           <w:szCs w:val="28"/>
         </w:rPr>
       </w:pPr>
-      <w:bookmarkStart w:id="23" w:name="_Toc137844508"/>
+      <w:bookmarkStart w:id="22" w:name="_Toc137925459"/>
       <w:r>
         <w:rPr>
           <w:rFonts w:ascii="Times New Roman" w:hAnsi="Times New Roman" w:cs="Times New Roman"/>
@@ -14138,7 +14599,7 @@
         </w:rPr>
         <w:t xml:space="preserve"> JS</w:t>
       </w:r>
-      <w:bookmarkEnd w:id="23"/>
+      <w:bookmarkEnd w:id="22"/>
     </w:p>
     <w:p/>
     <w:p>
@@ -14678,7 +15139,7 @@
           <w:noProof/>
         </w:rPr>
         <w:drawing>
-          <wp:anchor distT="0" distB="0" distL="114300" distR="114300" simplePos="0" relativeHeight="251621888" behindDoc="0" locked="0" layoutInCell="1" allowOverlap="1" wp14:anchorId="078CDA6C" wp14:editId="1F93C0C1">
+          <wp:anchor distT="0" distB="0" distL="114300" distR="114300" simplePos="0" relativeHeight="251610624" behindDoc="0" locked="0" layoutInCell="1" allowOverlap="1" wp14:anchorId="078CDA6C" wp14:editId="1F93C0C1">
             <wp:simplePos x="0" y="0"/>
             <wp:positionH relativeFrom="column">
               <wp:posOffset>1452901</wp:posOffset>
@@ -14899,14 +15360,14 @@
           <w:rFonts w:ascii="Times New Roman" w:hAnsi="Times New Roman" w:cs="Times New Roman"/>
         </w:rPr>
       </w:pPr>
-      <w:bookmarkStart w:id="24" w:name="_Toc137844509"/>
+      <w:bookmarkStart w:id="23" w:name="_Toc137925460"/>
       <w:r>
         <w:rPr>
           <w:rFonts w:ascii="Times New Roman" w:hAnsi="Times New Roman" w:cs="Times New Roman"/>
         </w:rPr>
         <w:t>Modelul de învățare automată</w:t>
       </w:r>
-      <w:bookmarkEnd w:id="24"/>
+      <w:bookmarkEnd w:id="23"/>
     </w:p>
     <w:p>
       <w:pPr>
@@ -15774,7 +16235,7 @@
           <w:szCs w:val="28"/>
         </w:rPr>
       </w:pPr>
-      <w:bookmarkStart w:id="25" w:name="_Toc137844510"/>
+      <w:bookmarkStart w:id="24" w:name="_Toc137925461"/>
       <w:r>
         <w:rPr>
           <w:rFonts w:ascii="Times New Roman" w:hAnsi="Times New Roman" w:cs="Times New Roman"/>
@@ -15815,7 +16276,7 @@
         </w:rPr>
         <w:t>rocesarea limbajului natural</w:t>
       </w:r>
-      <w:bookmarkEnd w:id="25"/>
+      <w:bookmarkEnd w:id="24"/>
       <w:r>
         <w:rPr>
           <w:rFonts w:ascii="Times New Roman" w:hAnsi="Times New Roman" w:cs="Times New Roman"/>
@@ -17060,7 +17521,7 @@
           <w:szCs w:val="28"/>
         </w:rPr>
       </w:pPr>
-      <w:bookmarkStart w:id="26" w:name="_Toc137844511"/>
+      <w:bookmarkStart w:id="25" w:name="_Toc137925462"/>
       <w:r>
         <w:rPr>
           <w:rFonts w:ascii="Times New Roman" w:hAnsi="Times New Roman" w:cs="Times New Roman"/>
@@ -17109,7 +17570,7 @@
         </w:rPr>
         <w:t>Vectorizare</w:t>
       </w:r>
-      <w:bookmarkEnd w:id="26"/>
+      <w:bookmarkEnd w:id="25"/>
     </w:p>
     <w:p>
       <w:r>
@@ -17268,7 +17729,7 @@
           <w:noProof/>
         </w:rPr>
         <w:drawing>
-          <wp:anchor distT="0" distB="0" distL="114300" distR="114300" simplePos="0" relativeHeight="251623936" behindDoc="0" locked="0" layoutInCell="1" allowOverlap="1" wp14:anchorId="58AC9CC6" wp14:editId="02567553">
+          <wp:anchor distT="0" distB="0" distL="114300" distR="114300" simplePos="0" relativeHeight="251614720" behindDoc="0" locked="0" layoutInCell="1" allowOverlap="1" wp14:anchorId="58AC9CC6" wp14:editId="02567553">
             <wp:simplePos x="0" y="0"/>
             <wp:positionH relativeFrom="column">
               <wp:posOffset>1375410</wp:posOffset>
@@ -18438,7 +18899,7 @@
           <w:noProof/>
         </w:rPr>
         <w:drawing>
-          <wp:anchor distT="0" distB="0" distL="114300" distR="114300" simplePos="0" relativeHeight="251625984" behindDoc="0" locked="0" layoutInCell="1" allowOverlap="1" wp14:anchorId="39153EBC" wp14:editId="49DF9006">
+          <wp:anchor distT="0" distB="0" distL="114300" distR="114300" simplePos="0" relativeHeight="251618816" behindDoc="0" locked="0" layoutInCell="1" allowOverlap="1" wp14:anchorId="39153EBC" wp14:editId="49DF9006">
             <wp:simplePos x="0" y="0"/>
             <wp:positionH relativeFrom="column">
               <wp:posOffset>1196340</wp:posOffset>
@@ -19309,7 +19770,7 @@
           <w:lang w:val="ro-RO"/>
         </w:rPr>
       </w:pPr>
-      <w:bookmarkStart w:id="27" w:name="_Toc137844512"/>
+      <w:bookmarkStart w:id="26" w:name="_Toc137925463"/>
       <w:r>
         <w:rPr>
           <w:rFonts w:ascii="Times New Roman" w:hAnsi="Times New Roman" w:cs="Times New Roman"/>
@@ -19375,7 +19836,7 @@
         </w:rPr>
         <w:t>țele neuronale</w:t>
       </w:r>
-      <w:bookmarkEnd w:id="27"/>
+      <w:bookmarkEnd w:id="26"/>
       <w:r>
         <w:rPr>
           <w:rFonts w:ascii="Times New Roman" w:hAnsi="Times New Roman" w:cs="Times New Roman"/>
@@ -19668,7 +20129,7 @@
           <w:noProof/>
         </w:rPr>
         <w:drawing>
-          <wp:anchor distT="0" distB="0" distL="114300" distR="114300" simplePos="0" relativeHeight="251648512" behindDoc="0" locked="0" layoutInCell="1" allowOverlap="1" wp14:anchorId="6C8771AF" wp14:editId="27A9C7C7">
+          <wp:anchor distT="0" distB="0" distL="114300" distR="114300" simplePos="0" relativeHeight="251651584" behindDoc="0" locked="0" layoutInCell="1" allowOverlap="1" wp14:anchorId="6C8771AF" wp14:editId="27A9C7C7">
             <wp:simplePos x="0" y="0"/>
             <wp:positionH relativeFrom="column">
               <wp:posOffset>1489075</wp:posOffset>
@@ -19958,7 +20419,7 @@
           <w:lang w:val="ro-RO"/>
         </w:rPr>
       </w:pPr>
-      <w:bookmarkStart w:id="28" w:name="_Toc137844513"/>
+      <w:bookmarkStart w:id="27" w:name="_Toc137925464"/>
       <w:r>
         <w:rPr>
           <w:rFonts w:ascii="Times New Roman" w:hAnsi="Times New Roman" w:cs="Times New Roman"/>
@@ -19970,7 +20431,7 @@
         <w:lastRenderedPageBreak/>
         <w:t>Considerente legate de dezvoltarea aplicației</w:t>
       </w:r>
-      <w:bookmarkEnd w:id="28"/>
+      <w:bookmarkEnd w:id="27"/>
       <w:r>
         <w:rPr>
           <w:rFonts w:ascii="Times New Roman" w:hAnsi="Times New Roman" w:cs="Times New Roman"/>
@@ -20031,7 +20492,7 @@
           <w:noProof/>
         </w:rPr>
         <w:drawing>
-          <wp:anchor distT="0" distB="0" distL="114300" distR="114300" simplePos="0" relativeHeight="251630080" behindDoc="0" locked="0" layoutInCell="1" allowOverlap="1" wp14:anchorId="12B2F9C5" wp14:editId="7673035A">
+          <wp:anchor distT="0" distB="0" distL="114300" distR="114300" simplePos="0" relativeHeight="251627008" behindDoc="0" locked="0" layoutInCell="1" allowOverlap="1" wp14:anchorId="12B2F9C5" wp14:editId="7673035A">
             <wp:simplePos x="0" y="0"/>
             <wp:positionH relativeFrom="column">
               <wp:posOffset>1289627</wp:posOffset>
@@ -20091,7 +20552,7 @@
           <w:noProof/>
         </w:rPr>
         <w:drawing>
-          <wp:anchor distT="0" distB="0" distL="114300" distR="114300" simplePos="0" relativeHeight="251639296" behindDoc="0" locked="0" layoutInCell="1" allowOverlap="1" wp14:anchorId="0B8F1868" wp14:editId="07701F1A">
+          <wp:anchor distT="0" distB="0" distL="114300" distR="114300" simplePos="0" relativeHeight="251640320" behindDoc="0" locked="0" layoutInCell="1" allowOverlap="1" wp14:anchorId="0B8F1868" wp14:editId="07701F1A">
             <wp:simplePos x="0" y="0"/>
             <wp:positionH relativeFrom="column">
               <wp:posOffset>3054581</wp:posOffset>
@@ -20200,7 +20661,7 @@
           <w:lang w:val="ro-RO"/>
         </w:rPr>
         <w:drawing>
-          <wp:anchor distT="0" distB="0" distL="114300" distR="114300" simplePos="0" relativeHeight="251650560" behindDoc="0" locked="0" layoutInCell="1" allowOverlap="1" wp14:anchorId="5E818038" wp14:editId="3761D81D">
+          <wp:anchor distT="0" distB="0" distL="114300" distR="114300" simplePos="0" relativeHeight="251655680" behindDoc="0" locked="0" layoutInCell="1" allowOverlap="1" wp14:anchorId="5E818038" wp14:editId="3761D81D">
             <wp:simplePos x="0" y="0"/>
             <wp:positionH relativeFrom="column">
               <wp:posOffset>1288415</wp:posOffset>
@@ -20293,7 +20754,7 @@
           <w:lang w:val="ro-RO"/>
         </w:rPr>
         <w:drawing>
-          <wp:anchor distT="0" distB="0" distL="114300" distR="114300" simplePos="0" relativeHeight="251654656" behindDoc="0" locked="0" layoutInCell="1" allowOverlap="1" wp14:anchorId="446A51AE" wp14:editId="5BB271D5">
+          <wp:anchor distT="0" distB="0" distL="114300" distR="114300" simplePos="0" relativeHeight="251663872" behindDoc="0" locked="0" layoutInCell="1" allowOverlap="1" wp14:anchorId="446A51AE" wp14:editId="5BB271D5">
             <wp:simplePos x="0" y="0"/>
             <wp:positionH relativeFrom="column">
               <wp:posOffset>1260128</wp:posOffset>
@@ -20425,7 +20886,7 @@
           <w:rFonts w:ascii="Times New Roman" w:hAnsi="Times New Roman" w:cs="Times New Roman"/>
         </w:rPr>
       </w:pPr>
-      <w:bookmarkStart w:id="29" w:name="_Toc137844514"/>
+      <w:bookmarkStart w:id="28" w:name="_Toc137925465"/>
       <w:r>
         <w:rPr>
           <w:rFonts w:ascii="Times New Roman" w:hAnsi="Times New Roman" w:cs="Times New Roman"/>
@@ -20438,7 +20899,7 @@
         </w:rPr>
         <w:t>Arhitectura aplicației</w:t>
       </w:r>
-      <w:bookmarkEnd w:id="29"/>
+      <w:bookmarkEnd w:id="28"/>
     </w:p>
     <w:p/>
     <w:p>
@@ -20579,7 +21040,7 @@
           <w:noProof/>
         </w:rPr>
         <w:drawing>
-          <wp:anchor distT="0" distB="0" distL="114300" distR="114300" simplePos="0" relativeHeight="251652608" behindDoc="1" locked="0" layoutInCell="1" allowOverlap="1" wp14:anchorId="1DDCE0AB" wp14:editId="3FAC9A91">
+          <wp:anchor distT="0" distB="0" distL="114300" distR="114300" simplePos="0" relativeHeight="251659776" behindDoc="1" locked="0" layoutInCell="1" allowOverlap="1" wp14:anchorId="1DDCE0AB" wp14:editId="3FAC9A91">
             <wp:simplePos x="0" y="0"/>
             <wp:positionH relativeFrom="column">
               <wp:posOffset>33655</wp:posOffset>
@@ -20753,14 +21214,14 @@
           <w:rFonts w:ascii="Times New Roman" w:hAnsi="Times New Roman" w:cs="Times New Roman"/>
         </w:rPr>
       </w:pPr>
-      <w:bookmarkStart w:id="30" w:name="_Toc137844515"/>
+      <w:bookmarkStart w:id="29" w:name="_Toc137925466"/>
       <w:r>
         <w:rPr>
           <w:rFonts w:ascii="Times New Roman" w:hAnsi="Times New Roman" w:cs="Times New Roman"/>
         </w:rPr>
         <w:t>4.2   Implementarea aplicației web</w:t>
       </w:r>
-      <w:bookmarkEnd w:id="30"/>
+      <w:bookmarkEnd w:id="29"/>
     </w:p>
     <w:p>
       <w:pPr>
@@ -20782,7 +21243,7 @@
           <w:szCs w:val="28"/>
         </w:rPr>
       </w:pPr>
-      <w:bookmarkStart w:id="31" w:name="_Toc137844516"/>
+      <w:bookmarkStart w:id="30" w:name="_Toc137925467"/>
       <w:r>
         <w:rPr>
           <w:rFonts w:ascii="Times New Roman" w:hAnsi="Times New Roman" w:cs="Times New Roman"/>
@@ -20839,7 +21300,7 @@
         </w:rPr>
         <w:t xml:space="preserve"> Baza de date</w:t>
       </w:r>
-      <w:bookmarkEnd w:id="31"/>
+      <w:bookmarkEnd w:id="30"/>
       <w:r>
         <w:rPr>
           <w:rFonts w:ascii="Times New Roman" w:hAnsi="Times New Roman" w:cs="Times New Roman"/>
@@ -20894,7 +21355,7 @@
         </w:rPr>
         <w:lastRenderedPageBreak/>
         <w:drawing>
-          <wp:anchor distT="0" distB="0" distL="114300" distR="114300" simplePos="0" relativeHeight="251663872" behindDoc="0" locked="0" layoutInCell="1" allowOverlap="1" wp14:anchorId="45241CAF" wp14:editId="46BDB2FE">
+          <wp:anchor distT="0" distB="0" distL="114300" distR="114300" simplePos="0" relativeHeight="251675136" behindDoc="0" locked="0" layoutInCell="1" allowOverlap="1" wp14:anchorId="45241CAF" wp14:editId="46BDB2FE">
             <wp:simplePos x="0" y="0"/>
             <wp:positionH relativeFrom="column">
               <wp:posOffset>130406</wp:posOffset>
@@ -21510,7 +21971,7 @@
           <w:szCs w:val="28"/>
         </w:rPr>
       </w:pPr>
-      <w:bookmarkStart w:id="32" w:name="_Toc137844517"/>
+      <w:bookmarkStart w:id="31" w:name="_Toc137925468"/>
       <w:r>
         <w:rPr>
           <w:rFonts w:ascii="Times New Roman" w:hAnsi="Times New Roman" w:cs="Times New Roman"/>
@@ -21567,7 +22028,7 @@
         </w:rPr>
         <w:t xml:space="preserve"> Backend</w:t>
       </w:r>
-      <w:bookmarkEnd w:id="32"/>
+      <w:bookmarkEnd w:id="31"/>
       <w:r>
         <w:rPr>
           <w:rFonts w:ascii="Times New Roman" w:hAnsi="Times New Roman" w:cs="Times New Roman"/>
@@ -24556,7 +25017,7 @@
           <w:lang w:val="ro-RO"/>
         </w:rPr>
         <w:drawing>
-          <wp:anchor distT="0" distB="0" distL="114300" distR="114300" simplePos="0" relativeHeight="251712000" behindDoc="0" locked="0" layoutInCell="1" allowOverlap="1" wp14:anchorId="082E4708" wp14:editId="3D99C015">
+          <wp:anchor distT="0" distB="0" distL="114300" distR="114300" simplePos="0" relativeHeight="251737600" behindDoc="0" locked="0" layoutInCell="1" allowOverlap="1" wp14:anchorId="082E4708" wp14:editId="3D99C015">
             <wp:simplePos x="0" y="0"/>
             <wp:positionH relativeFrom="column">
               <wp:posOffset>3285374</wp:posOffset>
@@ -24633,7 +25094,7 @@
           <w:lang w:val="ro-RO"/>
         </w:rPr>
         <w:drawing>
-          <wp:anchor distT="0" distB="0" distL="114300" distR="114300" simplePos="0" relativeHeight="251706880" behindDoc="0" locked="0" layoutInCell="1" allowOverlap="1" wp14:anchorId="0F68CA23" wp14:editId="5D942FCE">
+          <wp:anchor distT="0" distB="0" distL="114300" distR="114300" simplePos="0" relativeHeight="251730432" behindDoc="0" locked="0" layoutInCell="1" allowOverlap="1" wp14:anchorId="0F68CA23" wp14:editId="5D942FCE">
             <wp:simplePos x="0" y="0"/>
             <wp:positionH relativeFrom="column">
               <wp:posOffset>210820</wp:posOffset>
@@ -24853,7 +25314,7 @@
           <w:szCs w:val="28"/>
         </w:rPr>
       </w:pPr>
-      <w:bookmarkStart w:id="33" w:name="_Toc137844518"/>
+      <w:bookmarkStart w:id="32" w:name="_Toc137925469"/>
       <w:r>
         <w:rPr>
           <w:rFonts w:ascii="Times New Roman" w:hAnsi="Times New Roman" w:cs="Times New Roman"/>
@@ -24910,7 +25371,7 @@
         </w:rPr>
         <w:t xml:space="preserve"> Frontend</w:t>
       </w:r>
-      <w:bookmarkEnd w:id="33"/>
+      <w:bookmarkEnd w:id="32"/>
       <w:r>
         <w:rPr>
           <w:rFonts w:ascii="Times New Roman" w:hAnsi="Times New Roman" w:cs="Times New Roman"/>
@@ -25708,7 +26169,7 @@
           <w:rFonts w:ascii="Times New Roman" w:hAnsi="Times New Roman" w:cs="Times New Roman"/>
         </w:rPr>
       </w:pPr>
-      <w:bookmarkStart w:id="34" w:name="_Toc137844519"/>
+      <w:bookmarkStart w:id="33" w:name="_Toc137925470"/>
       <w:r>
         <w:rPr>
           <w:rFonts w:ascii="Times New Roman" w:hAnsi="Times New Roman" w:cs="Times New Roman"/>
@@ -25734,7 +26195,7 @@
         </w:rPr>
         <w:t>știrilor din domeniul economic</w:t>
       </w:r>
-      <w:bookmarkEnd w:id="34"/>
+      <w:bookmarkEnd w:id="33"/>
       <w:r>
         <w:rPr>
           <w:rFonts w:ascii="Times New Roman" w:hAnsi="Times New Roman" w:cs="Times New Roman"/>
@@ -25757,7 +26218,7 @@
           <w:szCs w:val="28"/>
         </w:rPr>
       </w:pPr>
-      <w:bookmarkStart w:id="35" w:name="_Toc137844520"/>
+      <w:bookmarkStart w:id="34" w:name="_Toc137925471"/>
       <w:r>
         <w:rPr>
           <w:rFonts w:ascii="Times New Roman" w:hAnsi="Times New Roman" w:cs="Times New Roman"/>
@@ -25814,7 +26275,7 @@
         </w:rPr>
         <w:t xml:space="preserve"> Setul de date</w:t>
       </w:r>
-      <w:bookmarkEnd w:id="35"/>
+      <w:bookmarkEnd w:id="34"/>
       <w:r>
         <w:rPr>
           <w:rFonts w:ascii="Times New Roman" w:hAnsi="Times New Roman" w:cs="Times New Roman"/>
@@ -26176,7 +26637,7 @@
         </w:rPr>
         <w:lastRenderedPageBreak/>
         <w:drawing>
-          <wp:anchor distT="0" distB="0" distL="114300" distR="114300" simplePos="0" relativeHeight="251676160" behindDoc="0" locked="0" layoutInCell="1" allowOverlap="1" wp14:anchorId="0747A772" wp14:editId="1E4B0A9F">
+          <wp:anchor distT="0" distB="0" distL="114300" distR="114300" simplePos="0" relativeHeight="251689472" behindDoc="0" locked="0" layoutInCell="1" allowOverlap="1" wp14:anchorId="0747A772" wp14:editId="1E4B0A9F">
             <wp:simplePos x="0" y="0"/>
             <wp:positionH relativeFrom="column">
               <wp:posOffset>332105</wp:posOffset>
@@ -26243,7 +26704,7 @@
           <w:noProof/>
         </w:rPr>
         <w:drawing>
-          <wp:anchor distT="0" distB="0" distL="114300" distR="114300" simplePos="0" relativeHeight="251678208" behindDoc="0" locked="0" layoutInCell="1" allowOverlap="1" wp14:anchorId="68493599" wp14:editId="3FE34B08">
+          <wp:anchor distT="0" distB="0" distL="114300" distR="114300" simplePos="0" relativeHeight="251693568" behindDoc="0" locked="0" layoutInCell="1" allowOverlap="1" wp14:anchorId="68493599" wp14:editId="3FE34B08">
             <wp:simplePos x="0" y="0"/>
             <wp:positionH relativeFrom="column">
               <wp:posOffset>3331845</wp:posOffset>
@@ -26742,7 +27203,7 @@
           <w:lang w:val="ro-RO"/>
         </w:rPr>
       </w:pPr>
-      <w:bookmarkStart w:id="36" w:name="_Toc137844521"/>
+      <w:bookmarkStart w:id="35" w:name="_Toc137925472"/>
       <w:r>
         <w:rPr>
           <w:rFonts w:ascii="Times New Roman" w:hAnsi="Times New Roman" w:cs="Times New Roman"/>
@@ -26799,6 +27260,7 @@
         </w:rPr>
         <w:t>Antrenarea modelului de învățare automată</w:t>
       </w:r>
+      <w:bookmarkEnd w:id="35"/>
       <w:r>
         <w:rPr>
           <w:rFonts w:ascii="Times New Roman" w:hAnsi="Times New Roman" w:cs="Times New Roman"/>
@@ -26807,7 +27269,6 @@
         </w:rPr>
         <w:t xml:space="preserve"> </w:t>
       </w:r>
-      <w:bookmarkEnd w:id="36"/>
     </w:p>
     <w:p/>
     <w:p>
@@ -27773,7 +28234,7 @@
           <w:szCs w:val="28"/>
         </w:rPr>
       </w:pPr>
-      <w:bookmarkStart w:id="37" w:name="_Toc137844522"/>
+      <w:bookmarkStart w:id="36" w:name="_Toc137925473"/>
       <w:r>
         <w:rPr>
           <w:rFonts w:ascii="Times New Roman" w:hAnsi="Times New Roman" w:cs="Times New Roman"/>
@@ -27830,7 +28291,7 @@
         </w:rPr>
         <w:t xml:space="preserve"> Rezultate obținute</w:t>
       </w:r>
-      <w:bookmarkEnd w:id="37"/>
+      <w:bookmarkEnd w:id="36"/>
     </w:p>
     <w:p>
       <w:pPr>
@@ -27919,7 +28380,7 @@
           <w:noProof/>
         </w:rPr>
         <w:drawing>
-          <wp:anchor distT="0" distB="0" distL="114300" distR="114300" simplePos="0" relativeHeight="251637248" behindDoc="0" locked="0" layoutInCell="1" allowOverlap="1" wp14:anchorId="6910FB43" wp14:editId="35548B48">
+          <wp:anchor distT="0" distB="0" distL="114300" distR="114300" simplePos="0" relativeHeight="251635200" behindDoc="0" locked="0" layoutInCell="1" allowOverlap="1" wp14:anchorId="6910FB43" wp14:editId="35548B48">
             <wp:simplePos x="0" y="0"/>
             <wp:positionH relativeFrom="column">
               <wp:posOffset>1196340</wp:posOffset>
@@ -28357,7 +28818,7 @@
           <w:noProof/>
         </w:rPr>
         <w:drawing>
-          <wp:anchor distT="0" distB="0" distL="114300" distR="114300" simplePos="0" relativeHeight="251683328" behindDoc="0" locked="0" layoutInCell="1" allowOverlap="1" wp14:anchorId="2290AEA0" wp14:editId="44BAC6A1">
+          <wp:anchor distT="0" distB="0" distL="114300" distR="114300" simplePos="0" relativeHeight="251700736" behindDoc="0" locked="0" layoutInCell="1" allowOverlap="1" wp14:anchorId="2290AEA0" wp14:editId="44BAC6A1">
             <wp:simplePos x="0" y="0"/>
             <wp:positionH relativeFrom="column">
               <wp:posOffset>1315720</wp:posOffset>
@@ -28679,7 +29140,7 @@
         </w:rPr>
         <w:lastRenderedPageBreak/>
         <w:drawing>
-          <wp:anchor distT="0" distB="0" distL="114300" distR="114300" simplePos="0" relativeHeight="251692544" behindDoc="0" locked="0" layoutInCell="1" allowOverlap="1" wp14:anchorId="7053CFB4" wp14:editId="2AB03B9D">
+          <wp:anchor distT="0" distB="0" distL="114300" distR="114300" simplePos="0" relativeHeight="251712000" behindDoc="0" locked="0" layoutInCell="1" allowOverlap="1" wp14:anchorId="7053CFB4" wp14:editId="2AB03B9D">
             <wp:simplePos x="0" y="0"/>
             <wp:positionH relativeFrom="column">
               <wp:posOffset>1537162</wp:posOffset>
@@ -28848,13 +29309,13 @@
           <w:noProof/>
         </w:rPr>
         <w:drawing>
-          <wp:anchor distT="0" distB="0" distL="114300" distR="114300" simplePos="0" relativeHeight="251700736" behindDoc="0" locked="0" layoutInCell="1" allowOverlap="1" wp14:anchorId="1774CC22" wp14:editId="368CFD3D">
+          <wp:anchor distT="0" distB="0" distL="114300" distR="114300" simplePos="0" relativeHeight="251722240" behindDoc="0" locked="0" layoutInCell="1" allowOverlap="1" wp14:anchorId="1774CC22" wp14:editId="0ED7373C">
             <wp:simplePos x="0" y="0"/>
             <wp:positionH relativeFrom="column">
-              <wp:posOffset>1599622</wp:posOffset>
+              <wp:posOffset>1336329</wp:posOffset>
             </wp:positionH>
             <wp:positionV relativeFrom="paragraph">
-              <wp:posOffset>8659</wp:posOffset>
+              <wp:posOffset>8255</wp:posOffset>
             </wp:positionV>
             <wp:extent cx="3056890" cy="2292350"/>
             <wp:effectExtent l="0" t="0" r="0" b="0"/>
@@ -29022,6 +29483,7 @@
           <w:lang w:val="ro-RO"/>
         </w:rPr>
       </w:pPr>
+      <w:bookmarkStart w:id="37" w:name="_Toc137925474"/>
       <w:r>
         <w:rPr>
           <w:rFonts w:ascii="Times New Roman" w:hAnsi="Times New Roman" w:cs="Times New Roman"/>
@@ -29105,6 +29567,7 @@
         </w:rPr>
         <w:t xml:space="preserve"> în aplicația web</w:t>
       </w:r>
+      <w:bookmarkEnd w:id="37"/>
     </w:p>
     <w:p>
       <w:pPr>
@@ -30249,7 +30712,7 @@
           <w:lang w:val="ro-RO"/>
         </w:rPr>
       </w:pPr>
-      <w:bookmarkStart w:id="38" w:name="_Toc137844523"/>
+      <w:bookmarkStart w:id="38" w:name="_Toc137925475"/>
       <w:r>
         <w:rPr>
           <w:rFonts w:ascii="Times New Roman" w:hAnsi="Times New Roman" w:cs="Times New Roman"/>
@@ -30321,15 +30784,30 @@
           <w:rFonts w:ascii="Times New Roman" w:hAnsi="Times New Roman" w:cs="Times New Roman"/>
         </w:rPr>
       </w:pPr>
-      <w:bookmarkStart w:id="39" w:name="_Toc137844524"/>
-      <w:r>
-        <w:rPr>
-          <w:rFonts w:ascii="Times New Roman" w:hAnsi="Times New Roman" w:cs="Times New Roman"/>
-        </w:rPr>
-        <w:t>5.1     Modelul de învățare automată</w:t>
+      <w:bookmarkStart w:id="39" w:name="_Toc137925476"/>
+      <w:r>
+        <w:rPr>
+          <w:rFonts w:ascii="Times New Roman" w:hAnsi="Times New Roman" w:cs="Times New Roman"/>
+        </w:rPr>
+        <w:t xml:space="preserve">5.1     </w:t>
+      </w:r>
+      <w:r>
+        <w:rPr>
+          <w:rFonts w:ascii="Times New Roman" w:hAnsi="Times New Roman" w:cs="Times New Roman"/>
+        </w:rPr>
+        <w:t>Studiu de caz 1 – autentificarea, înregistrarea și resetarea parolei</w:t>
       </w:r>
       <w:bookmarkEnd w:id="39"/>
-    </w:p>
+      <w:r>
+        <w:rPr>
+          <w:rFonts w:ascii="Times New Roman" w:hAnsi="Times New Roman" w:cs="Times New Roman"/>
+        </w:rPr>
+        <w:tab/>
+      </w:r>
+    </w:p>
+    <w:p/>
+    <w:p/>
+    <w:p/>
     <w:p>
       <w:pPr>
         <w:pStyle w:val="Heading2"/>
@@ -30341,7 +30819,7 @@
           <w:rFonts w:ascii="Times New Roman" w:hAnsi="Times New Roman" w:cs="Times New Roman"/>
         </w:rPr>
       </w:pPr>
-      <w:bookmarkStart w:id="40" w:name="_Toc137844525"/>
+      <w:bookmarkStart w:id="40" w:name="_Toc137925477"/>
       <w:r>
         <w:rPr>
           <w:rFonts w:ascii="Times New Roman" w:hAnsi="Times New Roman" w:cs="Times New Roman"/>
@@ -30358,7 +30836,31 @@
         <w:rPr>
           <w:rFonts w:ascii="Times New Roman" w:hAnsi="Times New Roman" w:cs="Times New Roman"/>
         </w:rPr>
-        <w:t xml:space="preserve">     Modelul de învățare automată</w:t>
+        <w:t xml:space="preserve">     </w:t>
+      </w:r>
+      <w:r>
+        <w:rPr>
+          <w:rFonts w:ascii="Times New Roman" w:hAnsi="Times New Roman" w:cs="Times New Roman"/>
+        </w:rPr>
+        <w:t xml:space="preserve">Studiu de caz 2 </w:t>
+      </w:r>
+      <w:r>
+        <w:rPr>
+          <w:rFonts w:ascii="Times New Roman" w:hAnsi="Times New Roman" w:cs="Times New Roman"/>
+        </w:rPr>
+        <w:t>–</w:t>
+      </w:r>
+      <w:r>
+        <w:rPr>
+          <w:rFonts w:ascii="Times New Roman" w:hAnsi="Times New Roman" w:cs="Times New Roman"/>
+        </w:rPr>
+        <w:t xml:space="preserve"> </w:t>
+      </w:r>
+      <w:r>
+        <w:rPr>
+          <w:rFonts w:ascii="Times New Roman" w:hAnsi="Times New Roman" w:cs="Times New Roman"/>
+        </w:rPr>
+        <w:t>vizualizarea panoului de control</w:t>
       </w:r>
       <w:bookmarkEnd w:id="40"/>
     </w:p>
@@ -30373,15 +30875,438 @@
           <w:rFonts w:ascii="Times New Roman" w:hAnsi="Times New Roman" w:cs="Times New Roman"/>
         </w:rPr>
       </w:pPr>
-      <w:bookmarkStart w:id="41" w:name="_Toc137844526"/>
-      <w:r>
-        <w:rPr>
-          <w:rFonts w:ascii="Times New Roman" w:hAnsi="Times New Roman" w:cs="Times New Roman"/>
-        </w:rPr>
-        <w:t>5.3     Modelul de învățare automată</w:t>
+      <w:bookmarkStart w:id="41" w:name="_Toc137925478"/>
+      <w:r>
+        <w:rPr>
+          <w:rFonts w:ascii="Times New Roman" w:hAnsi="Times New Roman" w:cs="Times New Roman"/>
+        </w:rPr>
+        <w:t xml:space="preserve">5.3     </w:t>
+      </w:r>
+      <w:r>
+        <w:rPr>
+          <w:rFonts w:ascii="Times New Roman" w:hAnsi="Times New Roman" w:cs="Times New Roman"/>
+        </w:rPr>
+        <w:t>Studiu de caz 3 – adăugarea veniturilor și cheltuielilor în cont</w:t>
       </w:r>
       <w:bookmarkEnd w:id="41"/>
     </w:p>
+    <w:p>
+      <w:pPr>
+        <w:pStyle w:val="Heading2"/>
+        <w:numPr>
+          <w:ilvl w:val="0"/>
+          <w:numId w:val="0"/>
+        </w:numPr>
+        <w:rPr>
+          <w:rFonts w:ascii="Times New Roman" w:hAnsi="Times New Roman" w:cs="Times New Roman"/>
+        </w:rPr>
+      </w:pPr>
+      <w:bookmarkStart w:id="42" w:name="_Toc137925479"/>
+      <w:r>
+        <w:rPr>
+          <w:rFonts w:ascii="Times New Roman" w:hAnsi="Times New Roman" w:cs="Times New Roman"/>
+        </w:rPr>
+        <w:t>5.</w:t>
+      </w:r>
+      <w:r>
+        <w:rPr>
+          <w:rFonts w:ascii="Times New Roman" w:hAnsi="Times New Roman" w:cs="Times New Roman"/>
+        </w:rPr>
+        <w:t>4</w:t>
+      </w:r>
+      <w:r>
+        <w:rPr>
+          <w:rFonts w:ascii="Times New Roman" w:hAnsi="Times New Roman" w:cs="Times New Roman"/>
+        </w:rPr>
+        <w:t xml:space="preserve">     Studiu de caz </w:t>
+      </w:r>
+      <w:r>
+        <w:rPr>
+          <w:rFonts w:ascii="Times New Roman" w:hAnsi="Times New Roman" w:cs="Times New Roman"/>
+        </w:rPr>
+        <w:t>4</w:t>
+      </w:r>
+      <w:r>
+        <w:rPr>
+          <w:rFonts w:ascii="Times New Roman" w:hAnsi="Times New Roman" w:cs="Times New Roman"/>
+        </w:rPr>
+        <w:t xml:space="preserve"> – </w:t>
+      </w:r>
+      <w:r>
+        <w:rPr>
+          <w:rFonts w:ascii="Times New Roman" w:hAnsi="Times New Roman" w:cs="Times New Roman"/>
+        </w:rPr>
+        <w:t>schimbarea parolei din meniul de Setări</w:t>
+      </w:r>
+      <w:bookmarkEnd w:id="42"/>
+    </w:p>
+    <w:p>
+      <w:pPr>
+        <w:pStyle w:val="Heading2"/>
+        <w:numPr>
+          <w:ilvl w:val="0"/>
+          <w:numId w:val="0"/>
+        </w:numPr>
+        <w:rPr>
+          <w:rFonts w:ascii="Times New Roman" w:hAnsi="Times New Roman" w:cs="Times New Roman"/>
+        </w:rPr>
+      </w:pPr>
+      <w:bookmarkStart w:id="43" w:name="_Toc137925480"/>
+      <w:r>
+        <w:rPr>
+          <w:rFonts w:ascii="Times New Roman" w:hAnsi="Times New Roman" w:cs="Times New Roman"/>
+        </w:rPr>
+        <w:t>5.</w:t>
+      </w:r>
+      <w:r>
+        <w:rPr>
+          <w:rFonts w:ascii="Times New Roman" w:hAnsi="Times New Roman" w:cs="Times New Roman"/>
+        </w:rPr>
+        <w:t>5</w:t>
+      </w:r>
+      <w:r>
+        <w:rPr>
+          <w:rFonts w:ascii="Times New Roman" w:hAnsi="Times New Roman" w:cs="Times New Roman"/>
+        </w:rPr>
+        <w:t xml:space="preserve">   </w:t>
+      </w:r>
+      <w:r>
+        <w:rPr>
+          <w:rFonts w:ascii="Times New Roman" w:hAnsi="Times New Roman" w:cs="Times New Roman"/>
+        </w:rPr>
+        <w:t xml:space="preserve"> </w:t>
+      </w:r>
+      <w:r>
+        <w:rPr>
+          <w:rFonts w:ascii="Times New Roman" w:hAnsi="Times New Roman" w:cs="Times New Roman"/>
+        </w:rPr>
+        <w:tab/>
+      </w:r>
+      <w:r>
+        <w:rPr>
+          <w:rFonts w:ascii="Times New Roman" w:hAnsi="Times New Roman" w:cs="Times New Roman"/>
+        </w:rPr>
+        <w:t>Studiu de caz</w:t>
+      </w:r>
+      <w:r>
+        <w:rPr>
+          <w:rFonts w:ascii="Times New Roman" w:hAnsi="Times New Roman" w:cs="Times New Roman"/>
+        </w:rPr>
+        <w:t xml:space="preserve"> </w:t>
+      </w:r>
+      <w:r>
+        <w:rPr>
+          <w:rFonts w:ascii="Times New Roman" w:hAnsi="Times New Roman" w:cs="Times New Roman"/>
+        </w:rPr>
+        <w:t>5</w:t>
+      </w:r>
+      <w:r>
+        <w:rPr>
+          <w:rFonts w:ascii="Times New Roman" w:hAnsi="Times New Roman" w:cs="Times New Roman"/>
+        </w:rPr>
+        <w:t xml:space="preserve"> – </w:t>
+      </w:r>
+      <w:r>
+        <w:rPr>
+          <w:rFonts w:ascii="Times New Roman" w:hAnsi="Times New Roman" w:cs="Times New Roman"/>
+        </w:rPr>
+        <w:t>adăugarea preferințelor pentru conținut personalizat</w:t>
+      </w:r>
+      <w:bookmarkEnd w:id="43"/>
+    </w:p>
+    <w:p>
+      <w:pPr>
+        <w:pStyle w:val="Heading2"/>
+        <w:numPr>
+          <w:ilvl w:val="0"/>
+          <w:numId w:val="0"/>
+        </w:numPr>
+        <w:rPr>
+          <w:rFonts w:ascii="Times New Roman" w:hAnsi="Times New Roman" w:cs="Times New Roman"/>
+        </w:rPr>
+      </w:pPr>
+      <w:bookmarkStart w:id="44" w:name="_Toc137925481"/>
+      <w:r>
+        <w:rPr>
+          <w:rFonts w:ascii="Times New Roman" w:hAnsi="Times New Roman" w:cs="Times New Roman"/>
+        </w:rPr>
+        <w:t>5.</w:t>
+      </w:r>
+      <w:r>
+        <w:rPr>
+          <w:rFonts w:ascii="Times New Roman" w:hAnsi="Times New Roman" w:cs="Times New Roman"/>
+        </w:rPr>
+        <w:t>6</w:t>
+      </w:r>
+      <w:r>
+        <w:rPr>
+          <w:rFonts w:ascii="Times New Roman" w:hAnsi="Times New Roman" w:cs="Times New Roman"/>
+        </w:rPr>
+        <w:t xml:space="preserve">     </w:t>
+      </w:r>
+      <w:r>
+        <w:rPr>
+          <w:rFonts w:ascii="Times New Roman" w:hAnsi="Times New Roman" w:cs="Times New Roman"/>
+        </w:rPr>
+        <w:tab/>
+      </w:r>
+      <w:r>
+        <w:rPr>
+          <w:rFonts w:ascii="Times New Roman" w:hAnsi="Times New Roman" w:cs="Times New Roman"/>
+        </w:rPr>
+        <w:t xml:space="preserve">Studiu de caz </w:t>
+      </w:r>
+      <w:r>
+        <w:rPr>
+          <w:rFonts w:ascii="Times New Roman" w:hAnsi="Times New Roman" w:cs="Times New Roman"/>
+        </w:rPr>
+        <w:t>6</w:t>
+      </w:r>
+      <w:r>
+        <w:rPr>
+          <w:rFonts w:ascii="Times New Roman" w:hAnsi="Times New Roman" w:cs="Times New Roman"/>
+        </w:rPr>
+        <w:t xml:space="preserve"> – </w:t>
+      </w:r>
+      <w:r>
+        <w:rPr>
+          <w:rFonts w:ascii="Times New Roman" w:hAnsi="Times New Roman" w:cs="Times New Roman"/>
+        </w:rPr>
+        <w:t>setarea unui obiectiv de economisire sau a unei limite de chel</w:t>
+      </w:r>
+      <w:r>
+        <w:rPr>
+          <w:rFonts w:ascii="Times New Roman" w:hAnsi="Times New Roman" w:cs="Times New Roman"/>
+        </w:rPr>
+        <w:t>tuire</w:t>
+      </w:r>
+      <w:bookmarkEnd w:id="44"/>
+    </w:p>
+    <w:p>
+      <w:pPr>
+        <w:pStyle w:val="Heading2"/>
+        <w:numPr>
+          <w:ilvl w:val="0"/>
+          <w:numId w:val="0"/>
+        </w:numPr>
+        <w:rPr>
+          <w:rFonts w:ascii="Times New Roman" w:hAnsi="Times New Roman" w:cs="Times New Roman"/>
+        </w:rPr>
+      </w:pPr>
+      <w:bookmarkStart w:id="45" w:name="_Toc137925482"/>
+      <w:r>
+        <w:rPr>
+          <w:rFonts w:ascii="Times New Roman" w:hAnsi="Times New Roman" w:cs="Times New Roman"/>
+        </w:rPr>
+        <w:t>5.</w:t>
+      </w:r>
+      <w:r>
+        <w:rPr>
+          <w:rFonts w:ascii="Times New Roman" w:hAnsi="Times New Roman" w:cs="Times New Roman"/>
+        </w:rPr>
+        <w:t>7</w:t>
+      </w:r>
+      <w:r>
+        <w:rPr>
+          <w:rFonts w:ascii="Times New Roman" w:hAnsi="Times New Roman" w:cs="Times New Roman"/>
+        </w:rPr>
+        <w:t xml:space="preserve">     Studiu de caz </w:t>
+      </w:r>
+      <w:r>
+        <w:rPr>
+          <w:rFonts w:ascii="Times New Roman" w:hAnsi="Times New Roman" w:cs="Times New Roman"/>
+        </w:rPr>
+        <w:t>7</w:t>
+      </w:r>
+      <w:r>
+        <w:rPr>
+          <w:rFonts w:ascii="Times New Roman" w:hAnsi="Times New Roman" w:cs="Times New Roman"/>
+        </w:rPr>
+        <w:t xml:space="preserve"> – </w:t>
+      </w:r>
+      <w:r>
+        <w:rPr>
+          <w:rFonts w:ascii="Times New Roman" w:hAnsi="Times New Roman" w:cs="Times New Roman"/>
+        </w:rPr>
+        <w:t>vizualizarea postărilor de pe Twitter</w:t>
+      </w:r>
+      <w:bookmarkEnd w:id="45"/>
+    </w:p>
+    <w:p>
+      <w:pPr>
+        <w:pStyle w:val="Heading2"/>
+        <w:numPr>
+          <w:ilvl w:val="0"/>
+          <w:numId w:val="0"/>
+        </w:numPr>
+        <w:rPr>
+          <w:rFonts w:ascii="Times New Roman" w:hAnsi="Times New Roman" w:cs="Times New Roman"/>
+        </w:rPr>
+      </w:pPr>
+      <w:bookmarkStart w:id="46" w:name="_Toc137925483"/>
+      <w:r>
+        <w:rPr>
+          <w:rFonts w:ascii="Times New Roman" w:hAnsi="Times New Roman" w:cs="Times New Roman"/>
+        </w:rPr>
+        <w:t>5.</w:t>
+      </w:r>
+      <w:r>
+        <w:rPr>
+          <w:rFonts w:ascii="Times New Roman" w:hAnsi="Times New Roman" w:cs="Times New Roman"/>
+        </w:rPr>
+        <w:t>8</w:t>
+      </w:r>
+      <w:r>
+        <w:rPr>
+          <w:rFonts w:ascii="Times New Roman" w:hAnsi="Times New Roman" w:cs="Times New Roman"/>
+        </w:rPr>
+        <w:t xml:space="preserve">     Studiu de caz </w:t>
+      </w:r>
+      <w:r>
+        <w:rPr>
+          <w:rFonts w:ascii="Times New Roman" w:hAnsi="Times New Roman" w:cs="Times New Roman"/>
+        </w:rPr>
+        <w:t>8</w:t>
+      </w:r>
+      <w:r>
+        <w:rPr>
+          <w:rFonts w:ascii="Times New Roman" w:hAnsi="Times New Roman" w:cs="Times New Roman"/>
+        </w:rPr>
+        <w:t xml:space="preserve"> – </w:t>
+      </w:r>
+      <w:r>
+        <w:rPr>
+          <w:rFonts w:ascii="Times New Roman" w:hAnsi="Times New Roman" w:cs="Times New Roman"/>
+        </w:rPr>
+        <w:t>vizualizarea știrilor Google News etichetate</w:t>
+      </w:r>
+      <w:bookmarkEnd w:id="46"/>
+    </w:p>
+    <w:p>
+      <w:pPr>
+        <w:pStyle w:val="Heading2"/>
+        <w:numPr>
+          <w:ilvl w:val="0"/>
+          <w:numId w:val="0"/>
+        </w:numPr>
+        <w:rPr>
+          <w:rFonts w:ascii="Times New Roman" w:hAnsi="Times New Roman" w:cs="Times New Roman"/>
+        </w:rPr>
+      </w:pPr>
+      <w:bookmarkStart w:id="47" w:name="_Toc137925484"/>
+      <w:r>
+        <w:rPr>
+          <w:rFonts w:ascii="Times New Roman" w:hAnsi="Times New Roman" w:cs="Times New Roman"/>
+        </w:rPr>
+        <w:t>5.</w:t>
+      </w:r>
+      <w:r>
+        <w:rPr>
+          <w:rFonts w:ascii="Times New Roman" w:hAnsi="Times New Roman" w:cs="Times New Roman"/>
+        </w:rPr>
+        <w:t>9</w:t>
+      </w:r>
+      <w:r>
+        <w:rPr>
+          <w:rFonts w:ascii="Times New Roman" w:hAnsi="Times New Roman" w:cs="Times New Roman"/>
+        </w:rPr>
+        <w:t xml:space="preserve">    Studiu de caz </w:t>
+      </w:r>
+      <w:r>
+        <w:rPr>
+          <w:rFonts w:ascii="Times New Roman" w:hAnsi="Times New Roman" w:cs="Times New Roman"/>
+        </w:rPr>
+        <w:t>9</w:t>
+      </w:r>
+      <w:r>
+        <w:rPr>
+          <w:rFonts w:ascii="Times New Roman" w:hAnsi="Times New Roman" w:cs="Times New Roman"/>
+        </w:rPr>
+        <w:t xml:space="preserve"> – </w:t>
+      </w:r>
+      <w:r>
+        <w:rPr>
+          <w:rFonts w:ascii="Times New Roman" w:hAnsi="Times New Roman" w:cs="Times New Roman"/>
+        </w:rPr>
+        <w:t>vizualizarea predicțiilor pentru activele financiare urmărite</w:t>
+      </w:r>
+      <w:bookmarkEnd w:id="47"/>
+    </w:p>
+    <w:p>
+      <w:pPr>
+        <w:pStyle w:val="Heading2"/>
+        <w:numPr>
+          <w:ilvl w:val="0"/>
+          <w:numId w:val="0"/>
+        </w:numPr>
+        <w:rPr>
+          <w:rFonts w:ascii="Times New Roman" w:hAnsi="Times New Roman" w:cs="Times New Roman"/>
+        </w:rPr>
+      </w:pPr>
+      <w:bookmarkStart w:id="48" w:name="_Toc137925485"/>
+      <w:r>
+        <w:rPr>
+          <w:rFonts w:ascii="Times New Roman" w:hAnsi="Times New Roman" w:cs="Times New Roman"/>
+        </w:rPr>
+        <w:t>5.</w:t>
+      </w:r>
+      <w:r>
+        <w:rPr>
+          <w:rFonts w:ascii="Times New Roman" w:hAnsi="Times New Roman" w:cs="Times New Roman"/>
+        </w:rPr>
+        <w:t>10</w:t>
+      </w:r>
+      <w:r>
+        <w:rPr>
+          <w:rFonts w:ascii="Times New Roman" w:hAnsi="Times New Roman" w:cs="Times New Roman"/>
+        </w:rPr>
+        <w:t xml:space="preserve"> </w:t>
+      </w:r>
+      <w:r>
+        <w:rPr>
+          <w:rFonts w:ascii="Times New Roman" w:hAnsi="Times New Roman" w:cs="Times New Roman"/>
+        </w:rPr>
+        <w:t xml:space="preserve"> </w:t>
+      </w:r>
+      <w:r>
+        <w:rPr>
+          <w:rFonts w:ascii="Times New Roman" w:hAnsi="Times New Roman" w:cs="Times New Roman"/>
+        </w:rPr>
+        <w:tab/>
+      </w:r>
+      <w:r>
+        <w:rPr>
+          <w:rFonts w:ascii="Times New Roman" w:hAnsi="Times New Roman" w:cs="Times New Roman"/>
+        </w:rPr>
+        <w:t>Studiu de caz</w:t>
+      </w:r>
+      <w:r>
+        <w:rPr>
+          <w:rFonts w:ascii="Times New Roman" w:hAnsi="Times New Roman" w:cs="Times New Roman"/>
+        </w:rPr>
+        <w:t xml:space="preserve"> 10</w:t>
+      </w:r>
+      <w:r>
+        <w:rPr>
+          <w:rFonts w:ascii="Times New Roman" w:hAnsi="Times New Roman" w:cs="Times New Roman"/>
+        </w:rPr>
+        <w:t xml:space="preserve"> – </w:t>
+      </w:r>
+      <w:r>
+        <w:rPr>
+          <w:rFonts w:ascii="Times New Roman" w:hAnsi="Times New Roman" w:cs="Times New Roman"/>
+        </w:rPr>
+        <w:t>vizualizarea evoluției în timp real a activelor financiare urmărite</w:t>
+      </w:r>
+      <w:bookmarkEnd w:id="48"/>
+    </w:p>
+    <w:p/>
+    <w:p/>
+    <w:p/>
+    <w:p/>
+    <w:p/>
+    <w:p/>
+    <w:p/>
     <w:p/>
     <w:p>
       <w:pPr>
@@ -30399,7 +31324,7 @@
           <w:lang w:val="ro-RO"/>
         </w:rPr>
       </w:pPr>
-      <w:bookmarkStart w:id="42" w:name="_Toc137844527"/>
+      <w:bookmarkStart w:id="49" w:name="_Toc137925486"/>
       <w:r>
         <w:rPr>
           <w:rFonts w:ascii="Times New Roman" w:hAnsi="Times New Roman" w:cs="Times New Roman"/>
@@ -30420,7 +31345,7 @@
         </w:rPr>
         <w:t>5</w:t>
       </w:r>
-      <w:bookmarkEnd w:id="42"/>
+      <w:bookmarkEnd w:id="49"/>
     </w:p>
     <w:p/>
     <w:p>
@@ -30576,53 +31501,11 @@
       <w:pPr>
         <w:rPr>
           <w:rFonts w:ascii="Times New Roman" w:hAnsi="Times New Roman" w:cs="Times New Roman"/>
-        </w:rPr>
-      </w:pPr>
-    </w:p>
-    <w:p>
-      <w:pPr>
-        <w:rPr>
-          <w:rFonts w:ascii="Times New Roman" w:hAnsi="Times New Roman" w:cs="Times New Roman"/>
-        </w:rPr>
-      </w:pPr>
-    </w:p>
-    <w:p>
-      <w:pPr>
-        <w:rPr>
-          <w:rFonts w:ascii="Times New Roman" w:hAnsi="Times New Roman" w:cs="Times New Roman"/>
-        </w:rPr>
-      </w:pPr>
-    </w:p>
-    <w:p>
-      <w:pPr>
-        <w:rPr>
-          <w:rFonts w:ascii="Times New Roman" w:hAnsi="Times New Roman" w:cs="Times New Roman"/>
-        </w:rPr>
-      </w:pPr>
-    </w:p>
-    <w:p>
-      <w:pPr>
-        <w:rPr>
-          <w:rFonts w:ascii="Times New Roman" w:hAnsi="Times New Roman" w:cs="Times New Roman"/>
-        </w:rPr>
-      </w:pPr>
-    </w:p>
-    <w:p>
-      <w:pPr>
-        <w:rPr>
-          <w:rFonts w:ascii="Times New Roman" w:hAnsi="Times New Roman" w:cs="Times New Roman"/>
-        </w:rPr>
-      </w:pPr>
-    </w:p>
-    <w:p>
-      <w:pPr>
-        <w:rPr>
-          <w:rFonts w:ascii="Times New Roman" w:hAnsi="Times New Roman" w:cs="Times New Roman"/>
-          <w:lang w:val="ro-RO"/>
-        </w:rPr>
-      </w:pPr>
-    </w:p>
-    <w:bookmarkStart w:id="43" w:name="_Toc137844528" w:displacedByCustomXml="next"/>
+          <w:lang w:val="ro-RO"/>
+        </w:rPr>
+      </w:pPr>
+    </w:p>
+    <w:bookmarkStart w:id="50" w:name="_Toc137925487" w:displacedByCustomXml="next"/>
     <w:sdt>
       <w:sdtPr>
         <w:rPr>
@@ -30665,7 +31548,7 @@
             </w:rPr>
             <w:t>Lucrări citate</w:t>
           </w:r>
-          <w:bookmarkEnd w:id="43"/>
+          <w:bookmarkEnd w:id="50"/>
         </w:p>
         <w:p>
           <w:pPr>
@@ -31149,7 +32032,6 @@
                     <w:noProof/>
                     <w:lang w:val="ro-RO"/>
                   </w:rPr>
-                  <w:lastRenderedPageBreak/>
                   <w:t xml:space="preserve">[9] </w:t>
                 </w:r>
               </w:p>
@@ -31522,7 +32404,15 @@
                     <w:noProof/>
                     <w:lang w:val="ro-RO"/>
                   </w:rPr>
-                  <w:t>„DeepChecks,” [Interactiv]. Available: https://deepchecks.com/glossary/grid-search/. [Accesat 11 Iunie 2023].</w:t>
+                  <w:t xml:space="preserve">„DeepChecks,” [Interactiv]. Available: https://deepchecks.com/glossary/grid-search/. </w:t>
+                </w:r>
+                <w:r>
+                  <w:rPr>
+                    <w:noProof/>
+                    <w:lang w:val="ro-RO"/>
+                  </w:rPr>
+                  <w:lastRenderedPageBreak/>
+                  <w:t>[Accesat 11 Iunie 2023].</w:t>
                 </w:r>
               </w:p>
             </w:tc>
@@ -31550,6 +32440,7 @@
                     <w:noProof/>
                     <w:lang w:val="ro-RO"/>
                   </w:rPr>
+                  <w:lastRenderedPageBreak/>
                   <w:t xml:space="preserve">[17] </w:t>
                 </w:r>
               </w:p>
@@ -31922,15 +32813,7 @@
                     <w:noProof/>
                     <w:lang w:val="ro-RO"/>
                   </w:rPr>
-                  <w:t>[Interactiv]. Available: https://towardsdatascience.com/bert-explained-state-of-the-art-</w:t>
-                </w:r>
-                <w:r>
-                  <w:rPr>
-                    <w:noProof/>
-                    <w:lang w:val="ro-RO"/>
-                  </w:rPr>
-                  <w:lastRenderedPageBreak/>
-                  <w:t>language-model-for-nlp-f8b21a9b6270. [Accesat 13 Iunie 2023].</w:t>
+                  <w:t>[Interactiv]. Available: https://towardsdatascience.com/bert-explained-state-of-the-art-language-model-for-nlp-f8b21a9b6270. [Accesat 13 Iunie 2023].</w:t>
                 </w:r>
               </w:p>
             </w:tc>
@@ -31958,7 +32841,6 @@
                     <w:noProof/>
                     <w:lang w:val="ro-RO"/>
                   </w:rPr>
-                  <w:lastRenderedPageBreak/>
                   <w:t xml:space="preserve">[25] </w:t>
                 </w:r>
               </w:p>
@@ -32309,6 +33191,7 @@
                     <w:noProof/>
                     <w:lang w:val="ro-RO"/>
                   </w:rPr>
+                  <w:lastRenderedPageBreak/>
                   <w:t xml:space="preserve">[32] </w:t>
                 </w:r>
               </w:p>

</xml_diff>